<commit_message>
Got 2 out of 3 address blocks working, template improvements
</commit_message>
<xml_diff>
--- a/docassemble/DraftMaineSecurityDepositReturnLetter/data/templates/SecurityDepositReturnLetter.docx
+++ b/docassemble/DraftMaineSecurityDepositReturnLetter/data/templates/SecurityDepositReturnLetter.docx
@@ -55,7 +55,15 @@
           <w:b/>
           <w:bCs/>
         </w:rPr>
-        <w:t xml:space="preserve">TO: {{ </w:t>
+        <w:t xml:space="preserve">TO: </w:t>
+      </w:r>
+      <w:proofErr w:type="gramStart"/>
+      <w:r>
+        <w:rPr>
+          <w:b/>
+          <w:bCs/>
+        </w:rPr>
+        <w:t xml:space="preserve">{{ </w:t>
       </w:r>
       <w:proofErr w:type="spellStart"/>
       <w:r>
@@ -63,7 +71,15 @@
           <w:b/>
           <w:bCs/>
         </w:rPr>
-        <w:t>landlord_name</w:t>
+        <w:t>landlord</w:t>
+      </w:r>
+      <w:proofErr w:type="gramEnd"/>
+      <w:r>
+        <w:rPr>
+          <w:b/>
+          <w:bCs/>
+        </w:rPr>
+        <w:t>_name</w:t>
       </w:r>
       <w:proofErr w:type="spellEnd"/>
       <w:r>
@@ -86,7 +102,15 @@
           <w:b/>
           <w:bCs/>
         </w:rPr>
-        <w:t xml:space="preserve">        {{ </w:t>
+        <w:t xml:space="preserve"> </w:t>
+      </w:r>
+      <w:proofErr w:type="gramStart"/>
+      <w:r>
+        <w:rPr>
+          <w:b/>
+          <w:bCs/>
+        </w:rPr>
+        <w:t xml:space="preserve">{{ </w:t>
       </w:r>
       <w:proofErr w:type="spellStart"/>
       <w:r>
@@ -94,7 +118,15 @@
           <w:b/>
           <w:bCs/>
         </w:rPr>
-        <w:t>landlord_address</w:t>
+        <w:t>other</w:t>
+      </w:r>
+      <w:proofErr w:type="gramEnd"/>
+      <w:r>
+        <w:rPr>
+          <w:b/>
+          <w:bCs/>
+        </w:rPr>
+        <w:t>_parties</w:t>
       </w:r>
       <w:proofErr w:type="spellEnd"/>
       <w:r>
@@ -102,6 +134,36 @@
           <w:b/>
           <w:bCs/>
         </w:rPr>
+        <w:t>[0].</w:t>
+      </w:r>
+      <w:proofErr w:type="spellStart"/>
+      <w:r>
+        <w:rPr>
+          <w:b/>
+          <w:bCs/>
+        </w:rPr>
+        <w:t>address</w:t>
+      </w:r>
+      <w:r>
+        <w:rPr>
+          <w:b/>
+          <w:bCs/>
+        </w:rPr>
+        <w:t>.block</w:t>
+      </w:r>
+      <w:proofErr w:type="spellEnd"/>
+      <w:r>
+        <w:rPr>
+          <w:b/>
+          <w:bCs/>
+        </w:rPr>
+        <w:t>()</w:t>
+      </w:r>
+      <w:r>
+        <w:rPr>
+          <w:b/>
+          <w:bCs/>
+        </w:rPr>
         <w:t xml:space="preserve"> }}</w:t>
       </w:r>
     </w:p>
@@ -117,48 +179,500 @@
           <w:b/>
           <w:bCs/>
         </w:rPr>
-        <w:t>FROM: {{ users[0].name }}</w:t>
-      </w:r>
-    </w:p>
-    <w:p>
-      <w:pPr>
-        <w:rPr>
-          <w:b/>
-          <w:bCs/>
-        </w:rPr>
-      </w:pPr>
-      <w:r>
-        <w:rPr>
-          <w:b/>
-          <w:bCs/>
-        </w:rPr>
-        <w:tab/>
-        <w:t>{{ users[0].address }}</w:t>
-      </w:r>
-    </w:p>
-    <w:p>
-      <w:pPr>
-        <w:rPr>
-          <w:b/>
-          <w:bCs/>
-        </w:rPr>
-      </w:pPr>
-    </w:p>
-    <w:p>
-      <w:pPr>
-        <w:rPr>
-          <w:rFonts w:ascii="Times New Roman" w:hAnsi="Times New Roman" w:cs="Times New Roman"/>
-          <w:sz w:val="24"/>
-          <w:szCs w:val="24"/>
-        </w:rPr>
-      </w:pPr>
-      <w:r>
-        <w:rPr>
-          <w:rFonts w:ascii="Times New Roman" w:hAnsi="Times New Roman" w:cs="Times New Roman"/>
-          <w:sz w:val="24"/>
-          <w:szCs w:val="24"/>
-        </w:rPr>
-        <w:t>As you know, my tenancy in the house/apartment that I rented from you at</w:t>
+        <w:t xml:space="preserve">FROM: </w:t>
+      </w:r>
+      <w:proofErr w:type="gramStart"/>
+      <w:r>
+        <w:rPr>
+          <w:b/>
+          <w:bCs/>
+        </w:rPr>
+        <w:t>{{ users</w:t>
+      </w:r>
+      <w:proofErr w:type="gramEnd"/>
+      <w:r>
+        <w:rPr>
+          <w:b/>
+          <w:bCs/>
+        </w:rPr>
+        <w:t>[0].name }}</w:t>
+      </w:r>
+    </w:p>
+    <w:p>
+      <w:pPr>
+        <w:rPr>
+          <w:b/>
+          <w:bCs/>
+        </w:rPr>
+      </w:pPr>
+      <w:proofErr w:type="gramStart"/>
+      <w:r>
+        <w:rPr>
+          <w:b/>
+          <w:bCs/>
+        </w:rPr>
+        <w:t>{{ users</w:t>
+      </w:r>
+      <w:proofErr w:type="gramEnd"/>
+      <w:r>
+        <w:rPr>
+          <w:b/>
+          <w:bCs/>
+        </w:rPr>
+        <w:t>[0].</w:t>
+      </w:r>
+      <w:proofErr w:type="spellStart"/>
+      <w:r>
+        <w:rPr>
+          <w:b/>
+          <w:bCs/>
+        </w:rPr>
+        <w:t>address</w:t>
+      </w:r>
+      <w:r>
+        <w:rPr>
+          <w:b/>
+          <w:bCs/>
+        </w:rPr>
+        <w:t>.block</w:t>
+      </w:r>
+      <w:proofErr w:type="spellEnd"/>
+      <w:r>
+        <w:rPr>
+          <w:b/>
+          <w:bCs/>
+        </w:rPr>
+        <w:t>()</w:t>
+      </w:r>
+      <w:r>
+        <w:rPr>
+          <w:b/>
+          <w:bCs/>
+        </w:rPr>
+        <w:t xml:space="preserve"> }}</w:t>
+      </w:r>
+    </w:p>
+    <w:p>
+      <w:pPr>
+        <w:rPr>
+          <w:rFonts w:ascii="Times New Roman" w:hAnsi="Times New Roman" w:cs="Times New Roman"/>
+          <w:b/>
+          <w:bCs/>
+          <w:sz w:val="24"/>
+          <w:szCs w:val="24"/>
+        </w:rPr>
+      </w:pPr>
+      <w:proofErr w:type="gramStart"/>
+      <w:r>
+        <w:rPr>
+          <w:rFonts w:ascii="Times New Roman" w:hAnsi="Times New Roman" w:cs="Times New Roman"/>
+          <w:color w:val="000000"/>
+          <w:sz w:val="24"/>
+          <w:szCs w:val="24"/>
+        </w:rPr>
+        <w:t xml:space="preserve">{{ </w:t>
+      </w:r>
+      <w:proofErr w:type="spellStart"/>
+      <w:r>
+        <w:rPr>
+          <w:rFonts w:ascii="Times New Roman" w:hAnsi="Times New Roman" w:cs="Times New Roman"/>
+          <w:color w:val="000000"/>
+          <w:sz w:val="24"/>
+          <w:szCs w:val="24"/>
+        </w:rPr>
+        <w:t>format</w:t>
+      </w:r>
+      <w:proofErr w:type="gramEnd"/>
+      <w:r>
+        <w:rPr>
+          <w:rFonts w:ascii="Times New Roman" w:hAnsi="Times New Roman" w:cs="Times New Roman"/>
+          <w:color w:val="000000"/>
+          <w:sz w:val="24"/>
+          <w:szCs w:val="24"/>
+        </w:rPr>
+        <w:t>_date</w:t>
+      </w:r>
+      <w:proofErr w:type="spellEnd"/>
+      <w:r>
+        <w:rPr>
+          <w:rFonts w:ascii="Times New Roman" w:hAnsi="Times New Roman" w:cs="Times New Roman"/>
+          <w:color w:val="000000"/>
+          <w:sz w:val="24"/>
+          <w:szCs w:val="24"/>
+        </w:rPr>
+        <w:t>(today()) }}</w:t>
+      </w:r>
+    </w:p>
+    <w:p>
+      <w:pPr>
+        <w:rPr>
+          <w:b/>
+          <w:bCs/>
+        </w:rPr>
+      </w:pPr>
+    </w:p>
+    <w:p>
+      <w:pPr>
+        <w:rPr>
+          <w:rFonts w:ascii="Times New Roman" w:hAnsi="Times New Roman" w:cs="Times New Roman"/>
+          <w:sz w:val="24"/>
+          <w:szCs w:val="24"/>
+        </w:rPr>
+      </w:pPr>
+      <w:r>
+        <w:rPr>
+          <w:rFonts w:ascii="Times New Roman" w:hAnsi="Times New Roman" w:cs="Times New Roman"/>
+          <w:sz w:val="24"/>
+          <w:szCs w:val="24"/>
+        </w:rPr>
+        <w:t xml:space="preserve">As you know, my tenancy in the house/apartment that I rented from you at </w:t>
+      </w:r>
+      <w:proofErr w:type="gramStart"/>
+      <w:r>
+        <w:rPr>
+          <w:rFonts w:ascii="Times New Roman" w:hAnsi="Times New Roman" w:cs="Times New Roman"/>
+          <w:sz w:val="24"/>
+          <w:szCs w:val="24"/>
+        </w:rPr>
+        <w:t xml:space="preserve">{{ </w:t>
+      </w:r>
+      <w:proofErr w:type="spellStart"/>
+      <w:r>
+        <w:rPr>
+          <w:rFonts w:ascii="Times New Roman" w:hAnsi="Times New Roman" w:cs="Times New Roman"/>
+          <w:sz w:val="24"/>
+          <w:szCs w:val="24"/>
+        </w:rPr>
+        <w:t>rental</w:t>
+      </w:r>
+      <w:proofErr w:type="gramEnd"/>
+      <w:r>
+        <w:rPr>
+          <w:rFonts w:ascii="Times New Roman" w:hAnsi="Times New Roman" w:cs="Times New Roman"/>
+          <w:sz w:val="24"/>
+          <w:szCs w:val="24"/>
+        </w:rPr>
+        <w:t>_</w:t>
+      </w:r>
+      <w:r>
+        <w:rPr>
+          <w:rFonts w:ascii="Times New Roman" w:hAnsi="Times New Roman" w:cs="Times New Roman"/>
+          <w:sz w:val="24"/>
+          <w:szCs w:val="24"/>
+        </w:rPr>
+        <w:t>address</w:t>
+      </w:r>
+      <w:proofErr w:type="spellEnd"/>
+      <w:r>
+        <w:rPr>
+          <w:rFonts w:ascii="Times New Roman" w:hAnsi="Times New Roman" w:cs="Times New Roman"/>
+          <w:sz w:val="24"/>
+          <w:szCs w:val="24"/>
+        </w:rPr>
+        <w:t xml:space="preserve"> }} was terminated on {{ </w:t>
+      </w:r>
+      <w:proofErr w:type="spellStart"/>
+      <w:r>
+        <w:rPr>
+          <w:rFonts w:ascii="Times New Roman" w:hAnsi="Times New Roman" w:cs="Times New Roman"/>
+          <w:sz w:val="24"/>
+          <w:szCs w:val="24"/>
+        </w:rPr>
+        <w:t>tenancy_end_date</w:t>
+      </w:r>
+      <w:proofErr w:type="spellEnd"/>
+      <w:r>
+        <w:rPr>
+          <w:rFonts w:ascii="Times New Roman" w:hAnsi="Times New Roman" w:cs="Times New Roman"/>
+          <w:sz w:val="24"/>
+          <w:szCs w:val="24"/>
+        </w:rPr>
+        <w:t xml:space="preserve"> }}. </w:t>
+      </w:r>
+    </w:p>
+    <w:p>
+      <w:pPr>
+        <w:rPr>
+          <w:rFonts w:ascii="Times New Roman" w:hAnsi="Times New Roman" w:cs="Times New Roman"/>
+          <w:sz w:val="24"/>
+          <w:szCs w:val="24"/>
+        </w:rPr>
+      </w:pPr>
+      <w:r>
+        <w:rPr>
+          <w:rFonts w:ascii="Times New Roman" w:hAnsi="Times New Roman" w:cs="Times New Roman"/>
+          <w:sz w:val="24"/>
+          <w:szCs w:val="24"/>
+        </w:rPr>
+        <w:t xml:space="preserve">{%p if </w:t>
+      </w:r>
+      <w:proofErr w:type="spellStart"/>
+      <w:r>
+        <w:rPr>
+          <w:rFonts w:ascii="Times New Roman" w:hAnsi="Times New Roman" w:cs="Times New Roman"/>
+          <w:sz w:val="24"/>
+          <w:szCs w:val="24"/>
+        </w:rPr>
+        <w:t>not_returned</w:t>
+      </w:r>
+      <w:proofErr w:type="spellEnd"/>
+      <w:r>
+        <w:rPr>
+          <w:rFonts w:ascii="Times New Roman" w:hAnsi="Times New Roman" w:cs="Times New Roman"/>
+          <w:sz w:val="24"/>
+          <w:szCs w:val="24"/>
+        </w:rPr>
+        <w:t xml:space="preserve"> %}</w:t>
+      </w:r>
+    </w:p>
+    <w:p>
+      <w:pPr>
+        <w:rPr>
+          <w:rFonts w:ascii="Times New Roman" w:hAnsi="Times New Roman" w:cs="Times New Roman"/>
+          <w:sz w:val="24"/>
+          <w:szCs w:val="24"/>
+        </w:rPr>
+      </w:pPr>
+      <w:r>
+        <w:rPr>
+          <w:rFonts w:ascii="Times New Roman" w:hAnsi="Times New Roman" w:cs="Times New Roman"/>
+          <w:sz w:val="24"/>
+          <w:szCs w:val="24"/>
+        </w:rPr>
+        <w:t xml:space="preserve">As of today you have not returned </w:t>
+      </w:r>
+      <w:proofErr w:type="gramStart"/>
+      <w:r>
+        <w:rPr>
+          <w:rFonts w:ascii="Times New Roman" w:hAnsi="Times New Roman" w:cs="Times New Roman"/>
+          <w:sz w:val="24"/>
+          <w:szCs w:val="24"/>
+        </w:rPr>
+        <w:t xml:space="preserve">{{ </w:t>
+      </w:r>
+      <w:proofErr w:type="spellStart"/>
+      <w:r>
+        <w:rPr>
+          <w:rFonts w:ascii="Times New Roman" w:hAnsi="Times New Roman" w:cs="Times New Roman"/>
+          <w:sz w:val="24"/>
+          <w:szCs w:val="24"/>
+        </w:rPr>
+        <w:t>not</w:t>
+      </w:r>
+      <w:proofErr w:type="gramEnd"/>
+      <w:r>
+        <w:rPr>
+          <w:rFonts w:ascii="Times New Roman" w:hAnsi="Times New Roman" w:cs="Times New Roman"/>
+          <w:sz w:val="24"/>
+          <w:szCs w:val="24"/>
+        </w:rPr>
+        <w:t>_returned_amount</w:t>
+      </w:r>
+      <w:proofErr w:type="spellEnd"/>
+      <w:r>
+        <w:rPr>
+          <w:rFonts w:ascii="Times New Roman" w:hAnsi="Times New Roman" w:cs="Times New Roman"/>
+          <w:sz w:val="24"/>
+          <w:szCs w:val="24"/>
+        </w:rPr>
+        <w:t xml:space="preserve"> | currency }}</w:t>
+      </w:r>
+      <w:r>
+        <w:rPr>
+          <w:rFonts w:ascii="Times New Roman" w:hAnsi="Times New Roman" w:cs="Times New Roman"/>
+          <w:sz w:val="24"/>
+          <w:szCs w:val="24"/>
+        </w:rPr>
+        <w:t xml:space="preserve"> of my security deposit which totaled </w:t>
+      </w:r>
+      <w:r>
+        <w:rPr>
+          <w:rFonts w:ascii="Times New Roman" w:hAnsi="Times New Roman" w:cs="Times New Roman"/>
+          <w:sz w:val="24"/>
+          <w:szCs w:val="24"/>
+        </w:rPr>
+        <w:t xml:space="preserve">{{ </w:t>
+      </w:r>
+      <w:proofErr w:type="spellStart"/>
+      <w:r>
+        <w:rPr>
+          <w:rFonts w:ascii="Times New Roman" w:hAnsi="Times New Roman" w:cs="Times New Roman"/>
+          <w:sz w:val="24"/>
+          <w:szCs w:val="24"/>
+        </w:rPr>
+        <w:t>total_deposit</w:t>
+      </w:r>
+      <w:proofErr w:type="spellEnd"/>
+      <w:r>
+        <w:rPr>
+          <w:rFonts w:ascii="Times New Roman" w:hAnsi="Times New Roman" w:cs="Times New Roman"/>
+          <w:sz w:val="24"/>
+          <w:szCs w:val="24"/>
+        </w:rPr>
+        <w:t xml:space="preserve"> | currency }}</w:t>
+      </w:r>
+      <w:r>
+        <w:rPr>
+          <w:rFonts w:ascii="Times New Roman" w:hAnsi="Times New Roman" w:cs="Times New Roman"/>
+          <w:sz w:val="24"/>
+          <w:szCs w:val="24"/>
+        </w:rPr>
+        <w:t xml:space="preserve">, nor have you sent me a written notice explaining why you have not returned my entire security deposit to me. </w:t>
+      </w:r>
+    </w:p>
+    <w:p>
+      <w:pPr>
+        <w:rPr>
+          <w:rFonts w:ascii="Times New Roman" w:hAnsi="Times New Roman" w:cs="Times New Roman"/>
+          <w:sz w:val="24"/>
+          <w:szCs w:val="24"/>
+        </w:rPr>
+      </w:pPr>
+      <w:r>
+        <w:rPr>
+          <w:rFonts w:ascii="Times New Roman" w:hAnsi="Times New Roman" w:cs="Times New Roman"/>
+          <w:sz w:val="24"/>
+          <w:szCs w:val="24"/>
+        </w:rPr>
+        <w:t>{%p endif %}</w:t>
+      </w:r>
+    </w:p>
+    <w:p>
+      <w:pPr>
+        <w:rPr>
+          <w:rFonts w:ascii="Times New Roman" w:hAnsi="Times New Roman" w:cs="Times New Roman"/>
+          <w:sz w:val="24"/>
+          <w:szCs w:val="24"/>
+        </w:rPr>
+      </w:pPr>
+      <w:r>
+        <w:rPr>
+          <w:rFonts w:ascii="Times New Roman" w:hAnsi="Times New Roman" w:cs="Times New Roman"/>
+          <w:sz w:val="24"/>
+          <w:szCs w:val="24"/>
+        </w:rPr>
+        <w:t xml:space="preserve">{%p if </w:t>
+      </w:r>
+      <w:proofErr w:type="spellStart"/>
+      <w:r>
+        <w:rPr>
+          <w:rFonts w:ascii="Times New Roman" w:hAnsi="Times New Roman" w:cs="Times New Roman"/>
+          <w:sz w:val="24"/>
+          <w:szCs w:val="24"/>
+        </w:rPr>
+        <w:t>partial_return</w:t>
+      </w:r>
+      <w:proofErr w:type="spellEnd"/>
+      <w:r>
+        <w:rPr>
+          <w:rFonts w:ascii="Times New Roman" w:hAnsi="Times New Roman" w:cs="Times New Roman"/>
+          <w:sz w:val="24"/>
+          <w:szCs w:val="24"/>
+        </w:rPr>
+        <w:t xml:space="preserve"> %}</w:t>
+      </w:r>
+    </w:p>
+    <w:p>
+      <w:pPr>
+        <w:rPr>
+          <w:rFonts w:ascii="Times New Roman" w:hAnsi="Times New Roman" w:cs="Times New Roman"/>
+          <w:sz w:val="24"/>
+          <w:szCs w:val="24"/>
+        </w:rPr>
+      </w:pPr>
+      <w:r>
+        <w:rPr>
+          <w:rFonts w:ascii="Times New Roman" w:hAnsi="Times New Roman" w:cs="Times New Roman"/>
+          <w:sz w:val="24"/>
+          <w:szCs w:val="24"/>
+        </w:rPr>
+        <w:t xml:space="preserve">You sent me a notice dated </w:t>
+      </w:r>
+      <w:proofErr w:type="gramStart"/>
+      <w:r>
+        <w:rPr>
+          <w:rFonts w:ascii="Times New Roman" w:hAnsi="Times New Roman" w:cs="Times New Roman"/>
+          <w:sz w:val="24"/>
+          <w:szCs w:val="24"/>
+        </w:rPr>
+        <w:t xml:space="preserve">{{ </w:t>
+      </w:r>
+      <w:proofErr w:type="spellStart"/>
+      <w:r>
+        <w:rPr>
+          <w:rFonts w:ascii="Times New Roman" w:hAnsi="Times New Roman" w:cs="Times New Roman"/>
+          <w:sz w:val="24"/>
+          <w:szCs w:val="24"/>
+        </w:rPr>
+        <w:t>notice</w:t>
+      </w:r>
+      <w:proofErr w:type="gramEnd"/>
+      <w:r>
+        <w:rPr>
+          <w:rFonts w:ascii="Times New Roman" w:hAnsi="Times New Roman" w:cs="Times New Roman"/>
+          <w:sz w:val="24"/>
+          <w:szCs w:val="24"/>
+        </w:rPr>
+        <w:t>_date</w:t>
+      </w:r>
+      <w:proofErr w:type="spellEnd"/>
+      <w:r>
+        <w:rPr>
+          <w:rFonts w:ascii="Times New Roman" w:hAnsi="Times New Roman" w:cs="Times New Roman"/>
+          <w:sz w:val="24"/>
+          <w:szCs w:val="24"/>
+        </w:rPr>
+        <w:t xml:space="preserve"> }}</w:t>
+      </w:r>
+      <w:r>
+        <w:rPr>
+          <w:rFonts w:ascii="Times New Roman" w:hAnsi="Times New Roman" w:cs="Times New Roman"/>
+          <w:sz w:val="24"/>
+          <w:szCs w:val="24"/>
+        </w:rPr>
+        <w:t xml:space="preserve"> </w:t>
+      </w:r>
+      <w:r>
+        <w:rPr>
+          <w:rFonts w:ascii="Times New Roman" w:hAnsi="Times New Roman" w:cs="Times New Roman"/>
+          <w:sz w:val="24"/>
+          <w:szCs w:val="24"/>
+        </w:rPr>
+        <w:t xml:space="preserve">stating you would not be returning </w:t>
+      </w:r>
+      <w:r>
+        <w:rPr>
+          <w:rFonts w:ascii="Times New Roman" w:hAnsi="Times New Roman" w:cs="Times New Roman"/>
+          <w:sz w:val="24"/>
+          <w:szCs w:val="24"/>
+        </w:rPr>
+        <w:t xml:space="preserve">{{ </w:t>
+      </w:r>
+      <w:proofErr w:type="spellStart"/>
+      <w:r>
+        <w:rPr>
+          <w:rFonts w:ascii="Times New Roman" w:hAnsi="Times New Roman" w:cs="Times New Roman"/>
+          <w:sz w:val="24"/>
+          <w:szCs w:val="24"/>
+        </w:rPr>
+        <w:t>not_returned_amount</w:t>
+      </w:r>
+      <w:proofErr w:type="spellEnd"/>
+      <w:r>
+        <w:rPr>
+          <w:rFonts w:ascii="Times New Roman" w:hAnsi="Times New Roman" w:cs="Times New Roman"/>
+          <w:sz w:val="24"/>
+          <w:szCs w:val="24"/>
+        </w:rPr>
+        <w:t xml:space="preserve"> | currency }}</w:t>
+      </w:r>
+      <w:r>
+        <w:rPr>
+          <w:rFonts w:ascii="Times New Roman" w:hAnsi="Times New Roman" w:cs="Times New Roman"/>
+          <w:sz w:val="24"/>
+          <w:szCs w:val="24"/>
+        </w:rPr>
+        <w:t xml:space="preserve"> of my security deposit which totaled</w:t>
       </w:r>
       <w:r>
         <w:rPr>
@@ -175,7 +689,7 @@
           <w:sz w:val="24"/>
           <w:szCs w:val="24"/>
         </w:rPr>
-        <w:t>rental_address</w:t>
+        <w:t>total_deposit</w:t>
       </w:r>
       <w:proofErr w:type="spellEnd"/>
       <w:r>
@@ -184,126 +698,6 @@
           <w:sz w:val="24"/>
           <w:szCs w:val="24"/>
         </w:rPr>
-        <w:t xml:space="preserve"> }} </w:t>
-      </w:r>
-      <w:r>
-        <w:rPr>
-          <w:rFonts w:ascii="Times New Roman" w:hAnsi="Times New Roman" w:cs="Times New Roman"/>
-          <w:sz w:val="24"/>
-          <w:szCs w:val="24"/>
-        </w:rPr>
-        <w:t xml:space="preserve">was terminated on </w:t>
-      </w:r>
-      <w:r>
-        <w:rPr>
-          <w:rFonts w:ascii="Times New Roman" w:hAnsi="Times New Roman" w:cs="Times New Roman"/>
-          <w:sz w:val="24"/>
-          <w:szCs w:val="24"/>
-        </w:rPr>
-        <w:t xml:space="preserve">{{ </w:t>
-      </w:r>
-      <w:proofErr w:type="spellStart"/>
-      <w:r>
-        <w:rPr>
-          <w:rFonts w:ascii="Times New Roman" w:hAnsi="Times New Roman" w:cs="Times New Roman"/>
-          <w:sz w:val="24"/>
-          <w:szCs w:val="24"/>
-        </w:rPr>
-        <w:t>tenancy_end_date</w:t>
-      </w:r>
-      <w:proofErr w:type="spellEnd"/>
-      <w:r>
-        <w:rPr>
-          <w:rFonts w:ascii="Times New Roman" w:hAnsi="Times New Roman" w:cs="Times New Roman"/>
-          <w:sz w:val="24"/>
-          <w:szCs w:val="24"/>
-        </w:rPr>
-        <w:t xml:space="preserve"> }}</w:t>
-      </w:r>
-      <w:r>
-        <w:rPr>
-          <w:rFonts w:ascii="Times New Roman" w:hAnsi="Times New Roman" w:cs="Times New Roman"/>
-          <w:sz w:val="24"/>
-          <w:szCs w:val="24"/>
-        </w:rPr>
-        <w:t xml:space="preserve">. </w:t>
-      </w:r>
-    </w:p>
-    <w:p>
-      <w:pPr>
-        <w:rPr>
-          <w:rFonts w:ascii="Times New Roman" w:hAnsi="Times New Roman" w:cs="Times New Roman"/>
-          <w:sz w:val="24"/>
-          <w:szCs w:val="24"/>
-        </w:rPr>
-      </w:pPr>
-      <w:r>
-        <w:rPr>
-          <w:rFonts w:ascii="Times New Roman" w:hAnsi="Times New Roman" w:cs="Times New Roman"/>
-          <w:sz w:val="24"/>
-          <w:szCs w:val="24"/>
-        </w:rPr>
-        <w:t xml:space="preserve">{%p if </w:t>
-      </w:r>
-      <w:proofErr w:type="spellStart"/>
-      <w:r>
-        <w:rPr>
-          <w:rFonts w:ascii="Times New Roman" w:hAnsi="Times New Roman" w:cs="Times New Roman"/>
-          <w:sz w:val="24"/>
-          <w:szCs w:val="24"/>
-        </w:rPr>
-        <w:t>not_returned</w:t>
-      </w:r>
-      <w:proofErr w:type="spellEnd"/>
-      <w:r>
-        <w:rPr>
-          <w:rFonts w:ascii="Times New Roman" w:hAnsi="Times New Roman" w:cs="Times New Roman"/>
-          <w:sz w:val="24"/>
-          <w:szCs w:val="24"/>
-        </w:rPr>
-        <w:t xml:space="preserve"> %}</w:t>
-      </w:r>
-    </w:p>
-    <w:p>
-      <w:pPr>
-        <w:rPr>
-          <w:rFonts w:ascii="Times New Roman" w:hAnsi="Times New Roman" w:cs="Times New Roman"/>
-          <w:sz w:val="24"/>
-          <w:szCs w:val="24"/>
-        </w:rPr>
-      </w:pPr>
-      <w:r>
-        <w:rPr>
-          <w:rFonts w:ascii="Times New Roman" w:hAnsi="Times New Roman" w:cs="Times New Roman"/>
-          <w:sz w:val="24"/>
-          <w:szCs w:val="24"/>
-        </w:rPr>
-        <w:t xml:space="preserve">As of today you have not returned </w:t>
-      </w:r>
-      <w:r>
-        <w:rPr>
-          <w:rFonts w:ascii="Times New Roman" w:hAnsi="Times New Roman" w:cs="Times New Roman"/>
-          <w:sz w:val="24"/>
-          <w:szCs w:val="24"/>
-        </w:rPr>
-        <w:t xml:space="preserve">{{ </w:t>
-      </w:r>
-      <w:proofErr w:type="spellStart"/>
-      <w:r>
-        <w:rPr>
-          <w:rFonts w:ascii="Times New Roman" w:hAnsi="Times New Roman" w:cs="Times New Roman"/>
-          <w:sz w:val="24"/>
-          <w:szCs w:val="24"/>
-        </w:rPr>
-        <w:t>not_returned_amount</w:t>
-      </w:r>
-      <w:proofErr w:type="spellEnd"/>
-      <w:r>
-        <w:rPr>
-          <w:rFonts w:ascii="Times New Roman" w:hAnsi="Times New Roman" w:cs="Times New Roman"/>
-          <w:sz w:val="24"/>
-          <w:szCs w:val="24"/>
-        </w:rPr>
         <w:t xml:space="preserve"> | currency }}</w:t>
       </w:r>
       <w:r>
@@ -312,227 +706,6 @@
           <w:sz w:val="24"/>
           <w:szCs w:val="24"/>
         </w:rPr>
-        <w:t xml:space="preserve"> of my security deposit which totaled </w:t>
-      </w:r>
-      <w:r>
-        <w:rPr>
-          <w:rFonts w:ascii="Times New Roman" w:hAnsi="Times New Roman" w:cs="Times New Roman"/>
-          <w:sz w:val="24"/>
-          <w:szCs w:val="24"/>
-        </w:rPr>
-        <w:t xml:space="preserve">{{ </w:t>
-      </w:r>
-      <w:proofErr w:type="spellStart"/>
-      <w:r>
-        <w:rPr>
-          <w:rFonts w:ascii="Times New Roman" w:hAnsi="Times New Roman" w:cs="Times New Roman"/>
-          <w:sz w:val="24"/>
-          <w:szCs w:val="24"/>
-        </w:rPr>
-        <w:t>total_deposit</w:t>
-      </w:r>
-      <w:proofErr w:type="spellEnd"/>
-      <w:r>
-        <w:rPr>
-          <w:rFonts w:ascii="Times New Roman" w:hAnsi="Times New Roman" w:cs="Times New Roman"/>
-          <w:sz w:val="24"/>
-          <w:szCs w:val="24"/>
-        </w:rPr>
-        <w:t xml:space="preserve"> | currency }}</w:t>
-      </w:r>
-      <w:r>
-        <w:rPr>
-          <w:rFonts w:ascii="Times New Roman" w:hAnsi="Times New Roman" w:cs="Times New Roman"/>
-          <w:sz w:val="24"/>
-          <w:szCs w:val="24"/>
-        </w:rPr>
-        <w:t xml:space="preserve">, nor have you sent me a written notice explaining why you have not returned my entire security deposit to me. </w:t>
-      </w:r>
-    </w:p>
-    <w:p>
-      <w:pPr>
-        <w:rPr>
-          <w:rFonts w:ascii="Times New Roman" w:hAnsi="Times New Roman" w:cs="Times New Roman"/>
-          <w:sz w:val="24"/>
-          <w:szCs w:val="24"/>
-        </w:rPr>
-      </w:pPr>
-      <w:r>
-        <w:rPr>
-          <w:rFonts w:ascii="Times New Roman" w:hAnsi="Times New Roman" w:cs="Times New Roman"/>
-          <w:sz w:val="24"/>
-          <w:szCs w:val="24"/>
-        </w:rPr>
-        <w:t>{%p endif %}</w:t>
-      </w:r>
-    </w:p>
-    <w:p>
-      <w:pPr>
-        <w:rPr>
-          <w:rFonts w:ascii="Times New Roman" w:hAnsi="Times New Roman" w:cs="Times New Roman"/>
-          <w:sz w:val="24"/>
-          <w:szCs w:val="24"/>
-        </w:rPr>
-      </w:pPr>
-      <w:r>
-        <w:rPr>
-          <w:rFonts w:ascii="Times New Roman" w:hAnsi="Times New Roman" w:cs="Times New Roman"/>
-          <w:sz w:val="24"/>
-          <w:szCs w:val="24"/>
-        </w:rPr>
-        <w:t xml:space="preserve">{%p if </w:t>
-      </w:r>
-      <w:proofErr w:type="spellStart"/>
-      <w:r>
-        <w:rPr>
-          <w:rFonts w:ascii="Times New Roman" w:hAnsi="Times New Roman" w:cs="Times New Roman"/>
-          <w:sz w:val="24"/>
-          <w:szCs w:val="24"/>
-        </w:rPr>
-        <w:t>partial_return</w:t>
-      </w:r>
-      <w:proofErr w:type="spellEnd"/>
-      <w:r>
-        <w:rPr>
-          <w:rFonts w:ascii="Times New Roman" w:hAnsi="Times New Roman" w:cs="Times New Roman"/>
-          <w:sz w:val="24"/>
-          <w:szCs w:val="24"/>
-        </w:rPr>
-        <w:t xml:space="preserve"> %}</w:t>
-      </w:r>
-    </w:p>
-    <w:p>
-      <w:pPr>
-        <w:rPr>
-          <w:rFonts w:ascii="Times New Roman" w:hAnsi="Times New Roman" w:cs="Times New Roman"/>
-          <w:sz w:val="24"/>
-          <w:szCs w:val="24"/>
-        </w:rPr>
-      </w:pPr>
-      <w:r>
-        <w:rPr>
-          <w:rFonts w:ascii="Times New Roman" w:hAnsi="Times New Roman" w:cs="Times New Roman"/>
-          <w:sz w:val="24"/>
-          <w:szCs w:val="24"/>
-        </w:rPr>
-        <w:t xml:space="preserve">You sent me a notice dated </w:t>
-      </w:r>
-      <w:r>
-        <w:rPr>
-          <w:rFonts w:ascii="Times New Roman" w:hAnsi="Times New Roman" w:cs="Times New Roman"/>
-          <w:sz w:val="24"/>
-          <w:szCs w:val="24"/>
-        </w:rPr>
-        <w:t xml:space="preserve">{{ </w:t>
-      </w:r>
-      <w:proofErr w:type="spellStart"/>
-      <w:r>
-        <w:rPr>
-          <w:rFonts w:ascii="Times New Roman" w:hAnsi="Times New Roman" w:cs="Times New Roman"/>
-          <w:sz w:val="24"/>
-          <w:szCs w:val="24"/>
-        </w:rPr>
-        <w:t>notice_date</w:t>
-      </w:r>
-      <w:proofErr w:type="spellEnd"/>
-      <w:r>
-        <w:rPr>
-          <w:rFonts w:ascii="Times New Roman" w:hAnsi="Times New Roman" w:cs="Times New Roman"/>
-          <w:sz w:val="24"/>
-          <w:szCs w:val="24"/>
-        </w:rPr>
-        <w:t xml:space="preserve"> }}</w:t>
-      </w:r>
-      <w:r>
-        <w:rPr>
-          <w:rFonts w:ascii="Times New Roman" w:hAnsi="Times New Roman" w:cs="Times New Roman"/>
-          <w:sz w:val="24"/>
-          <w:szCs w:val="24"/>
-        </w:rPr>
-        <w:t xml:space="preserve"> </w:t>
-      </w:r>
-      <w:r>
-        <w:rPr>
-          <w:rFonts w:ascii="Times New Roman" w:hAnsi="Times New Roman" w:cs="Times New Roman"/>
-          <w:sz w:val="24"/>
-          <w:szCs w:val="24"/>
-        </w:rPr>
-        <w:t xml:space="preserve">stating you would not be returning </w:t>
-      </w:r>
-      <w:r>
-        <w:rPr>
-          <w:rFonts w:ascii="Times New Roman" w:hAnsi="Times New Roman" w:cs="Times New Roman"/>
-          <w:sz w:val="24"/>
-          <w:szCs w:val="24"/>
-        </w:rPr>
-        <w:t xml:space="preserve">{{ </w:t>
-      </w:r>
-      <w:proofErr w:type="spellStart"/>
-      <w:r>
-        <w:rPr>
-          <w:rFonts w:ascii="Times New Roman" w:hAnsi="Times New Roman" w:cs="Times New Roman"/>
-          <w:sz w:val="24"/>
-          <w:szCs w:val="24"/>
-        </w:rPr>
-        <w:t>not_returned_amount</w:t>
-      </w:r>
-      <w:proofErr w:type="spellEnd"/>
-      <w:r>
-        <w:rPr>
-          <w:rFonts w:ascii="Times New Roman" w:hAnsi="Times New Roman" w:cs="Times New Roman"/>
-          <w:sz w:val="24"/>
-          <w:szCs w:val="24"/>
-        </w:rPr>
-        <w:t xml:space="preserve"> | currency }}</w:t>
-      </w:r>
-      <w:r>
-        <w:rPr>
-          <w:rFonts w:ascii="Times New Roman" w:hAnsi="Times New Roman" w:cs="Times New Roman"/>
-          <w:sz w:val="24"/>
-          <w:szCs w:val="24"/>
-        </w:rPr>
-        <w:t xml:space="preserve"> of my security deposit which totaled</w:t>
-      </w:r>
-      <w:r>
-        <w:rPr>
-          <w:rFonts w:ascii="Times New Roman" w:hAnsi="Times New Roman" w:cs="Times New Roman"/>
-          <w:sz w:val="24"/>
-          <w:szCs w:val="24"/>
-        </w:rPr>
-        <w:t xml:space="preserve"> </w:t>
-      </w:r>
-      <w:r>
-        <w:rPr>
-          <w:rFonts w:ascii="Times New Roman" w:hAnsi="Times New Roman" w:cs="Times New Roman"/>
-          <w:sz w:val="24"/>
-          <w:szCs w:val="24"/>
-        </w:rPr>
-        <w:t xml:space="preserve">{{ </w:t>
-      </w:r>
-      <w:proofErr w:type="spellStart"/>
-      <w:r>
-        <w:rPr>
-          <w:rFonts w:ascii="Times New Roman" w:hAnsi="Times New Roman" w:cs="Times New Roman"/>
-          <w:sz w:val="24"/>
-          <w:szCs w:val="24"/>
-        </w:rPr>
-        <w:t>total_deposit</w:t>
-      </w:r>
-      <w:proofErr w:type="spellEnd"/>
-      <w:r>
-        <w:rPr>
-          <w:rFonts w:ascii="Times New Roman" w:hAnsi="Times New Roman" w:cs="Times New Roman"/>
-          <w:sz w:val="24"/>
-          <w:szCs w:val="24"/>
-        </w:rPr>
-        <w:t xml:space="preserve"> | currency }}</w:t>
-      </w:r>
-      <w:r>
-        <w:rPr>
-          <w:rFonts w:ascii="Times New Roman" w:hAnsi="Times New Roman" w:cs="Times New Roman"/>
-          <w:sz w:val="24"/>
-          <w:szCs w:val="24"/>
-        </w:rPr>
         <w:t>. I disagree with your stated reasons for keeping the deposit</w:t>
       </w:r>
       <w:r>
@@ -541,15 +714,7 @@
           <w:sz w:val="24"/>
           <w:szCs w:val="24"/>
         </w:rPr>
-        <w:t xml:space="preserve">. </w:t>
-      </w:r>
-      <w:r>
-        <w:rPr>
-          <w:rFonts w:ascii="Times New Roman" w:hAnsi="Times New Roman" w:cs="Times New Roman"/>
-          <w:sz w:val="24"/>
-          <w:szCs w:val="24"/>
-        </w:rPr>
-        <w:t>The damages you allege are:</w:t>
+        <w:t>. The damages you allege are:</w:t>
       </w:r>
     </w:p>
     <w:p>
@@ -609,8 +774,13 @@
         </w:numPr>
       </w:pPr>
       <w:r>
-        <w:t>Not money I owe</w:t>
-      </w:r>
+        <w:t xml:space="preserve">Not money I </w:t>
+      </w:r>
+      <w:proofErr w:type="gramStart"/>
+      <w:r>
+        <w:t>owe</w:t>
+      </w:r>
+      <w:proofErr w:type="gramEnd"/>
     </w:p>
     <w:p>
       <w:r>
@@ -639,8 +809,13 @@
         </w:numPr>
       </w:pPr>
       <w:r>
-        <w:t>Not damages caused by me</w:t>
-      </w:r>
+        <w:t xml:space="preserve">Not damages caused by </w:t>
+      </w:r>
+      <w:proofErr w:type="gramStart"/>
+      <w:r>
+        <w:t>me</w:t>
+      </w:r>
+      <w:proofErr w:type="gramEnd"/>
     </w:p>
     <w:p>
       <w:r>
@@ -649,6 +824,7 @@
     </w:p>
     <w:p>
       <w:r>
+        <w:lastRenderedPageBreak/>
         <w:t xml:space="preserve">{%p </w:t>
       </w:r>
       <w:r>
@@ -671,13 +847,17 @@
           <w:numId w:val="1"/>
         </w:numPr>
       </w:pPr>
-      <w:r>
-        <w:lastRenderedPageBreak/>
+      <w:proofErr w:type="gramStart"/>
+      <w:r>
         <w:t xml:space="preserve">{{ </w:t>
       </w:r>
       <w:proofErr w:type="spellStart"/>
       <w:r>
-        <w:t>other_dispute_detail</w:t>
+        <w:t>other</w:t>
+      </w:r>
+      <w:proofErr w:type="gramEnd"/>
+      <w:r>
+        <w:t>_dispute_detail</w:t>
       </w:r>
       <w:proofErr w:type="spellEnd"/>
       <w:r>
@@ -765,13 +945,66 @@
         </w:rPr>
         <w:t xml:space="preserve">: </w:t>
       </w:r>
-      <w:r>
-        <w:rPr>
-          <w:rFonts w:ascii="Times New Roman" w:hAnsi="Times New Roman" w:cs="Times New Roman"/>
-          <w:sz w:val="24"/>
-          <w:szCs w:val="24"/>
-        </w:rPr>
-        <w:t>{{ users[0].address }}</w:t>
+    </w:p>
+    <w:p>
+      <w:pPr>
+        <w:rPr>
+          <w:rFonts w:ascii="Times New Roman" w:hAnsi="Times New Roman" w:cs="Times New Roman"/>
+          <w:sz w:val="24"/>
+          <w:szCs w:val="24"/>
+        </w:rPr>
+      </w:pPr>
+      <w:proofErr w:type="gramStart"/>
+      <w:r>
+        <w:rPr>
+          <w:rFonts w:ascii="Times New Roman" w:hAnsi="Times New Roman" w:cs="Times New Roman"/>
+          <w:sz w:val="24"/>
+          <w:szCs w:val="24"/>
+        </w:rPr>
+        <w:t>{{ users</w:t>
+      </w:r>
+      <w:proofErr w:type="gramEnd"/>
+      <w:r>
+        <w:rPr>
+          <w:rFonts w:ascii="Times New Roman" w:hAnsi="Times New Roman" w:cs="Times New Roman"/>
+          <w:sz w:val="24"/>
+          <w:szCs w:val="24"/>
+        </w:rPr>
+        <w:t>[0].</w:t>
+      </w:r>
+      <w:proofErr w:type="spellStart"/>
+      <w:r>
+        <w:rPr>
+          <w:rFonts w:ascii="Times New Roman" w:hAnsi="Times New Roman" w:cs="Times New Roman"/>
+          <w:sz w:val="24"/>
+          <w:szCs w:val="24"/>
+        </w:rPr>
+        <w:t>address</w:t>
+      </w:r>
+      <w:r>
+        <w:rPr>
+          <w:rFonts w:ascii="Times New Roman" w:hAnsi="Times New Roman" w:cs="Times New Roman"/>
+          <w:sz w:val="24"/>
+          <w:szCs w:val="24"/>
+        </w:rPr>
+        <w:t>.block</w:t>
+      </w:r>
+      <w:proofErr w:type="spellEnd"/>
+      <w:r>
+        <w:rPr>
+          <w:rFonts w:ascii="Times New Roman" w:hAnsi="Times New Roman" w:cs="Times New Roman"/>
+          <w:sz w:val="24"/>
+          <w:szCs w:val="24"/>
+        </w:rPr>
+        <w:t>()</w:t>
+      </w:r>
+      <w:r>
+        <w:rPr>
+          <w:rFonts w:ascii="Times New Roman" w:hAnsi="Times New Roman" w:cs="Times New Roman"/>
+          <w:sz w:val="24"/>
+          <w:szCs w:val="24"/>
+        </w:rPr>
+        <w:t xml:space="preserve"> }}</w:t>
       </w:r>
     </w:p>
     <w:p>
@@ -791,6 +1024,7 @@
           <w:szCs w:val="24"/>
         </w:rPr>
       </w:pPr>
+      <w:proofErr w:type="gramStart"/>
       <w:r>
         <w:rPr>
           <w:rFonts w:ascii="Times New Roman" w:hAnsi="Times New Roman" w:cs="Times New Roman"/>
@@ -798,58 +1032,39 @@
           <w:sz w:val="24"/>
           <w:szCs w:val="24"/>
         </w:rPr>
-        <w:t>{{ users[0].signature }}</w:t>
-      </w:r>
-    </w:p>
-    <w:p>
-      <w:pPr>
+        <w:t>{{ users</w:t>
+      </w:r>
+      <w:proofErr w:type="gramEnd"/>
+      <w:r>
         <w:rPr>
           <w:rFonts w:ascii="Times New Roman" w:hAnsi="Times New Roman" w:cs="Times New Roman"/>
           <w:color w:val="000000"/>
           <w:sz w:val="24"/>
           <w:szCs w:val="24"/>
         </w:rPr>
-      </w:pPr>
-    </w:p>
-    <w:p>
-      <w:pPr>
-        <w:rPr>
-          <w:rFonts w:ascii="Times New Roman" w:hAnsi="Times New Roman" w:cs="Times New Roman"/>
-          <w:b/>
-          <w:bCs/>
-          <w:sz w:val="24"/>
-          <w:szCs w:val="24"/>
-        </w:rPr>
-      </w:pPr>
-      <w:r>
+        <w:t>[0].signature }}</w:t>
+      </w:r>
+    </w:p>
+    <w:p>
+      <w:pPr>
         <w:rPr>
           <w:rFonts w:ascii="Times New Roman" w:hAnsi="Times New Roman" w:cs="Times New Roman"/>
           <w:color w:val="000000"/>
           <w:sz w:val="24"/>
           <w:szCs w:val="24"/>
         </w:rPr>
-        <w:t xml:space="preserve">{{ </w:t>
-      </w:r>
-      <w:proofErr w:type="spellStart"/>
-      <w:r>
-        <w:rPr>
-          <w:rFonts w:ascii="Times New Roman" w:hAnsi="Times New Roman" w:cs="Times New Roman"/>
-          <w:color w:val="000000"/>
-          <w:sz w:val="24"/>
-          <w:szCs w:val="24"/>
-        </w:rPr>
-        <w:t>format_date</w:t>
-      </w:r>
-      <w:proofErr w:type="spellEnd"/>
-      <w:r>
-        <w:rPr>
-          <w:rFonts w:ascii="Times New Roman" w:hAnsi="Times New Roman" w:cs="Times New Roman"/>
-          <w:color w:val="000000"/>
-          <w:sz w:val="24"/>
-          <w:szCs w:val="24"/>
-        </w:rPr>
-        <w:t>(today()) }}</w:t>
-      </w:r>
+      </w:pPr>
+    </w:p>
+    <w:p>
+      <w:pPr>
+        <w:rPr>
+          <w:rFonts w:ascii="Times New Roman" w:hAnsi="Times New Roman" w:cs="Times New Roman"/>
+          <w:b/>
+          <w:bCs/>
+          <w:sz w:val="24"/>
+          <w:szCs w:val="24"/>
+        </w:rPr>
+      </w:pPr>
     </w:p>
     <w:sectPr>
       <w:pgSz w:w="12240" w:h="15840"/>

</xml_diff>

<commit_message>
All address fields working, template adjustments
</commit_message>
<xml_diff>
--- a/docassemble/DraftMaineSecurityDepositReturnLetter/data/templates/SecurityDepositReturnLetter.docx
+++ b/docassemble/DraftMaineSecurityDepositReturnLetter/data/templates/SecurityDepositReturnLetter.docx
@@ -46,692 +46,726 @@
     <w:p>
       <w:pPr>
         <w:rPr>
+          <w:rFonts w:ascii="Times New Roman" w:hAnsi="Times New Roman" w:cs="Times New Roman"/>
+        </w:rPr>
+      </w:pPr>
+      <w:r>
+        <w:rPr>
           <w:b/>
           <w:bCs/>
         </w:rPr>
+        <w:t>TO</w:t>
+      </w:r>
+      <w:r>
+        <w:rPr>
+          <w:rFonts w:ascii="Times New Roman" w:hAnsi="Times New Roman" w:cs="Times New Roman"/>
+        </w:rPr>
+        <w:t xml:space="preserve">: </w:t>
+      </w:r>
+      <w:proofErr w:type="gramStart"/>
+      <w:r>
+        <w:rPr>
+          <w:rFonts w:ascii="Times New Roman" w:hAnsi="Times New Roman" w:cs="Times New Roman"/>
+        </w:rPr>
+        <w:t xml:space="preserve">{{ </w:t>
+      </w:r>
+      <w:proofErr w:type="spellStart"/>
+      <w:r>
+        <w:rPr>
+          <w:rFonts w:ascii="Times New Roman" w:hAnsi="Times New Roman" w:cs="Times New Roman"/>
+        </w:rPr>
+        <w:t>landlord</w:t>
+      </w:r>
+      <w:proofErr w:type="gramEnd"/>
+      <w:r>
+        <w:rPr>
+          <w:rFonts w:ascii="Times New Roman" w:hAnsi="Times New Roman" w:cs="Times New Roman"/>
+        </w:rPr>
+        <w:t>_name</w:t>
+      </w:r>
+      <w:proofErr w:type="spellEnd"/>
+      <w:r>
+        <w:rPr>
+          <w:rFonts w:ascii="Times New Roman" w:hAnsi="Times New Roman" w:cs="Times New Roman"/>
+        </w:rPr>
+        <w:t xml:space="preserve"> }}</w:t>
+      </w:r>
+    </w:p>
+    <w:p>
+      <w:pPr>
+        <w:rPr>
+          <w:rFonts w:ascii="Times New Roman" w:hAnsi="Times New Roman" w:cs="Times New Roman"/>
+        </w:rPr>
+      </w:pPr>
+      <w:proofErr w:type="gramStart"/>
+      <w:r>
+        <w:rPr>
+          <w:rFonts w:ascii="Times New Roman" w:hAnsi="Times New Roman" w:cs="Times New Roman"/>
+        </w:rPr>
+        <w:t xml:space="preserve">{{ </w:t>
+      </w:r>
+      <w:proofErr w:type="spellStart"/>
+      <w:r>
+        <w:rPr>
+          <w:rFonts w:ascii="Times New Roman" w:hAnsi="Times New Roman" w:cs="Times New Roman"/>
+        </w:rPr>
+        <w:t>other</w:t>
+      </w:r>
+      <w:proofErr w:type="gramEnd"/>
+      <w:r>
+        <w:rPr>
+          <w:rFonts w:ascii="Times New Roman" w:hAnsi="Times New Roman" w:cs="Times New Roman"/>
+        </w:rPr>
+        <w:t>_parties</w:t>
+      </w:r>
+      <w:proofErr w:type="spellEnd"/>
+      <w:r>
+        <w:rPr>
+          <w:rFonts w:ascii="Times New Roman" w:hAnsi="Times New Roman" w:cs="Times New Roman"/>
+        </w:rPr>
+        <w:t>[0].</w:t>
+      </w:r>
+      <w:proofErr w:type="spellStart"/>
+      <w:r>
+        <w:rPr>
+          <w:rFonts w:ascii="Times New Roman" w:hAnsi="Times New Roman" w:cs="Times New Roman"/>
+        </w:rPr>
+        <w:t>address</w:t>
+      </w:r>
+      <w:r>
+        <w:rPr>
+          <w:rFonts w:ascii="Times New Roman" w:hAnsi="Times New Roman" w:cs="Times New Roman"/>
+        </w:rPr>
+        <w:t>.block</w:t>
+      </w:r>
+      <w:proofErr w:type="spellEnd"/>
+      <w:r>
+        <w:rPr>
+          <w:rFonts w:ascii="Times New Roman" w:hAnsi="Times New Roman" w:cs="Times New Roman"/>
+        </w:rPr>
+        <w:t>()</w:t>
+      </w:r>
+      <w:r>
+        <w:rPr>
+          <w:rFonts w:ascii="Times New Roman" w:hAnsi="Times New Roman" w:cs="Times New Roman"/>
+        </w:rPr>
+        <w:t xml:space="preserve"> }}</w:t>
+      </w:r>
+    </w:p>
+    <w:p>
+      <w:pPr>
+        <w:rPr>
+          <w:rFonts w:ascii="Times New Roman" w:hAnsi="Times New Roman" w:cs="Times New Roman"/>
+        </w:rPr>
       </w:pPr>
       <w:r>
         <w:rPr>
           <w:b/>
           <w:bCs/>
         </w:rPr>
-        <w:t xml:space="preserve">TO: </w:t>
+        <w:t xml:space="preserve">FROM: </w:t>
       </w:r>
       <w:proofErr w:type="gramStart"/>
       <w:r>
         <w:rPr>
+          <w:rFonts w:ascii="Times New Roman" w:hAnsi="Times New Roman" w:cs="Times New Roman"/>
+        </w:rPr>
+        <w:t>{{ users</w:t>
+      </w:r>
+      <w:proofErr w:type="gramEnd"/>
+      <w:r>
+        <w:rPr>
+          <w:rFonts w:ascii="Times New Roman" w:hAnsi="Times New Roman" w:cs="Times New Roman"/>
+        </w:rPr>
+        <w:t>[0].name }}</w:t>
+      </w:r>
+    </w:p>
+    <w:p>
+      <w:pPr>
+        <w:rPr>
+          <w:rFonts w:ascii="Times New Roman" w:hAnsi="Times New Roman" w:cs="Times New Roman"/>
+          <w:sz w:val="24"/>
+          <w:szCs w:val="24"/>
+        </w:rPr>
+      </w:pPr>
+      <w:proofErr w:type="gramStart"/>
+      <w:r>
+        <w:rPr>
+          <w:rFonts w:ascii="Times New Roman" w:hAnsi="Times New Roman" w:cs="Times New Roman"/>
+          <w:sz w:val="24"/>
+          <w:szCs w:val="24"/>
+        </w:rPr>
+        <w:t>{{ users</w:t>
+      </w:r>
+      <w:proofErr w:type="gramEnd"/>
+      <w:r>
+        <w:rPr>
+          <w:rFonts w:ascii="Times New Roman" w:hAnsi="Times New Roman" w:cs="Times New Roman"/>
+          <w:sz w:val="24"/>
+          <w:szCs w:val="24"/>
+        </w:rPr>
+        <w:t>[0].</w:t>
+      </w:r>
+      <w:proofErr w:type="spellStart"/>
+      <w:r>
+        <w:rPr>
+          <w:rFonts w:ascii="Times New Roman" w:hAnsi="Times New Roman" w:cs="Times New Roman"/>
+          <w:sz w:val="24"/>
+          <w:szCs w:val="24"/>
+        </w:rPr>
+        <w:t>address</w:t>
+      </w:r>
+      <w:r>
+        <w:rPr>
+          <w:rFonts w:ascii="Times New Roman" w:hAnsi="Times New Roman" w:cs="Times New Roman"/>
+          <w:sz w:val="24"/>
+          <w:szCs w:val="24"/>
+        </w:rPr>
+        <w:t>.block</w:t>
+      </w:r>
+      <w:proofErr w:type="spellEnd"/>
+      <w:r>
+        <w:rPr>
+          <w:rFonts w:ascii="Times New Roman" w:hAnsi="Times New Roman" w:cs="Times New Roman"/>
+          <w:sz w:val="24"/>
+          <w:szCs w:val="24"/>
+        </w:rPr>
+        <w:t>()</w:t>
+      </w:r>
+      <w:r>
+        <w:rPr>
+          <w:rFonts w:ascii="Times New Roman" w:hAnsi="Times New Roman" w:cs="Times New Roman"/>
+          <w:sz w:val="24"/>
+          <w:szCs w:val="24"/>
+        </w:rPr>
+        <w:t xml:space="preserve"> }}</w:t>
+      </w:r>
+    </w:p>
+    <w:p>
+      <w:pPr>
+        <w:rPr>
+          <w:rFonts w:ascii="Times New Roman" w:hAnsi="Times New Roman" w:cs="Times New Roman"/>
           <w:b/>
           <w:bCs/>
+          <w:sz w:val="24"/>
+          <w:szCs w:val="24"/>
+        </w:rPr>
+      </w:pPr>
+      <w:proofErr w:type="gramStart"/>
+      <w:r>
+        <w:rPr>
+          <w:rFonts w:ascii="Times New Roman" w:hAnsi="Times New Roman" w:cs="Times New Roman"/>
+          <w:color w:val="000000"/>
+          <w:sz w:val="24"/>
+          <w:szCs w:val="24"/>
         </w:rPr>
         <w:t xml:space="preserve">{{ </w:t>
       </w:r>
       <w:proofErr w:type="spellStart"/>
       <w:r>
         <w:rPr>
+          <w:rFonts w:ascii="Times New Roman" w:hAnsi="Times New Roman" w:cs="Times New Roman"/>
+          <w:color w:val="000000"/>
+          <w:sz w:val="24"/>
+          <w:szCs w:val="24"/>
+        </w:rPr>
+        <w:t>format</w:t>
+      </w:r>
+      <w:proofErr w:type="gramEnd"/>
+      <w:r>
+        <w:rPr>
+          <w:rFonts w:ascii="Times New Roman" w:hAnsi="Times New Roman" w:cs="Times New Roman"/>
+          <w:color w:val="000000"/>
+          <w:sz w:val="24"/>
+          <w:szCs w:val="24"/>
+        </w:rPr>
+        <w:t>_date</w:t>
+      </w:r>
+      <w:proofErr w:type="spellEnd"/>
+      <w:r>
+        <w:rPr>
+          <w:rFonts w:ascii="Times New Roman" w:hAnsi="Times New Roman" w:cs="Times New Roman"/>
+          <w:color w:val="000000"/>
+          <w:sz w:val="24"/>
+          <w:szCs w:val="24"/>
+        </w:rPr>
+        <w:t>(today()) }}</w:t>
+      </w:r>
+    </w:p>
+    <w:p>
+      <w:pPr>
+        <w:rPr>
+          <w:rFonts w:ascii="Times New Roman" w:hAnsi="Times New Roman" w:cs="Times New Roman"/>
           <w:b/>
           <w:bCs/>
-        </w:rPr>
-        <w:t>landlord</w:t>
+          <w:sz w:val="24"/>
+          <w:szCs w:val="24"/>
+        </w:rPr>
+      </w:pPr>
+    </w:p>
+    <w:p>
+      <w:pPr>
+        <w:rPr>
+          <w:rFonts w:ascii="Times New Roman" w:hAnsi="Times New Roman" w:cs="Times New Roman"/>
+          <w:sz w:val="24"/>
+          <w:szCs w:val="24"/>
+        </w:rPr>
+      </w:pPr>
+      <w:r>
+        <w:rPr>
+          <w:rFonts w:ascii="Times New Roman" w:hAnsi="Times New Roman" w:cs="Times New Roman"/>
+          <w:sz w:val="24"/>
+          <w:szCs w:val="24"/>
+        </w:rPr>
+        <w:t xml:space="preserve">As you know, my tenancy in the house/apartment that I rented from you at </w:t>
+      </w:r>
+      <w:proofErr w:type="gramStart"/>
+      <w:r>
+        <w:rPr>
+          <w:rFonts w:ascii="Times New Roman" w:hAnsi="Times New Roman" w:cs="Times New Roman"/>
+          <w:sz w:val="24"/>
+          <w:szCs w:val="24"/>
+        </w:rPr>
+        <w:t xml:space="preserve">{{ </w:t>
+      </w:r>
+      <w:proofErr w:type="spellStart"/>
+      <w:r>
+        <w:rPr>
+          <w:rFonts w:ascii="Times New Roman" w:hAnsi="Times New Roman" w:cs="Times New Roman"/>
+          <w:sz w:val="24"/>
+          <w:szCs w:val="24"/>
+        </w:rPr>
+        <w:t>rental</w:t>
       </w:r>
       <w:proofErr w:type="gramEnd"/>
       <w:r>
         <w:rPr>
-          <w:b/>
-          <w:bCs/>
-        </w:rPr>
-        <w:t>_name</w:t>
+          <w:rFonts w:ascii="Times New Roman" w:hAnsi="Times New Roman" w:cs="Times New Roman"/>
+          <w:sz w:val="24"/>
+          <w:szCs w:val="24"/>
+        </w:rPr>
+        <w:t>.</w:t>
+      </w:r>
+      <w:r>
+        <w:rPr>
+          <w:rFonts w:ascii="Times New Roman" w:hAnsi="Times New Roman" w:cs="Times New Roman"/>
+          <w:sz w:val="24"/>
+          <w:szCs w:val="24"/>
+        </w:rPr>
+        <w:t>address</w:t>
+      </w:r>
+      <w:r>
+        <w:rPr>
+          <w:rFonts w:ascii="Times New Roman" w:hAnsi="Times New Roman" w:cs="Times New Roman"/>
+          <w:sz w:val="24"/>
+          <w:szCs w:val="24"/>
+        </w:rPr>
+        <w:t>.on_one_line</w:t>
       </w:r>
       <w:proofErr w:type="spellEnd"/>
       <w:r>
         <w:rPr>
-          <w:b/>
-          <w:bCs/>
+          <w:rFonts w:ascii="Times New Roman" w:hAnsi="Times New Roman" w:cs="Times New Roman"/>
+          <w:sz w:val="24"/>
+          <w:szCs w:val="24"/>
+        </w:rPr>
+        <w:t>()</w:t>
+      </w:r>
+      <w:r>
+        <w:rPr>
+          <w:rFonts w:ascii="Times New Roman" w:hAnsi="Times New Roman" w:cs="Times New Roman"/>
+          <w:sz w:val="24"/>
+          <w:szCs w:val="24"/>
+        </w:rPr>
+        <w:t xml:space="preserve"> }} was terminated on {{ </w:t>
+      </w:r>
+      <w:proofErr w:type="spellStart"/>
+      <w:r>
+        <w:rPr>
+          <w:rFonts w:ascii="Times New Roman" w:hAnsi="Times New Roman" w:cs="Times New Roman"/>
+          <w:sz w:val="24"/>
+          <w:szCs w:val="24"/>
+        </w:rPr>
+        <w:t>tenancy_end_date</w:t>
+      </w:r>
+      <w:proofErr w:type="spellEnd"/>
+      <w:r>
+        <w:rPr>
+          <w:rFonts w:ascii="Times New Roman" w:hAnsi="Times New Roman" w:cs="Times New Roman"/>
+          <w:sz w:val="24"/>
+          <w:szCs w:val="24"/>
+        </w:rPr>
+        <w:t xml:space="preserve"> }}. </w:t>
+      </w:r>
+    </w:p>
+    <w:p>
+      <w:pPr>
+        <w:rPr>
+          <w:rFonts w:ascii="Times New Roman" w:hAnsi="Times New Roman" w:cs="Times New Roman"/>
+          <w:sz w:val="24"/>
+          <w:szCs w:val="24"/>
+        </w:rPr>
+      </w:pPr>
+      <w:r>
+        <w:rPr>
+          <w:rFonts w:ascii="Times New Roman" w:hAnsi="Times New Roman" w:cs="Times New Roman"/>
+          <w:sz w:val="24"/>
+          <w:szCs w:val="24"/>
+        </w:rPr>
+        <w:t xml:space="preserve">{%p if </w:t>
+      </w:r>
+      <w:proofErr w:type="spellStart"/>
+      <w:r>
+        <w:rPr>
+          <w:rFonts w:ascii="Times New Roman" w:hAnsi="Times New Roman" w:cs="Times New Roman"/>
+          <w:sz w:val="24"/>
+          <w:szCs w:val="24"/>
+        </w:rPr>
+        <w:t>not_returned</w:t>
+      </w:r>
+      <w:proofErr w:type="spellEnd"/>
+      <w:r>
+        <w:rPr>
+          <w:rFonts w:ascii="Times New Roman" w:hAnsi="Times New Roman" w:cs="Times New Roman"/>
+          <w:sz w:val="24"/>
+          <w:szCs w:val="24"/>
+        </w:rPr>
+        <w:t xml:space="preserve"> %}</w:t>
+      </w:r>
+    </w:p>
+    <w:p>
+      <w:pPr>
+        <w:rPr>
+          <w:rFonts w:ascii="Times New Roman" w:hAnsi="Times New Roman" w:cs="Times New Roman"/>
+          <w:sz w:val="24"/>
+          <w:szCs w:val="24"/>
+        </w:rPr>
+      </w:pPr>
+      <w:r>
+        <w:rPr>
+          <w:rFonts w:ascii="Times New Roman" w:hAnsi="Times New Roman" w:cs="Times New Roman"/>
+          <w:sz w:val="24"/>
+          <w:szCs w:val="24"/>
+        </w:rPr>
+        <w:t xml:space="preserve">As of today you have not returned </w:t>
+      </w:r>
+      <w:proofErr w:type="gramStart"/>
+      <w:r>
+        <w:rPr>
+          <w:rFonts w:ascii="Times New Roman" w:hAnsi="Times New Roman" w:cs="Times New Roman"/>
+          <w:sz w:val="24"/>
+          <w:szCs w:val="24"/>
+        </w:rPr>
+        <w:t xml:space="preserve">{{ </w:t>
+      </w:r>
+      <w:proofErr w:type="spellStart"/>
+      <w:r>
+        <w:rPr>
+          <w:rFonts w:ascii="Times New Roman" w:hAnsi="Times New Roman" w:cs="Times New Roman"/>
+          <w:sz w:val="24"/>
+          <w:szCs w:val="24"/>
+        </w:rPr>
+        <w:t>not</w:t>
+      </w:r>
+      <w:proofErr w:type="gramEnd"/>
+      <w:r>
+        <w:rPr>
+          <w:rFonts w:ascii="Times New Roman" w:hAnsi="Times New Roman" w:cs="Times New Roman"/>
+          <w:sz w:val="24"/>
+          <w:szCs w:val="24"/>
+        </w:rPr>
+        <w:t>_returned_amount</w:t>
+      </w:r>
+      <w:proofErr w:type="spellEnd"/>
+      <w:r>
+        <w:rPr>
+          <w:rFonts w:ascii="Times New Roman" w:hAnsi="Times New Roman" w:cs="Times New Roman"/>
+          <w:sz w:val="24"/>
+          <w:szCs w:val="24"/>
+        </w:rPr>
+        <w:t xml:space="preserve"> | currency }}</w:t>
+      </w:r>
+      <w:r>
+        <w:rPr>
+          <w:rFonts w:ascii="Times New Roman" w:hAnsi="Times New Roman" w:cs="Times New Roman"/>
+          <w:sz w:val="24"/>
+          <w:szCs w:val="24"/>
+        </w:rPr>
+        <w:t xml:space="preserve"> of my security deposit which totaled </w:t>
+      </w:r>
+      <w:r>
+        <w:rPr>
+          <w:rFonts w:ascii="Times New Roman" w:hAnsi="Times New Roman" w:cs="Times New Roman"/>
+          <w:sz w:val="24"/>
+          <w:szCs w:val="24"/>
+        </w:rPr>
+        <w:t xml:space="preserve">{{ </w:t>
+      </w:r>
+      <w:proofErr w:type="spellStart"/>
+      <w:r>
+        <w:rPr>
+          <w:rFonts w:ascii="Times New Roman" w:hAnsi="Times New Roman" w:cs="Times New Roman"/>
+          <w:sz w:val="24"/>
+          <w:szCs w:val="24"/>
+        </w:rPr>
+        <w:t>total_deposit</w:t>
+      </w:r>
+      <w:proofErr w:type="spellEnd"/>
+      <w:r>
+        <w:rPr>
+          <w:rFonts w:ascii="Times New Roman" w:hAnsi="Times New Roman" w:cs="Times New Roman"/>
+          <w:sz w:val="24"/>
+          <w:szCs w:val="24"/>
+        </w:rPr>
+        <w:t xml:space="preserve"> | currency }}</w:t>
+      </w:r>
+      <w:r>
+        <w:rPr>
+          <w:rFonts w:ascii="Times New Roman" w:hAnsi="Times New Roman" w:cs="Times New Roman"/>
+          <w:sz w:val="24"/>
+          <w:szCs w:val="24"/>
+        </w:rPr>
+        <w:t xml:space="preserve">, nor have you sent me a written notice explaining why you have not returned my entire security deposit to me. </w:t>
+      </w:r>
+    </w:p>
+    <w:p>
+      <w:pPr>
+        <w:rPr>
+          <w:rFonts w:ascii="Times New Roman" w:hAnsi="Times New Roman" w:cs="Times New Roman"/>
+          <w:sz w:val="24"/>
+          <w:szCs w:val="24"/>
+        </w:rPr>
+      </w:pPr>
+      <w:r>
+        <w:rPr>
+          <w:rFonts w:ascii="Times New Roman" w:hAnsi="Times New Roman" w:cs="Times New Roman"/>
+          <w:sz w:val="24"/>
+          <w:szCs w:val="24"/>
+        </w:rPr>
+        <w:t>{%p endif %}</w:t>
+      </w:r>
+    </w:p>
+    <w:p>
+      <w:pPr>
+        <w:rPr>
+          <w:rFonts w:ascii="Times New Roman" w:hAnsi="Times New Roman" w:cs="Times New Roman"/>
+          <w:sz w:val="24"/>
+          <w:szCs w:val="24"/>
+        </w:rPr>
+      </w:pPr>
+      <w:r>
+        <w:rPr>
+          <w:rFonts w:ascii="Times New Roman" w:hAnsi="Times New Roman" w:cs="Times New Roman"/>
+          <w:sz w:val="24"/>
+          <w:szCs w:val="24"/>
+        </w:rPr>
+        <w:t xml:space="preserve">{%p if </w:t>
+      </w:r>
+      <w:proofErr w:type="spellStart"/>
+      <w:r>
+        <w:rPr>
+          <w:rFonts w:ascii="Times New Roman" w:hAnsi="Times New Roman" w:cs="Times New Roman"/>
+          <w:sz w:val="24"/>
+          <w:szCs w:val="24"/>
+        </w:rPr>
+        <w:t>partial_return</w:t>
+      </w:r>
+      <w:proofErr w:type="spellEnd"/>
+      <w:r>
+        <w:rPr>
+          <w:rFonts w:ascii="Times New Roman" w:hAnsi="Times New Roman" w:cs="Times New Roman"/>
+          <w:sz w:val="24"/>
+          <w:szCs w:val="24"/>
+        </w:rPr>
+        <w:t xml:space="preserve"> %}</w:t>
+      </w:r>
+    </w:p>
+    <w:p>
+      <w:pPr>
+        <w:rPr>
+          <w:rFonts w:ascii="Times New Roman" w:hAnsi="Times New Roman" w:cs="Times New Roman"/>
+          <w:sz w:val="24"/>
+          <w:szCs w:val="24"/>
+        </w:rPr>
+      </w:pPr>
+      <w:r>
+        <w:rPr>
+          <w:rFonts w:ascii="Times New Roman" w:hAnsi="Times New Roman" w:cs="Times New Roman"/>
+          <w:sz w:val="24"/>
+          <w:szCs w:val="24"/>
+        </w:rPr>
+        <w:t xml:space="preserve">You sent me a notice dated </w:t>
+      </w:r>
+      <w:proofErr w:type="gramStart"/>
+      <w:r>
+        <w:rPr>
+          <w:rFonts w:ascii="Times New Roman" w:hAnsi="Times New Roman" w:cs="Times New Roman"/>
+          <w:sz w:val="24"/>
+          <w:szCs w:val="24"/>
+        </w:rPr>
+        <w:t xml:space="preserve">{{ </w:t>
+      </w:r>
+      <w:proofErr w:type="spellStart"/>
+      <w:r>
+        <w:rPr>
+          <w:rFonts w:ascii="Times New Roman" w:hAnsi="Times New Roman" w:cs="Times New Roman"/>
+          <w:sz w:val="24"/>
+          <w:szCs w:val="24"/>
+        </w:rPr>
+        <w:t>notice</w:t>
+      </w:r>
+      <w:proofErr w:type="gramEnd"/>
+      <w:r>
+        <w:rPr>
+          <w:rFonts w:ascii="Times New Roman" w:hAnsi="Times New Roman" w:cs="Times New Roman"/>
+          <w:sz w:val="24"/>
+          <w:szCs w:val="24"/>
+        </w:rPr>
+        <w:t>_date</w:t>
+      </w:r>
+      <w:proofErr w:type="spellEnd"/>
+      <w:r>
+        <w:rPr>
+          <w:rFonts w:ascii="Times New Roman" w:hAnsi="Times New Roman" w:cs="Times New Roman"/>
+          <w:sz w:val="24"/>
+          <w:szCs w:val="24"/>
         </w:rPr>
         <w:t xml:space="preserve"> }}</w:t>
       </w:r>
-    </w:p>
-    <w:p>
-      <w:pPr>
-        <w:rPr>
-          <w:b/>
-          <w:bCs/>
-        </w:rPr>
-      </w:pPr>
-      <w:r>
-        <w:rPr>
-          <w:b/>
-          <w:bCs/>
-        </w:rPr>
-        <w:t xml:space="preserve"> </w:t>
-      </w:r>
-      <w:proofErr w:type="gramStart"/>
-      <w:r>
-        <w:rPr>
-          <w:b/>
-          <w:bCs/>
+      <w:r>
+        <w:rPr>
+          <w:rFonts w:ascii="Times New Roman" w:hAnsi="Times New Roman" w:cs="Times New Roman"/>
+          <w:sz w:val="24"/>
+          <w:szCs w:val="24"/>
+        </w:rPr>
+        <w:t xml:space="preserve"> stating you would not be returning </w:t>
+      </w:r>
+      <w:r>
+        <w:rPr>
+          <w:rFonts w:ascii="Times New Roman" w:hAnsi="Times New Roman" w:cs="Times New Roman"/>
+          <w:sz w:val="24"/>
+          <w:szCs w:val="24"/>
         </w:rPr>
         <w:t xml:space="preserve">{{ </w:t>
       </w:r>
       <w:proofErr w:type="spellStart"/>
       <w:r>
         <w:rPr>
-          <w:b/>
-          <w:bCs/>
-        </w:rPr>
-        <w:t>other</w:t>
-      </w:r>
-      <w:proofErr w:type="gramEnd"/>
-      <w:r>
-        <w:rPr>
-          <w:b/>
-          <w:bCs/>
-        </w:rPr>
-        <w:t>_parties</w:t>
+          <w:rFonts w:ascii="Times New Roman" w:hAnsi="Times New Roman" w:cs="Times New Roman"/>
+          <w:sz w:val="24"/>
+          <w:szCs w:val="24"/>
+        </w:rPr>
+        <w:t>not_returned_amount</w:t>
       </w:r>
       <w:proofErr w:type="spellEnd"/>
       <w:r>
         <w:rPr>
-          <w:b/>
-          <w:bCs/>
-        </w:rPr>
-        <w:t>[0].</w:t>
+          <w:rFonts w:ascii="Times New Roman" w:hAnsi="Times New Roman" w:cs="Times New Roman"/>
+          <w:sz w:val="24"/>
+          <w:szCs w:val="24"/>
+        </w:rPr>
+        <w:t xml:space="preserve"> | currency }}</w:t>
+      </w:r>
+      <w:r>
+        <w:rPr>
+          <w:rFonts w:ascii="Times New Roman" w:hAnsi="Times New Roman" w:cs="Times New Roman"/>
+          <w:sz w:val="24"/>
+          <w:szCs w:val="24"/>
+        </w:rPr>
+        <w:t xml:space="preserve"> of my security deposit which totaled</w:t>
+      </w:r>
+      <w:r>
+        <w:rPr>
+          <w:rFonts w:ascii="Times New Roman" w:hAnsi="Times New Roman" w:cs="Times New Roman"/>
+          <w:sz w:val="24"/>
+          <w:szCs w:val="24"/>
+        </w:rPr>
+        <w:t xml:space="preserve"> {{ </w:t>
       </w:r>
       <w:proofErr w:type="spellStart"/>
       <w:r>
         <w:rPr>
-          <w:b/>
-          <w:bCs/>
-        </w:rPr>
-        <w:t>address</w:t>
-      </w:r>
-      <w:r>
-        <w:rPr>
-          <w:b/>
-          <w:bCs/>
-        </w:rPr>
-        <w:t>.block</w:t>
+          <w:rFonts w:ascii="Times New Roman" w:hAnsi="Times New Roman" w:cs="Times New Roman"/>
+          <w:sz w:val="24"/>
+          <w:szCs w:val="24"/>
+        </w:rPr>
+        <w:t>total_deposit</w:t>
       </w:r>
       <w:proofErr w:type="spellEnd"/>
       <w:r>
         <w:rPr>
-          <w:b/>
-          <w:bCs/>
-        </w:rPr>
-        <w:t>()</w:t>
-      </w:r>
-      <w:r>
-        <w:rPr>
-          <w:b/>
-          <w:bCs/>
-        </w:rPr>
-        <w:t xml:space="preserve"> }}</w:t>
-      </w:r>
-    </w:p>
-    <w:p>
-      <w:pPr>
-        <w:rPr>
-          <w:b/>
-          <w:bCs/>
-        </w:rPr>
-      </w:pPr>
-      <w:r>
-        <w:rPr>
-          <w:b/>
-          <w:bCs/>
-        </w:rPr>
-        <w:t xml:space="preserve">FROM: </w:t>
-      </w:r>
-      <w:proofErr w:type="gramStart"/>
-      <w:r>
-        <w:rPr>
-          <w:b/>
-          <w:bCs/>
-        </w:rPr>
-        <w:t>{{ users</w:t>
-      </w:r>
-      <w:proofErr w:type="gramEnd"/>
-      <w:r>
-        <w:rPr>
-          <w:b/>
-          <w:bCs/>
-        </w:rPr>
-        <w:t>[0].name }}</w:t>
-      </w:r>
-    </w:p>
-    <w:p>
-      <w:pPr>
-        <w:rPr>
-          <w:b/>
-          <w:bCs/>
-        </w:rPr>
-      </w:pPr>
-      <w:proofErr w:type="gramStart"/>
-      <w:r>
-        <w:rPr>
-          <w:b/>
-          <w:bCs/>
-        </w:rPr>
-        <w:t>{{ users</w:t>
-      </w:r>
-      <w:proofErr w:type="gramEnd"/>
-      <w:r>
-        <w:rPr>
-          <w:b/>
-          <w:bCs/>
-        </w:rPr>
-        <w:t>[0].</w:t>
+          <w:rFonts w:ascii="Times New Roman" w:hAnsi="Times New Roman" w:cs="Times New Roman"/>
+          <w:sz w:val="24"/>
+          <w:szCs w:val="24"/>
+        </w:rPr>
+        <w:t xml:space="preserve"> | currency }}</w:t>
+      </w:r>
+      <w:r>
+        <w:rPr>
+          <w:rFonts w:ascii="Times New Roman" w:hAnsi="Times New Roman" w:cs="Times New Roman"/>
+          <w:sz w:val="24"/>
+          <w:szCs w:val="24"/>
+        </w:rPr>
+        <w:t>. I disagree with your stated reasons for keeping the deposit</w:t>
+      </w:r>
+      <w:r>
+        <w:rPr>
+          <w:rFonts w:ascii="Times New Roman" w:hAnsi="Times New Roman" w:cs="Times New Roman"/>
+          <w:sz w:val="24"/>
+          <w:szCs w:val="24"/>
+        </w:rPr>
+        <w:t>. The damages you allege are:</w:t>
+      </w:r>
+    </w:p>
+    <w:p>
+      <w:pPr>
+        <w:rPr>
+          <w:rFonts w:ascii="Times New Roman" w:hAnsi="Times New Roman" w:cs="Times New Roman"/>
+          <w:sz w:val="24"/>
+          <w:szCs w:val="24"/>
+        </w:rPr>
+      </w:pPr>
+      <w:r>
+        <w:rPr>
+          <w:rFonts w:ascii="Times New Roman" w:hAnsi="Times New Roman" w:cs="Times New Roman"/>
+          <w:sz w:val="24"/>
+          <w:szCs w:val="24"/>
+        </w:rPr>
+        <w:t>{%p endif %}</w:t>
+      </w:r>
+    </w:p>
+    <w:p>
+      <w:pPr>
+        <w:rPr>
+          <w:rFonts w:ascii="Times New Roman" w:hAnsi="Times New Roman" w:cs="Times New Roman"/>
+          <w:sz w:val="24"/>
+          <w:szCs w:val="24"/>
+        </w:rPr>
+      </w:pPr>
+      <w:r>
+        <w:rPr>
+          <w:rFonts w:ascii="Times New Roman" w:hAnsi="Times New Roman" w:cs="Times New Roman"/>
+          <w:sz w:val="24"/>
+          <w:szCs w:val="24"/>
+        </w:rPr>
+        <w:t xml:space="preserve">{%p if </w:t>
       </w:r>
       <w:proofErr w:type="spellStart"/>
       <w:r>
         <w:rPr>
-          <w:b/>
-          <w:bCs/>
-        </w:rPr>
-        <w:t>address</w:t>
-      </w:r>
-      <w:r>
-        <w:rPr>
-          <w:b/>
-          <w:bCs/>
-        </w:rPr>
-        <w:t>.block</w:t>
+          <w:rFonts w:ascii="Times New Roman" w:hAnsi="Times New Roman" w:cs="Times New Roman"/>
+          <w:sz w:val="24"/>
+          <w:szCs w:val="24"/>
+        </w:rPr>
+        <w:t>wear_and_tear</w:t>
       </w:r>
       <w:proofErr w:type="spellEnd"/>
       <w:r>
         <w:rPr>
-          <w:b/>
-          <w:bCs/>
-        </w:rPr>
-        <w:t>()</w:t>
-      </w:r>
-      <w:r>
-        <w:rPr>
-          <w:b/>
-          <w:bCs/>
-        </w:rPr>
-        <w:t xml:space="preserve"> }}</w:t>
-      </w:r>
-    </w:p>
-    <w:p>
-      <w:pPr>
-        <w:rPr>
-          <w:rFonts w:ascii="Times New Roman" w:hAnsi="Times New Roman" w:cs="Times New Roman"/>
-          <w:b/>
-          <w:bCs/>
-          <w:sz w:val="24"/>
-          <w:szCs w:val="24"/>
-        </w:rPr>
-      </w:pPr>
-      <w:proofErr w:type="gramStart"/>
-      <w:r>
-        <w:rPr>
-          <w:rFonts w:ascii="Times New Roman" w:hAnsi="Times New Roman" w:cs="Times New Roman"/>
-          <w:color w:val="000000"/>
-          <w:sz w:val="24"/>
-          <w:szCs w:val="24"/>
-        </w:rPr>
-        <w:t xml:space="preserve">{{ </w:t>
-      </w:r>
-      <w:proofErr w:type="spellStart"/>
-      <w:r>
-        <w:rPr>
-          <w:rFonts w:ascii="Times New Roman" w:hAnsi="Times New Roman" w:cs="Times New Roman"/>
-          <w:color w:val="000000"/>
-          <w:sz w:val="24"/>
-          <w:szCs w:val="24"/>
-        </w:rPr>
-        <w:t>format</w:t>
-      </w:r>
-      <w:proofErr w:type="gramEnd"/>
-      <w:r>
-        <w:rPr>
-          <w:rFonts w:ascii="Times New Roman" w:hAnsi="Times New Roman" w:cs="Times New Roman"/>
-          <w:color w:val="000000"/>
-          <w:sz w:val="24"/>
-          <w:szCs w:val="24"/>
-        </w:rPr>
-        <w:t>_date</w:t>
-      </w:r>
-      <w:proofErr w:type="spellEnd"/>
-      <w:r>
-        <w:rPr>
-          <w:rFonts w:ascii="Times New Roman" w:hAnsi="Times New Roman" w:cs="Times New Roman"/>
-          <w:color w:val="000000"/>
-          <w:sz w:val="24"/>
-          <w:szCs w:val="24"/>
-        </w:rPr>
-        <w:t>(today()) }}</w:t>
-      </w:r>
-    </w:p>
-    <w:p>
-      <w:pPr>
-        <w:rPr>
-          <w:b/>
-          <w:bCs/>
-        </w:rPr>
-      </w:pPr>
-    </w:p>
-    <w:p>
-      <w:pPr>
-        <w:rPr>
-          <w:rFonts w:ascii="Times New Roman" w:hAnsi="Times New Roman" w:cs="Times New Roman"/>
-          <w:sz w:val="24"/>
-          <w:szCs w:val="24"/>
-        </w:rPr>
-      </w:pPr>
-      <w:r>
-        <w:rPr>
-          <w:rFonts w:ascii="Times New Roman" w:hAnsi="Times New Roman" w:cs="Times New Roman"/>
-          <w:sz w:val="24"/>
-          <w:szCs w:val="24"/>
-        </w:rPr>
-        <w:t xml:space="preserve">As you know, my tenancy in the house/apartment that I rented from you at </w:t>
-      </w:r>
-      <w:proofErr w:type="gramStart"/>
-      <w:r>
-        <w:rPr>
-          <w:rFonts w:ascii="Times New Roman" w:hAnsi="Times New Roman" w:cs="Times New Roman"/>
-          <w:sz w:val="24"/>
-          <w:szCs w:val="24"/>
-        </w:rPr>
-        <w:t xml:space="preserve">{{ </w:t>
-      </w:r>
-      <w:proofErr w:type="spellStart"/>
-      <w:r>
-        <w:rPr>
-          <w:rFonts w:ascii="Times New Roman" w:hAnsi="Times New Roman" w:cs="Times New Roman"/>
-          <w:sz w:val="24"/>
-          <w:szCs w:val="24"/>
-        </w:rPr>
-        <w:t>rental</w:t>
-      </w:r>
-      <w:proofErr w:type="gramEnd"/>
-      <w:r>
-        <w:rPr>
-          <w:rFonts w:ascii="Times New Roman" w:hAnsi="Times New Roman" w:cs="Times New Roman"/>
-          <w:sz w:val="24"/>
-          <w:szCs w:val="24"/>
-        </w:rPr>
-        <w:t>_</w:t>
-      </w:r>
-      <w:r>
-        <w:rPr>
-          <w:rFonts w:ascii="Times New Roman" w:hAnsi="Times New Roman" w:cs="Times New Roman"/>
-          <w:sz w:val="24"/>
-          <w:szCs w:val="24"/>
-        </w:rPr>
-        <w:t>address</w:t>
-      </w:r>
-      <w:proofErr w:type="spellEnd"/>
-      <w:r>
-        <w:rPr>
-          <w:rFonts w:ascii="Times New Roman" w:hAnsi="Times New Roman" w:cs="Times New Roman"/>
-          <w:sz w:val="24"/>
-          <w:szCs w:val="24"/>
-        </w:rPr>
-        <w:t xml:space="preserve"> }} was terminated on {{ </w:t>
-      </w:r>
-      <w:proofErr w:type="spellStart"/>
-      <w:r>
-        <w:rPr>
-          <w:rFonts w:ascii="Times New Roman" w:hAnsi="Times New Roman" w:cs="Times New Roman"/>
-          <w:sz w:val="24"/>
-          <w:szCs w:val="24"/>
-        </w:rPr>
-        <w:t>tenancy_end_date</w:t>
-      </w:r>
-      <w:proofErr w:type="spellEnd"/>
-      <w:r>
-        <w:rPr>
-          <w:rFonts w:ascii="Times New Roman" w:hAnsi="Times New Roman" w:cs="Times New Roman"/>
-          <w:sz w:val="24"/>
-          <w:szCs w:val="24"/>
-        </w:rPr>
-        <w:t xml:space="preserve"> }}. </w:t>
-      </w:r>
-    </w:p>
-    <w:p>
-      <w:pPr>
-        <w:rPr>
-          <w:rFonts w:ascii="Times New Roman" w:hAnsi="Times New Roman" w:cs="Times New Roman"/>
-          <w:sz w:val="24"/>
-          <w:szCs w:val="24"/>
-        </w:rPr>
-      </w:pPr>
-      <w:r>
-        <w:rPr>
-          <w:rFonts w:ascii="Times New Roman" w:hAnsi="Times New Roman" w:cs="Times New Roman"/>
-          <w:sz w:val="24"/>
-          <w:szCs w:val="24"/>
-        </w:rPr>
-        <w:t xml:space="preserve">{%p if </w:t>
-      </w:r>
-      <w:proofErr w:type="spellStart"/>
-      <w:r>
-        <w:rPr>
-          <w:rFonts w:ascii="Times New Roman" w:hAnsi="Times New Roman" w:cs="Times New Roman"/>
-          <w:sz w:val="24"/>
-          <w:szCs w:val="24"/>
-        </w:rPr>
-        <w:t>not_returned</w:t>
-      </w:r>
-      <w:proofErr w:type="spellEnd"/>
-      <w:r>
-        <w:rPr>
-          <w:rFonts w:ascii="Times New Roman" w:hAnsi="Times New Roman" w:cs="Times New Roman"/>
-          <w:sz w:val="24"/>
-          <w:szCs w:val="24"/>
-        </w:rPr>
-        <w:t xml:space="preserve"> %}</w:t>
-      </w:r>
-    </w:p>
-    <w:p>
-      <w:pPr>
-        <w:rPr>
-          <w:rFonts w:ascii="Times New Roman" w:hAnsi="Times New Roman" w:cs="Times New Roman"/>
-          <w:sz w:val="24"/>
-          <w:szCs w:val="24"/>
-        </w:rPr>
-      </w:pPr>
-      <w:r>
-        <w:rPr>
-          <w:rFonts w:ascii="Times New Roman" w:hAnsi="Times New Roman" w:cs="Times New Roman"/>
-          <w:sz w:val="24"/>
-          <w:szCs w:val="24"/>
-        </w:rPr>
-        <w:t xml:space="preserve">As of today you have not returned </w:t>
-      </w:r>
-      <w:proofErr w:type="gramStart"/>
-      <w:r>
-        <w:rPr>
-          <w:rFonts w:ascii="Times New Roman" w:hAnsi="Times New Roman" w:cs="Times New Roman"/>
-          <w:sz w:val="24"/>
-          <w:szCs w:val="24"/>
-        </w:rPr>
-        <w:t xml:space="preserve">{{ </w:t>
-      </w:r>
-      <w:proofErr w:type="spellStart"/>
-      <w:r>
-        <w:rPr>
-          <w:rFonts w:ascii="Times New Roman" w:hAnsi="Times New Roman" w:cs="Times New Roman"/>
-          <w:sz w:val="24"/>
-          <w:szCs w:val="24"/>
-        </w:rPr>
-        <w:t>not</w:t>
-      </w:r>
-      <w:proofErr w:type="gramEnd"/>
-      <w:r>
-        <w:rPr>
-          <w:rFonts w:ascii="Times New Roman" w:hAnsi="Times New Roman" w:cs="Times New Roman"/>
-          <w:sz w:val="24"/>
-          <w:szCs w:val="24"/>
-        </w:rPr>
-        <w:t>_returned_amount</w:t>
-      </w:r>
-      <w:proofErr w:type="spellEnd"/>
-      <w:r>
-        <w:rPr>
-          <w:rFonts w:ascii="Times New Roman" w:hAnsi="Times New Roman" w:cs="Times New Roman"/>
-          <w:sz w:val="24"/>
-          <w:szCs w:val="24"/>
-        </w:rPr>
-        <w:t xml:space="preserve"> | currency }}</w:t>
-      </w:r>
-      <w:r>
-        <w:rPr>
-          <w:rFonts w:ascii="Times New Roman" w:hAnsi="Times New Roman" w:cs="Times New Roman"/>
-          <w:sz w:val="24"/>
-          <w:szCs w:val="24"/>
-        </w:rPr>
-        <w:t xml:space="preserve"> of my security deposit which totaled </w:t>
-      </w:r>
-      <w:r>
-        <w:rPr>
-          <w:rFonts w:ascii="Times New Roman" w:hAnsi="Times New Roman" w:cs="Times New Roman"/>
-          <w:sz w:val="24"/>
-          <w:szCs w:val="24"/>
-        </w:rPr>
-        <w:t xml:space="preserve">{{ </w:t>
-      </w:r>
-      <w:proofErr w:type="spellStart"/>
-      <w:r>
-        <w:rPr>
-          <w:rFonts w:ascii="Times New Roman" w:hAnsi="Times New Roman" w:cs="Times New Roman"/>
-          <w:sz w:val="24"/>
-          <w:szCs w:val="24"/>
-        </w:rPr>
-        <w:t>total_deposit</w:t>
-      </w:r>
-      <w:proofErr w:type="spellEnd"/>
-      <w:r>
-        <w:rPr>
-          <w:rFonts w:ascii="Times New Roman" w:hAnsi="Times New Roman" w:cs="Times New Roman"/>
-          <w:sz w:val="24"/>
-          <w:szCs w:val="24"/>
-        </w:rPr>
-        <w:t xml:space="preserve"> | currency }}</w:t>
-      </w:r>
-      <w:r>
-        <w:rPr>
-          <w:rFonts w:ascii="Times New Roman" w:hAnsi="Times New Roman" w:cs="Times New Roman"/>
-          <w:sz w:val="24"/>
-          <w:szCs w:val="24"/>
-        </w:rPr>
-        <w:t xml:space="preserve">, nor have you sent me a written notice explaining why you have not returned my entire security deposit to me. </w:t>
-      </w:r>
-    </w:p>
-    <w:p>
-      <w:pPr>
-        <w:rPr>
-          <w:rFonts w:ascii="Times New Roman" w:hAnsi="Times New Roman" w:cs="Times New Roman"/>
-          <w:sz w:val="24"/>
-          <w:szCs w:val="24"/>
-        </w:rPr>
-      </w:pPr>
-      <w:r>
-        <w:rPr>
-          <w:rFonts w:ascii="Times New Roman" w:hAnsi="Times New Roman" w:cs="Times New Roman"/>
-          <w:sz w:val="24"/>
-          <w:szCs w:val="24"/>
-        </w:rPr>
-        <w:t>{%p endif %}</w:t>
-      </w:r>
-    </w:p>
-    <w:p>
-      <w:pPr>
-        <w:rPr>
-          <w:rFonts w:ascii="Times New Roman" w:hAnsi="Times New Roman" w:cs="Times New Roman"/>
-          <w:sz w:val="24"/>
-          <w:szCs w:val="24"/>
-        </w:rPr>
-      </w:pPr>
-      <w:r>
-        <w:rPr>
-          <w:rFonts w:ascii="Times New Roman" w:hAnsi="Times New Roman" w:cs="Times New Roman"/>
-          <w:sz w:val="24"/>
-          <w:szCs w:val="24"/>
-        </w:rPr>
-        <w:t xml:space="preserve">{%p if </w:t>
-      </w:r>
-      <w:proofErr w:type="spellStart"/>
-      <w:r>
-        <w:rPr>
-          <w:rFonts w:ascii="Times New Roman" w:hAnsi="Times New Roman" w:cs="Times New Roman"/>
-          <w:sz w:val="24"/>
-          <w:szCs w:val="24"/>
-        </w:rPr>
-        <w:t>partial_return</w:t>
-      </w:r>
-      <w:proofErr w:type="spellEnd"/>
-      <w:r>
-        <w:rPr>
-          <w:rFonts w:ascii="Times New Roman" w:hAnsi="Times New Roman" w:cs="Times New Roman"/>
-          <w:sz w:val="24"/>
-          <w:szCs w:val="24"/>
-        </w:rPr>
-        <w:t xml:space="preserve"> %}</w:t>
-      </w:r>
-    </w:p>
-    <w:p>
-      <w:pPr>
-        <w:rPr>
-          <w:rFonts w:ascii="Times New Roman" w:hAnsi="Times New Roman" w:cs="Times New Roman"/>
-          <w:sz w:val="24"/>
-          <w:szCs w:val="24"/>
-        </w:rPr>
-      </w:pPr>
-      <w:r>
-        <w:rPr>
-          <w:rFonts w:ascii="Times New Roman" w:hAnsi="Times New Roman" w:cs="Times New Roman"/>
-          <w:sz w:val="24"/>
-          <w:szCs w:val="24"/>
-        </w:rPr>
-        <w:t xml:space="preserve">You sent me a notice dated </w:t>
-      </w:r>
-      <w:proofErr w:type="gramStart"/>
-      <w:r>
-        <w:rPr>
-          <w:rFonts w:ascii="Times New Roman" w:hAnsi="Times New Roman" w:cs="Times New Roman"/>
-          <w:sz w:val="24"/>
-          <w:szCs w:val="24"/>
-        </w:rPr>
-        <w:t xml:space="preserve">{{ </w:t>
-      </w:r>
-      <w:proofErr w:type="spellStart"/>
-      <w:r>
-        <w:rPr>
-          <w:rFonts w:ascii="Times New Roman" w:hAnsi="Times New Roman" w:cs="Times New Roman"/>
-          <w:sz w:val="24"/>
-          <w:szCs w:val="24"/>
-        </w:rPr>
-        <w:t>notice</w:t>
-      </w:r>
-      <w:proofErr w:type="gramEnd"/>
-      <w:r>
-        <w:rPr>
-          <w:rFonts w:ascii="Times New Roman" w:hAnsi="Times New Roman" w:cs="Times New Roman"/>
-          <w:sz w:val="24"/>
-          <w:szCs w:val="24"/>
-        </w:rPr>
-        <w:t>_date</w:t>
-      </w:r>
-      <w:proofErr w:type="spellEnd"/>
-      <w:r>
-        <w:rPr>
-          <w:rFonts w:ascii="Times New Roman" w:hAnsi="Times New Roman" w:cs="Times New Roman"/>
-          <w:sz w:val="24"/>
-          <w:szCs w:val="24"/>
-        </w:rPr>
-        <w:t xml:space="preserve"> }}</w:t>
-      </w:r>
-      <w:r>
-        <w:rPr>
-          <w:rFonts w:ascii="Times New Roman" w:hAnsi="Times New Roman" w:cs="Times New Roman"/>
-          <w:sz w:val="24"/>
-          <w:szCs w:val="24"/>
-        </w:rPr>
-        <w:t xml:space="preserve"> </w:t>
-      </w:r>
-      <w:r>
-        <w:rPr>
-          <w:rFonts w:ascii="Times New Roman" w:hAnsi="Times New Roman" w:cs="Times New Roman"/>
-          <w:sz w:val="24"/>
-          <w:szCs w:val="24"/>
-        </w:rPr>
-        <w:t xml:space="preserve">stating you would not be returning </w:t>
-      </w:r>
-      <w:r>
-        <w:rPr>
-          <w:rFonts w:ascii="Times New Roman" w:hAnsi="Times New Roman" w:cs="Times New Roman"/>
-          <w:sz w:val="24"/>
-          <w:szCs w:val="24"/>
-        </w:rPr>
-        <w:t xml:space="preserve">{{ </w:t>
-      </w:r>
-      <w:proofErr w:type="spellStart"/>
-      <w:r>
-        <w:rPr>
-          <w:rFonts w:ascii="Times New Roman" w:hAnsi="Times New Roman" w:cs="Times New Roman"/>
-          <w:sz w:val="24"/>
-          <w:szCs w:val="24"/>
-        </w:rPr>
-        <w:t>not_returned_amount</w:t>
-      </w:r>
-      <w:proofErr w:type="spellEnd"/>
-      <w:r>
-        <w:rPr>
-          <w:rFonts w:ascii="Times New Roman" w:hAnsi="Times New Roman" w:cs="Times New Roman"/>
-          <w:sz w:val="24"/>
-          <w:szCs w:val="24"/>
-        </w:rPr>
-        <w:t xml:space="preserve"> | currency }}</w:t>
-      </w:r>
-      <w:r>
-        <w:rPr>
-          <w:rFonts w:ascii="Times New Roman" w:hAnsi="Times New Roman" w:cs="Times New Roman"/>
-          <w:sz w:val="24"/>
-          <w:szCs w:val="24"/>
-        </w:rPr>
-        <w:t xml:space="preserve"> of my security deposit which totaled</w:t>
-      </w:r>
-      <w:r>
-        <w:rPr>
-          <w:rFonts w:ascii="Times New Roman" w:hAnsi="Times New Roman" w:cs="Times New Roman"/>
-          <w:sz w:val="24"/>
-          <w:szCs w:val="24"/>
-        </w:rPr>
-        <w:t xml:space="preserve"> {{ </w:t>
-      </w:r>
-      <w:proofErr w:type="spellStart"/>
-      <w:r>
-        <w:rPr>
-          <w:rFonts w:ascii="Times New Roman" w:hAnsi="Times New Roman" w:cs="Times New Roman"/>
-          <w:sz w:val="24"/>
-          <w:szCs w:val="24"/>
-        </w:rPr>
-        <w:t>total_deposit</w:t>
-      </w:r>
-      <w:proofErr w:type="spellEnd"/>
-      <w:r>
-        <w:rPr>
-          <w:rFonts w:ascii="Times New Roman" w:hAnsi="Times New Roman" w:cs="Times New Roman"/>
-          <w:sz w:val="24"/>
-          <w:szCs w:val="24"/>
-        </w:rPr>
-        <w:t xml:space="preserve"> | currency }}</w:t>
-      </w:r>
-      <w:r>
-        <w:rPr>
-          <w:rFonts w:ascii="Times New Roman" w:hAnsi="Times New Roman" w:cs="Times New Roman"/>
-          <w:sz w:val="24"/>
-          <w:szCs w:val="24"/>
-        </w:rPr>
-        <w:t>. I disagree with your stated reasons for keeping the deposit</w:t>
-      </w:r>
-      <w:r>
-        <w:rPr>
-          <w:rFonts w:ascii="Times New Roman" w:hAnsi="Times New Roman" w:cs="Times New Roman"/>
-          <w:sz w:val="24"/>
-          <w:szCs w:val="24"/>
-        </w:rPr>
-        <w:t>. The damages you allege are:</w:t>
-      </w:r>
-    </w:p>
-    <w:p>
-      <w:r>
-        <w:t>{%p endif %}</w:t>
-      </w:r>
-    </w:p>
-    <w:p>
-      <w:r>
-        <w:t xml:space="preserve">{%p if </w:t>
-      </w:r>
-      <w:proofErr w:type="spellStart"/>
-      <w:r>
-        <w:t>wear_and_tear</w:t>
-      </w:r>
-      <w:proofErr w:type="spellEnd"/>
-      <w:r>
+          <w:rFonts w:ascii="Times New Roman" w:hAnsi="Times New Roman" w:cs="Times New Roman"/>
+          <w:sz w:val="24"/>
+          <w:szCs w:val="24"/>
+        </w:rPr>
         <w:t xml:space="preserve"> %}</w:t>
       </w:r>
     </w:p>
@@ -742,26 +776,70 @@
           <w:ilvl w:val="0"/>
           <w:numId w:val="1"/>
         </w:numPr>
-      </w:pPr>
-      <w:r>
+        <w:rPr>
+          <w:rFonts w:ascii="Times New Roman" w:hAnsi="Times New Roman" w:cs="Times New Roman"/>
+          <w:sz w:val="24"/>
+          <w:szCs w:val="24"/>
+        </w:rPr>
+      </w:pPr>
+      <w:r>
+        <w:rPr>
+          <w:rFonts w:ascii="Times New Roman" w:hAnsi="Times New Roman" w:cs="Times New Roman"/>
+          <w:sz w:val="24"/>
+          <w:szCs w:val="24"/>
+        </w:rPr>
         <w:t>Not damage beyond normal wear and tear</w:t>
       </w:r>
     </w:p>
     <w:p>
-      <w:r>
+      <w:pPr>
+        <w:rPr>
+          <w:rFonts w:ascii="Times New Roman" w:hAnsi="Times New Roman" w:cs="Times New Roman"/>
+          <w:sz w:val="24"/>
+          <w:szCs w:val="24"/>
+        </w:rPr>
+      </w:pPr>
+      <w:r>
+        <w:rPr>
+          <w:rFonts w:ascii="Times New Roman" w:hAnsi="Times New Roman" w:cs="Times New Roman"/>
+          <w:sz w:val="24"/>
+          <w:szCs w:val="24"/>
+        </w:rPr>
         <w:t>{%p endif %}</w:t>
       </w:r>
     </w:p>
     <w:p>
-      <w:r>
+      <w:pPr>
+        <w:rPr>
+          <w:rFonts w:ascii="Times New Roman" w:hAnsi="Times New Roman" w:cs="Times New Roman"/>
+          <w:sz w:val="24"/>
+          <w:szCs w:val="24"/>
+        </w:rPr>
+      </w:pPr>
+      <w:r>
+        <w:rPr>
+          <w:rFonts w:ascii="Times New Roman" w:hAnsi="Times New Roman" w:cs="Times New Roman"/>
+          <w:sz w:val="24"/>
+          <w:szCs w:val="24"/>
+        </w:rPr>
         <w:t xml:space="preserve">{%p if </w:t>
       </w:r>
       <w:proofErr w:type="spellStart"/>
       <w:r>
+        <w:rPr>
+          <w:rFonts w:ascii="Times New Roman" w:hAnsi="Times New Roman" w:cs="Times New Roman"/>
+          <w:sz w:val="24"/>
+          <w:szCs w:val="24"/>
+        </w:rPr>
         <w:t>not_owed</w:t>
       </w:r>
       <w:proofErr w:type="spellEnd"/>
       <w:r>
+        <w:rPr>
+          <w:rFonts w:ascii="Times New Roman" w:hAnsi="Times New Roman" w:cs="Times New Roman"/>
+          <w:sz w:val="24"/>
+          <w:szCs w:val="24"/>
+        </w:rPr>
         <w:t xml:space="preserve"> %}</w:t>
       </w:r>
     </w:p>
@@ -772,31 +850,80 @@
           <w:ilvl w:val="0"/>
           <w:numId w:val="1"/>
         </w:numPr>
-      </w:pPr>
-      <w:r>
+        <w:rPr>
+          <w:rFonts w:ascii="Times New Roman" w:hAnsi="Times New Roman" w:cs="Times New Roman"/>
+          <w:sz w:val="24"/>
+          <w:szCs w:val="24"/>
+        </w:rPr>
+      </w:pPr>
+      <w:r>
+        <w:rPr>
+          <w:rFonts w:ascii="Times New Roman" w:hAnsi="Times New Roman" w:cs="Times New Roman"/>
+          <w:sz w:val="24"/>
+          <w:szCs w:val="24"/>
+        </w:rPr>
         <w:t xml:space="preserve">Not money I </w:t>
       </w:r>
       <w:proofErr w:type="gramStart"/>
       <w:r>
+        <w:rPr>
+          <w:rFonts w:ascii="Times New Roman" w:hAnsi="Times New Roman" w:cs="Times New Roman"/>
+          <w:sz w:val="24"/>
+          <w:szCs w:val="24"/>
+        </w:rPr>
         <w:t>owe</w:t>
       </w:r>
       <w:proofErr w:type="gramEnd"/>
     </w:p>
     <w:p>
-      <w:r>
+      <w:pPr>
+        <w:rPr>
+          <w:rFonts w:ascii="Times New Roman" w:hAnsi="Times New Roman" w:cs="Times New Roman"/>
+          <w:sz w:val="24"/>
+          <w:szCs w:val="24"/>
+        </w:rPr>
+      </w:pPr>
+      <w:r>
+        <w:rPr>
+          <w:rFonts w:ascii="Times New Roman" w:hAnsi="Times New Roman" w:cs="Times New Roman"/>
+          <w:sz w:val="24"/>
+          <w:szCs w:val="24"/>
+        </w:rPr>
         <w:t>{%p endif %}</w:t>
       </w:r>
     </w:p>
     <w:p>
-      <w:r>
+      <w:pPr>
+        <w:rPr>
+          <w:rFonts w:ascii="Times New Roman" w:hAnsi="Times New Roman" w:cs="Times New Roman"/>
+          <w:sz w:val="24"/>
+          <w:szCs w:val="24"/>
+        </w:rPr>
+      </w:pPr>
+      <w:r>
+        <w:rPr>
+          <w:rFonts w:ascii="Times New Roman" w:hAnsi="Times New Roman" w:cs="Times New Roman"/>
+          <w:sz w:val="24"/>
+          <w:szCs w:val="24"/>
+        </w:rPr>
         <w:t xml:space="preserve">{%p if </w:t>
       </w:r>
       <w:proofErr w:type="spellStart"/>
       <w:r>
+        <w:rPr>
+          <w:rFonts w:ascii="Times New Roman" w:hAnsi="Times New Roman" w:cs="Times New Roman"/>
+          <w:sz w:val="24"/>
+          <w:szCs w:val="24"/>
+        </w:rPr>
         <w:t>not_my_damage</w:t>
       </w:r>
       <w:proofErr w:type="spellEnd"/>
       <w:r>
+        <w:rPr>
+          <w:rFonts w:ascii="Times New Roman" w:hAnsi="Times New Roman" w:cs="Times New Roman"/>
+          <w:sz w:val="24"/>
+          <w:szCs w:val="24"/>
+        </w:rPr>
         <w:t xml:space="preserve"> %}</w:t>
       </w:r>
     </w:p>
@@ -807,35 +934,89 @@
           <w:ilvl w:val="0"/>
           <w:numId w:val="1"/>
         </w:numPr>
-      </w:pPr>
-      <w:r>
+        <w:rPr>
+          <w:rFonts w:ascii="Times New Roman" w:hAnsi="Times New Roman" w:cs="Times New Roman"/>
+          <w:sz w:val="24"/>
+          <w:szCs w:val="24"/>
+        </w:rPr>
+      </w:pPr>
+      <w:r>
+        <w:rPr>
+          <w:rFonts w:ascii="Times New Roman" w:hAnsi="Times New Roman" w:cs="Times New Roman"/>
+          <w:sz w:val="24"/>
+          <w:szCs w:val="24"/>
+        </w:rPr>
         <w:t xml:space="preserve">Not damages caused by </w:t>
       </w:r>
       <w:proofErr w:type="gramStart"/>
       <w:r>
+        <w:rPr>
+          <w:rFonts w:ascii="Times New Roman" w:hAnsi="Times New Roman" w:cs="Times New Roman"/>
+          <w:sz w:val="24"/>
+          <w:szCs w:val="24"/>
+        </w:rPr>
         <w:t>me</w:t>
       </w:r>
       <w:proofErr w:type="gramEnd"/>
     </w:p>
     <w:p>
-      <w:r>
+      <w:pPr>
+        <w:rPr>
+          <w:rFonts w:ascii="Times New Roman" w:hAnsi="Times New Roman" w:cs="Times New Roman"/>
+          <w:sz w:val="24"/>
+          <w:szCs w:val="24"/>
+        </w:rPr>
+      </w:pPr>
+      <w:r>
+        <w:rPr>
+          <w:rFonts w:ascii="Times New Roman" w:hAnsi="Times New Roman" w:cs="Times New Roman"/>
+          <w:sz w:val="24"/>
+          <w:szCs w:val="24"/>
+        </w:rPr>
+        <w:lastRenderedPageBreak/>
         <w:t>{%p endif %}</w:t>
       </w:r>
     </w:p>
     <w:p>
-      <w:r>
-        <w:lastRenderedPageBreak/>
+      <w:pPr>
+        <w:rPr>
+          <w:rFonts w:ascii="Times New Roman" w:hAnsi="Times New Roman" w:cs="Times New Roman"/>
+          <w:sz w:val="24"/>
+          <w:szCs w:val="24"/>
+        </w:rPr>
+      </w:pPr>
+      <w:r>
+        <w:rPr>
+          <w:rFonts w:ascii="Times New Roman" w:hAnsi="Times New Roman" w:cs="Times New Roman"/>
+          <w:sz w:val="24"/>
+          <w:szCs w:val="24"/>
+        </w:rPr>
         <w:t xml:space="preserve">{%p </w:t>
       </w:r>
       <w:r>
+        <w:rPr>
+          <w:rFonts w:ascii="Times New Roman" w:hAnsi="Times New Roman" w:cs="Times New Roman"/>
+          <w:sz w:val="24"/>
+          <w:szCs w:val="24"/>
+        </w:rPr>
         <w:t xml:space="preserve">if </w:t>
       </w:r>
       <w:proofErr w:type="spellStart"/>
       <w:r>
+        <w:rPr>
+          <w:rFonts w:ascii="Times New Roman" w:hAnsi="Times New Roman" w:cs="Times New Roman"/>
+          <w:sz w:val="24"/>
+          <w:szCs w:val="24"/>
+        </w:rPr>
         <w:t>other_dispute</w:t>
       </w:r>
       <w:proofErr w:type="spellEnd"/>
       <w:r>
+        <w:rPr>
+          <w:rFonts w:ascii="Times New Roman" w:hAnsi="Times New Roman" w:cs="Times New Roman"/>
+          <w:sz w:val="24"/>
+          <w:szCs w:val="24"/>
+        </w:rPr>
         <w:t xml:space="preserve"> %}</w:t>
       </w:r>
     </w:p>
@@ -846,26 +1027,63 @@
           <w:ilvl w:val="0"/>
           <w:numId w:val="1"/>
         </w:numPr>
+        <w:rPr>
+          <w:rFonts w:ascii="Times New Roman" w:hAnsi="Times New Roman" w:cs="Times New Roman"/>
+          <w:sz w:val="24"/>
+          <w:szCs w:val="24"/>
+        </w:rPr>
       </w:pPr>
       <w:proofErr w:type="gramStart"/>
       <w:r>
+        <w:rPr>
+          <w:rFonts w:ascii="Times New Roman" w:hAnsi="Times New Roman" w:cs="Times New Roman"/>
+          <w:sz w:val="24"/>
+          <w:szCs w:val="24"/>
+        </w:rPr>
         <w:t xml:space="preserve">{{ </w:t>
       </w:r>
       <w:proofErr w:type="spellStart"/>
       <w:r>
+        <w:rPr>
+          <w:rFonts w:ascii="Times New Roman" w:hAnsi="Times New Roman" w:cs="Times New Roman"/>
+          <w:sz w:val="24"/>
+          <w:szCs w:val="24"/>
+        </w:rPr>
         <w:t>other</w:t>
       </w:r>
       <w:proofErr w:type="gramEnd"/>
       <w:r>
+        <w:rPr>
+          <w:rFonts w:ascii="Times New Roman" w:hAnsi="Times New Roman" w:cs="Times New Roman"/>
+          <w:sz w:val="24"/>
+          <w:szCs w:val="24"/>
+        </w:rPr>
         <w:t>_dispute_detail</w:t>
       </w:r>
       <w:proofErr w:type="spellEnd"/>
       <w:r>
+        <w:rPr>
+          <w:rFonts w:ascii="Times New Roman" w:hAnsi="Times New Roman" w:cs="Times New Roman"/>
+          <w:sz w:val="24"/>
+          <w:szCs w:val="24"/>
+        </w:rPr>
         <w:t xml:space="preserve"> }}</w:t>
       </w:r>
     </w:p>
     <w:p>
-      <w:r>
+      <w:pPr>
+        <w:rPr>
+          <w:rFonts w:ascii="Times New Roman" w:hAnsi="Times New Roman" w:cs="Times New Roman"/>
+          <w:sz w:val="24"/>
+          <w:szCs w:val="24"/>
+        </w:rPr>
+      </w:pPr>
+      <w:r>
+        <w:rPr>
+          <w:rFonts w:ascii="Times New Roman" w:hAnsi="Times New Roman" w:cs="Times New Roman"/>
+          <w:sz w:val="24"/>
+          <w:szCs w:val="24"/>
+        </w:rPr>
         <w:t>{%p endif %}</w:t>
       </w:r>
     </w:p>
@@ -1010,8 +1228,11 @@
     <w:p>
       <w:pPr>
         <w:rPr>
+          <w:rFonts w:ascii="Times New Roman" w:hAnsi="Times New Roman" w:cs="Times New Roman"/>
           <w:b/>
           <w:bCs/>
+          <w:sz w:val="24"/>
+          <w:szCs w:val="24"/>
         </w:rPr>
       </w:pPr>
     </w:p>

</xml_diff>

<commit_message>
Fine tuning and polish, template improvements
</commit_message>
<xml_diff>
--- a/docassemble/DraftMaineSecurityDepositReturnLetter/data/templates/SecurityDepositReturnLetter.docx
+++ b/docassemble/DraftMaineSecurityDepositReturnLetter/data/templates/SecurityDepositReturnLetter.docx
@@ -6,12 +6,14 @@
       <w:pPr>
         <w:jc w:val="center"/>
         <w:rPr>
+          <w:rFonts w:ascii="Times New Roman" w:hAnsi="Times New Roman" w:cs="Times New Roman"/>
           <w:b/>
           <w:bCs/>
         </w:rPr>
       </w:pPr>
       <w:r>
         <w:rPr>
+          <w:rFonts w:ascii="Times New Roman" w:hAnsi="Times New Roman" w:cs="Times New Roman"/>
           <w:b/>
           <w:bCs/>
         </w:rPr>
@@ -22,12 +24,14 @@
       <w:pPr>
         <w:jc w:val="center"/>
         <w:rPr>
+          <w:rFonts w:ascii="Times New Roman" w:hAnsi="Times New Roman" w:cs="Times New Roman"/>
           <w:b/>
           <w:bCs/>
         </w:rPr>
       </w:pPr>
       <w:r>
         <w:rPr>
+          <w:rFonts w:ascii="Times New Roman" w:hAnsi="Times New Roman" w:cs="Times New Roman"/>
           <w:b/>
           <w:bCs/>
         </w:rPr>
@@ -45,48 +49,252 @@
     </w:p>
     <w:p>
       <w:pPr>
-        <w:rPr>
-          <w:rFonts w:ascii="Times New Roman" w:hAnsi="Times New Roman" w:cs="Times New Roman"/>
-        </w:rPr>
-      </w:pPr>
-      <w:r>
-        <w:rPr>
+        <w:spacing w:after="0" w:line="240" w:lineRule="auto"/>
+        <w:rPr>
+          <w:rFonts w:ascii="Times New Roman" w:hAnsi="Times New Roman" w:cs="Times New Roman"/>
+          <w:sz w:val="24"/>
+          <w:szCs w:val="24"/>
+        </w:rPr>
+      </w:pPr>
+      <w:r>
+        <w:rPr>
+          <w:rFonts w:ascii="Times New Roman" w:hAnsi="Times New Roman" w:cs="Times New Roman"/>
+          <w:sz w:val="24"/>
+          <w:szCs w:val="24"/>
+        </w:rPr>
+        <w:t xml:space="preserve">TO: </w:t>
+      </w:r>
+      <w:proofErr w:type="gramStart"/>
+      <w:r>
+        <w:rPr>
+          <w:rFonts w:ascii="Times New Roman" w:hAnsi="Times New Roman" w:cs="Times New Roman"/>
+          <w:sz w:val="24"/>
+          <w:szCs w:val="24"/>
+        </w:rPr>
+        <w:t xml:space="preserve">{{ </w:t>
+      </w:r>
+      <w:proofErr w:type="spellStart"/>
+      <w:r>
+        <w:rPr>
+          <w:rFonts w:ascii="Times New Roman" w:hAnsi="Times New Roman" w:cs="Times New Roman"/>
+          <w:sz w:val="24"/>
+          <w:szCs w:val="24"/>
+        </w:rPr>
+        <w:t>landlord</w:t>
+      </w:r>
+      <w:proofErr w:type="gramEnd"/>
+      <w:r>
+        <w:rPr>
+          <w:rFonts w:ascii="Times New Roman" w:hAnsi="Times New Roman" w:cs="Times New Roman"/>
+          <w:sz w:val="24"/>
+          <w:szCs w:val="24"/>
+        </w:rPr>
+        <w:t>_name</w:t>
+      </w:r>
+      <w:proofErr w:type="spellEnd"/>
+      <w:r>
+        <w:rPr>
+          <w:rFonts w:ascii="Times New Roman" w:hAnsi="Times New Roman" w:cs="Times New Roman"/>
+          <w:sz w:val="24"/>
+          <w:szCs w:val="24"/>
+        </w:rPr>
+        <w:t xml:space="preserve"> }}</w:t>
+      </w:r>
+    </w:p>
+    <w:p>
+      <w:pPr>
+        <w:spacing w:after="0" w:line="240" w:lineRule="auto"/>
+        <w:rPr>
+          <w:rFonts w:ascii="Times New Roman" w:hAnsi="Times New Roman" w:cs="Times New Roman"/>
+          <w:sz w:val="24"/>
+          <w:szCs w:val="24"/>
+        </w:rPr>
+      </w:pPr>
+      <w:proofErr w:type="gramStart"/>
+      <w:r>
+        <w:rPr>
+          <w:rFonts w:ascii="Times New Roman" w:hAnsi="Times New Roman" w:cs="Times New Roman"/>
+          <w:sz w:val="24"/>
+          <w:szCs w:val="24"/>
+        </w:rPr>
+        <w:t xml:space="preserve">{{ </w:t>
+      </w:r>
+      <w:proofErr w:type="spellStart"/>
+      <w:r>
+        <w:rPr>
+          <w:rFonts w:ascii="Times New Roman" w:hAnsi="Times New Roman" w:cs="Times New Roman"/>
+          <w:sz w:val="24"/>
+          <w:szCs w:val="24"/>
+        </w:rPr>
+        <w:t>other</w:t>
+      </w:r>
+      <w:proofErr w:type="gramEnd"/>
+      <w:r>
+        <w:rPr>
+          <w:rFonts w:ascii="Times New Roman" w:hAnsi="Times New Roman" w:cs="Times New Roman"/>
+          <w:sz w:val="24"/>
+          <w:szCs w:val="24"/>
+        </w:rPr>
+        <w:t>_parties</w:t>
+      </w:r>
+      <w:proofErr w:type="spellEnd"/>
+      <w:r>
+        <w:rPr>
+          <w:rFonts w:ascii="Times New Roman" w:hAnsi="Times New Roman" w:cs="Times New Roman"/>
+          <w:sz w:val="24"/>
+          <w:szCs w:val="24"/>
+        </w:rPr>
+        <w:t>[0].</w:t>
+      </w:r>
+      <w:proofErr w:type="spellStart"/>
+      <w:r>
+        <w:rPr>
+          <w:rFonts w:ascii="Times New Roman" w:hAnsi="Times New Roman" w:cs="Times New Roman"/>
+          <w:sz w:val="24"/>
+          <w:szCs w:val="24"/>
+        </w:rPr>
+        <w:t>address</w:t>
+      </w:r>
+      <w:r>
+        <w:rPr>
+          <w:rFonts w:ascii="Times New Roman" w:hAnsi="Times New Roman" w:cs="Times New Roman"/>
+          <w:sz w:val="24"/>
+          <w:szCs w:val="24"/>
+        </w:rPr>
+        <w:t>.block</w:t>
+      </w:r>
+      <w:proofErr w:type="spellEnd"/>
+      <w:r>
+        <w:rPr>
+          <w:rFonts w:ascii="Times New Roman" w:hAnsi="Times New Roman" w:cs="Times New Roman"/>
+          <w:sz w:val="24"/>
+          <w:szCs w:val="24"/>
+        </w:rPr>
+        <w:t>()</w:t>
+      </w:r>
+      <w:r>
+        <w:rPr>
+          <w:rFonts w:ascii="Times New Roman" w:hAnsi="Times New Roman" w:cs="Times New Roman"/>
+          <w:sz w:val="24"/>
+          <w:szCs w:val="24"/>
+        </w:rPr>
+        <w:t xml:space="preserve"> }}</w:t>
+      </w:r>
+    </w:p>
+    <w:p>
+      <w:pPr>
+        <w:spacing w:line="240" w:lineRule="auto"/>
+        <w:rPr>
+          <w:rFonts w:ascii="Times New Roman" w:hAnsi="Times New Roman" w:cs="Times New Roman"/>
+          <w:sz w:val="24"/>
+          <w:szCs w:val="24"/>
+        </w:rPr>
+      </w:pPr>
+    </w:p>
+    <w:p>
+      <w:pPr>
+        <w:spacing w:after="0" w:line="240" w:lineRule="auto"/>
+        <w:rPr>
+          <w:rFonts w:ascii="Times New Roman" w:hAnsi="Times New Roman" w:cs="Times New Roman"/>
+          <w:sz w:val="24"/>
+          <w:szCs w:val="24"/>
+        </w:rPr>
+      </w:pPr>
+      <w:r>
+        <w:rPr>
+          <w:rFonts w:ascii="Times New Roman" w:hAnsi="Times New Roman" w:cs="Times New Roman"/>
+          <w:sz w:val="24"/>
+          <w:szCs w:val="24"/>
+        </w:rPr>
+        <w:t>FROM:</w:t>
+      </w:r>
+      <w:r>
+        <w:rPr>
+          <w:rFonts w:ascii="Times New Roman" w:hAnsi="Times New Roman" w:cs="Times New Roman"/>
           <w:b/>
           <w:bCs/>
-        </w:rPr>
-        <w:t>TO</w:t>
-      </w:r>
-      <w:r>
-        <w:rPr>
-          <w:rFonts w:ascii="Times New Roman" w:hAnsi="Times New Roman" w:cs="Times New Roman"/>
-        </w:rPr>
-        <w:t xml:space="preserve">: </w:t>
+          <w:sz w:val="24"/>
+          <w:szCs w:val="24"/>
+        </w:rPr>
+        <w:t xml:space="preserve"> </w:t>
       </w:r>
       <w:proofErr w:type="gramStart"/>
       <w:r>
         <w:rPr>
           <w:rFonts w:ascii="Times New Roman" w:hAnsi="Times New Roman" w:cs="Times New Roman"/>
-        </w:rPr>
-        <w:t xml:space="preserve">{{ </w:t>
+          <w:sz w:val="24"/>
+          <w:szCs w:val="24"/>
+        </w:rPr>
+        <w:t>{{ users</w:t>
+      </w:r>
+      <w:proofErr w:type="gramEnd"/>
+      <w:r>
+        <w:rPr>
+          <w:rFonts w:ascii="Times New Roman" w:hAnsi="Times New Roman" w:cs="Times New Roman"/>
+          <w:sz w:val="24"/>
+          <w:szCs w:val="24"/>
+        </w:rPr>
+        <w:t>[0].name }}</w:t>
+      </w:r>
+    </w:p>
+    <w:p>
+      <w:pPr>
+        <w:spacing w:after="0" w:line="240" w:lineRule="auto"/>
+        <w:rPr>
+          <w:rFonts w:ascii="Times New Roman" w:hAnsi="Times New Roman" w:cs="Times New Roman"/>
+          <w:sz w:val="24"/>
+          <w:szCs w:val="24"/>
+        </w:rPr>
+      </w:pPr>
+      <w:proofErr w:type="gramStart"/>
+      <w:r>
+        <w:rPr>
+          <w:rFonts w:ascii="Times New Roman" w:hAnsi="Times New Roman" w:cs="Times New Roman"/>
+          <w:sz w:val="24"/>
+          <w:szCs w:val="24"/>
+        </w:rPr>
+        <w:t>{{ users</w:t>
+      </w:r>
+      <w:proofErr w:type="gramEnd"/>
+      <w:r>
+        <w:rPr>
+          <w:rFonts w:ascii="Times New Roman" w:hAnsi="Times New Roman" w:cs="Times New Roman"/>
+          <w:sz w:val="24"/>
+          <w:szCs w:val="24"/>
+        </w:rPr>
+        <w:t>[0].</w:t>
       </w:r>
       <w:proofErr w:type="spellStart"/>
       <w:r>
         <w:rPr>
           <w:rFonts w:ascii="Times New Roman" w:hAnsi="Times New Roman" w:cs="Times New Roman"/>
-        </w:rPr>
-        <w:t>landlord</w:t>
-      </w:r>
-      <w:proofErr w:type="gramEnd"/>
-      <w:r>
-        <w:rPr>
-          <w:rFonts w:ascii="Times New Roman" w:hAnsi="Times New Roman" w:cs="Times New Roman"/>
-        </w:rPr>
-        <w:t>_name</w:t>
+          <w:sz w:val="24"/>
+          <w:szCs w:val="24"/>
+        </w:rPr>
+        <w:t>address</w:t>
+      </w:r>
+      <w:r>
+        <w:rPr>
+          <w:rFonts w:ascii="Times New Roman" w:hAnsi="Times New Roman" w:cs="Times New Roman"/>
+          <w:sz w:val="24"/>
+          <w:szCs w:val="24"/>
+        </w:rPr>
+        <w:t>.block</w:t>
       </w:r>
       <w:proofErr w:type="spellEnd"/>
       <w:r>
         <w:rPr>
           <w:rFonts w:ascii="Times New Roman" w:hAnsi="Times New Roman" w:cs="Times New Roman"/>
+          <w:sz w:val="24"/>
+          <w:szCs w:val="24"/>
+        </w:rPr>
+        <w:t>()</w:t>
+      </w:r>
+      <w:r>
+        <w:rPr>
+          <w:rFonts w:ascii="Times New Roman" w:hAnsi="Times New Roman" w:cs="Times New Roman"/>
+          <w:sz w:val="24"/>
+          <w:szCs w:val="24"/>
         </w:rPr>
         <w:t xml:space="preserve"> }}</w:t>
       </w:r>
@@ -95,151 +303,11 @@
       <w:pPr>
         <w:rPr>
           <w:rFonts w:ascii="Times New Roman" w:hAnsi="Times New Roman" w:cs="Times New Roman"/>
-        </w:rPr>
-      </w:pPr>
-      <w:proofErr w:type="gramStart"/>
-      <w:r>
-        <w:rPr>
-          <w:rFonts w:ascii="Times New Roman" w:hAnsi="Times New Roman" w:cs="Times New Roman"/>
-        </w:rPr>
-        <w:t xml:space="preserve">{{ </w:t>
-      </w:r>
-      <w:proofErr w:type="spellStart"/>
-      <w:r>
-        <w:rPr>
-          <w:rFonts w:ascii="Times New Roman" w:hAnsi="Times New Roman" w:cs="Times New Roman"/>
-        </w:rPr>
-        <w:t>other</w:t>
-      </w:r>
-      <w:proofErr w:type="gramEnd"/>
-      <w:r>
-        <w:rPr>
-          <w:rFonts w:ascii="Times New Roman" w:hAnsi="Times New Roman" w:cs="Times New Roman"/>
-        </w:rPr>
-        <w:t>_parties</w:t>
-      </w:r>
-      <w:proofErr w:type="spellEnd"/>
-      <w:r>
-        <w:rPr>
-          <w:rFonts w:ascii="Times New Roman" w:hAnsi="Times New Roman" w:cs="Times New Roman"/>
-        </w:rPr>
-        <w:t>[0].</w:t>
-      </w:r>
-      <w:proofErr w:type="spellStart"/>
-      <w:r>
-        <w:rPr>
-          <w:rFonts w:ascii="Times New Roman" w:hAnsi="Times New Roman" w:cs="Times New Roman"/>
-        </w:rPr>
-        <w:t>address</w:t>
-      </w:r>
-      <w:r>
-        <w:rPr>
-          <w:rFonts w:ascii="Times New Roman" w:hAnsi="Times New Roman" w:cs="Times New Roman"/>
-        </w:rPr>
-        <w:t>.block</w:t>
-      </w:r>
-      <w:proofErr w:type="spellEnd"/>
-      <w:r>
-        <w:rPr>
-          <w:rFonts w:ascii="Times New Roman" w:hAnsi="Times New Roman" w:cs="Times New Roman"/>
-        </w:rPr>
-        <w:t>()</w:t>
-      </w:r>
-      <w:r>
-        <w:rPr>
-          <w:rFonts w:ascii="Times New Roman" w:hAnsi="Times New Roman" w:cs="Times New Roman"/>
-        </w:rPr>
-        <w:t xml:space="preserve"> }}</w:t>
-      </w:r>
-    </w:p>
-    <w:p>
-      <w:pPr>
-        <w:rPr>
-          <w:rFonts w:ascii="Times New Roman" w:hAnsi="Times New Roman" w:cs="Times New Roman"/>
-        </w:rPr>
-      </w:pPr>
-      <w:r>
-        <w:rPr>
-          <w:b/>
-          <w:bCs/>
-        </w:rPr>
-        <w:t xml:space="preserve">FROM: </w:t>
-      </w:r>
-      <w:proofErr w:type="gramStart"/>
-      <w:r>
-        <w:rPr>
-          <w:rFonts w:ascii="Times New Roman" w:hAnsi="Times New Roman" w:cs="Times New Roman"/>
-        </w:rPr>
-        <w:t>{{ users</w:t>
-      </w:r>
-      <w:proofErr w:type="gramEnd"/>
-      <w:r>
-        <w:rPr>
-          <w:rFonts w:ascii="Times New Roman" w:hAnsi="Times New Roman" w:cs="Times New Roman"/>
-        </w:rPr>
-        <w:t>[0].name }}</w:t>
-      </w:r>
-    </w:p>
-    <w:p>
-      <w:pPr>
-        <w:rPr>
-          <w:rFonts w:ascii="Times New Roman" w:hAnsi="Times New Roman" w:cs="Times New Roman"/>
-          <w:sz w:val="24"/>
-          <w:szCs w:val="24"/>
-        </w:rPr>
-      </w:pPr>
-      <w:proofErr w:type="gramStart"/>
-      <w:r>
-        <w:rPr>
-          <w:rFonts w:ascii="Times New Roman" w:hAnsi="Times New Roman" w:cs="Times New Roman"/>
-          <w:sz w:val="24"/>
-          <w:szCs w:val="24"/>
-        </w:rPr>
-        <w:t>{{ users</w:t>
-      </w:r>
-      <w:proofErr w:type="gramEnd"/>
-      <w:r>
-        <w:rPr>
-          <w:rFonts w:ascii="Times New Roman" w:hAnsi="Times New Roman" w:cs="Times New Roman"/>
-          <w:sz w:val="24"/>
-          <w:szCs w:val="24"/>
-        </w:rPr>
-        <w:t>[0].</w:t>
-      </w:r>
-      <w:proofErr w:type="spellStart"/>
-      <w:r>
-        <w:rPr>
-          <w:rFonts w:ascii="Times New Roman" w:hAnsi="Times New Roman" w:cs="Times New Roman"/>
-          <w:sz w:val="24"/>
-          <w:szCs w:val="24"/>
-        </w:rPr>
-        <w:t>address</w:t>
-      </w:r>
-      <w:r>
-        <w:rPr>
-          <w:rFonts w:ascii="Times New Roman" w:hAnsi="Times New Roman" w:cs="Times New Roman"/>
-          <w:sz w:val="24"/>
-          <w:szCs w:val="24"/>
-        </w:rPr>
-        <w:t>.block</w:t>
-      </w:r>
-      <w:proofErr w:type="spellEnd"/>
-      <w:r>
-        <w:rPr>
-          <w:rFonts w:ascii="Times New Roman" w:hAnsi="Times New Roman" w:cs="Times New Roman"/>
-          <w:sz w:val="24"/>
-          <w:szCs w:val="24"/>
-        </w:rPr>
-        <w:t>()</w:t>
-      </w:r>
-      <w:r>
-        <w:rPr>
-          <w:rFonts w:ascii="Times New Roman" w:hAnsi="Times New Roman" w:cs="Times New Roman"/>
-          <w:sz w:val="24"/>
-          <w:szCs w:val="24"/>
-        </w:rPr>
-        <w:t xml:space="preserve"> }}</w:t>
-      </w:r>
+          <w:color w:val="000000"/>
+          <w:sz w:val="24"/>
+          <w:szCs w:val="24"/>
+        </w:rPr>
+      </w:pPr>
     </w:p>
     <w:p>
       <w:pPr>
@@ -1086,22 +1154,13 @@
         </w:rPr>
         <w:t>{%p endif %}</w:t>
       </w:r>
-    </w:p>
-    <w:p>
-      <w:pPr>
-        <w:rPr>
-          <w:rFonts w:ascii="Times New Roman" w:hAnsi="Times New Roman" w:cs="Times New Roman"/>
-          <w:sz w:val="24"/>
-          <w:szCs w:val="24"/>
-        </w:rPr>
-      </w:pPr>
-      <w:r>
-        <w:rPr>
-          <w:rFonts w:ascii="Times New Roman" w:hAnsi="Times New Roman" w:cs="Times New Roman"/>
-          <w:sz w:val="24"/>
-          <w:szCs w:val="24"/>
-        </w:rPr>
-        <w:t xml:space="preserve">  </w:t>
+      <w:r>
+        <w:rPr>
+          <w:rFonts w:ascii="Times New Roman" w:hAnsi="Times New Roman" w:cs="Times New Roman"/>
+          <w:sz w:val="24"/>
+          <w:szCs w:val="24"/>
+        </w:rPr>
+        <w:t xml:space="preserve"> </w:t>
       </w:r>
     </w:p>
     <w:p>
@@ -1229,12 +1288,18 @@
       <w:pPr>
         <w:rPr>
           <w:rFonts w:ascii="Times New Roman" w:hAnsi="Times New Roman" w:cs="Times New Roman"/>
-          <w:b/>
-          <w:bCs/>
-          <w:sz w:val="24"/>
-          <w:szCs w:val="24"/>
-        </w:rPr>
-      </w:pPr>
+          <w:sz w:val="24"/>
+          <w:szCs w:val="24"/>
+        </w:rPr>
+      </w:pPr>
+      <w:r>
+        <w:rPr>
+          <w:rFonts w:ascii="Times New Roman" w:hAnsi="Times New Roman" w:cs="Times New Roman"/>
+          <w:sz w:val="24"/>
+          <w:szCs w:val="24"/>
+        </w:rPr>
+        <w:t>Regards,</w:t>
+      </w:r>
     </w:p>
     <w:p>
       <w:pPr>
@@ -1275,6 +1340,24 @@
           <w:szCs w:val="24"/>
         </w:rPr>
       </w:pPr>
+      <w:proofErr w:type="gramStart"/>
+      <w:r>
+        <w:rPr>
+          <w:rFonts w:ascii="Times New Roman" w:hAnsi="Times New Roman" w:cs="Times New Roman"/>
+          <w:sz w:val="24"/>
+          <w:szCs w:val="24"/>
+        </w:rPr>
+        <w:t>{{ users</w:t>
+      </w:r>
+      <w:proofErr w:type="gramEnd"/>
+      <w:r>
+        <w:rPr>
+          <w:rFonts w:ascii="Times New Roman" w:hAnsi="Times New Roman" w:cs="Times New Roman"/>
+          <w:sz w:val="24"/>
+          <w:szCs w:val="24"/>
+        </w:rPr>
+        <w:t>[0].name }}</w:t>
+      </w:r>
     </w:p>
     <w:p>
       <w:pPr>

</xml_diff>

<commit_message>
Adjusting reasons for dispute, updating template
</commit_message>
<xml_diff>
--- a/docassemble/DraftMaineSecurityDepositReturnLetter/data/templates/SecurityDepositReturnLetter.docx
+++ b/docassemble/DraftMaineSecurityDepositReturnLetter/data/templates/SecurityDepositReturnLetter.docx
@@ -62,9 +62,18 @@
           <w:sz w:val="24"/>
           <w:szCs w:val="24"/>
         </w:rPr>
-        <w:t xml:space="preserve">TO: </w:t>
-      </w:r>
-      <w:proofErr w:type="gramStart"/>
+        <w:t>TO: {{ landlord_name }}</w:t>
+      </w:r>
+    </w:p>
+    <w:p>
+      <w:pPr>
+        <w:spacing w:after="0" w:line="240" w:lineRule="auto"/>
+        <w:rPr>
+          <w:rFonts w:ascii="Times New Roman" w:hAnsi="Times New Roman" w:cs="Times New Roman"/>
+          <w:sz w:val="24"/>
+          <w:szCs w:val="24"/>
+        </w:rPr>
+      </w:pPr>
       <w:r>
         <w:rPr>
           <w:rFonts w:ascii="Times New Roman" w:hAnsi="Times New Roman" w:cs="Times New Roman"/>
@@ -73,80 +82,14 @@
         </w:rPr>
         <w:t xml:space="preserve">{{ </w:t>
       </w:r>
-      <w:proofErr w:type="spellStart"/>
-      <w:r>
-        <w:rPr>
-          <w:rFonts w:ascii="Times New Roman" w:hAnsi="Times New Roman" w:cs="Times New Roman"/>
-          <w:sz w:val="24"/>
-          <w:szCs w:val="24"/>
-        </w:rPr>
-        <w:t>landlord</w:t>
-      </w:r>
-      <w:proofErr w:type="gramEnd"/>
-      <w:r>
-        <w:rPr>
-          <w:rFonts w:ascii="Times New Roman" w:hAnsi="Times New Roman" w:cs="Times New Roman"/>
-          <w:sz w:val="24"/>
-          <w:szCs w:val="24"/>
-        </w:rPr>
-        <w:t>_name</w:t>
-      </w:r>
-      <w:proofErr w:type="spellEnd"/>
-      <w:r>
-        <w:rPr>
-          <w:rFonts w:ascii="Times New Roman" w:hAnsi="Times New Roman" w:cs="Times New Roman"/>
-          <w:sz w:val="24"/>
-          <w:szCs w:val="24"/>
-        </w:rPr>
-        <w:t xml:space="preserve"> }}</w:t>
-      </w:r>
-    </w:p>
-    <w:p>
-      <w:pPr>
-        <w:spacing w:after="0" w:line="240" w:lineRule="auto"/>
-        <w:rPr>
-          <w:rFonts w:ascii="Times New Roman" w:hAnsi="Times New Roman" w:cs="Times New Roman"/>
-          <w:sz w:val="24"/>
-          <w:szCs w:val="24"/>
-        </w:rPr>
-      </w:pPr>
-      <w:proofErr w:type="gramStart"/>
-      <w:r>
-        <w:rPr>
-          <w:rFonts w:ascii="Times New Roman" w:hAnsi="Times New Roman" w:cs="Times New Roman"/>
-          <w:sz w:val="24"/>
-          <w:szCs w:val="24"/>
-        </w:rPr>
-        <w:t xml:space="preserve">{{ </w:t>
-      </w:r>
-      <w:proofErr w:type="spellStart"/>
-      <w:r>
-        <w:rPr>
-          <w:rFonts w:ascii="Times New Roman" w:hAnsi="Times New Roman" w:cs="Times New Roman"/>
-          <w:sz w:val="24"/>
-          <w:szCs w:val="24"/>
-        </w:rPr>
-        <w:t>other</w:t>
-      </w:r>
-      <w:proofErr w:type="gramEnd"/>
-      <w:r>
-        <w:rPr>
-          <w:rFonts w:ascii="Times New Roman" w:hAnsi="Times New Roman" w:cs="Times New Roman"/>
-          <w:sz w:val="24"/>
-          <w:szCs w:val="24"/>
-        </w:rPr>
-        <w:t>_parties</w:t>
-      </w:r>
-      <w:proofErr w:type="spellEnd"/>
-      <w:r>
-        <w:rPr>
-          <w:rFonts w:ascii="Times New Roman" w:hAnsi="Times New Roman" w:cs="Times New Roman"/>
-          <w:sz w:val="24"/>
-          <w:szCs w:val="24"/>
-        </w:rPr>
-        <w:t>[0].</w:t>
-      </w:r>
-      <w:proofErr w:type="spellStart"/>
+      <w:r>
+        <w:rPr>
+          <w:rFonts w:ascii="Times New Roman" w:hAnsi="Times New Roman" w:cs="Times New Roman"/>
+          <w:sz w:val="24"/>
+          <w:szCs w:val="24"/>
+        </w:rPr>
+        <w:t>other_parties[0].</w:t>
+      </w:r>
       <w:r>
         <w:rPr>
           <w:rFonts w:ascii="Times New Roman" w:hAnsi="Times New Roman" w:cs="Times New Roman"/>
@@ -161,16 +104,7 @@
           <w:sz w:val="24"/>
           <w:szCs w:val="24"/>
         </w:rPr>
-        <w:t>.block</w:t>
-      </w:r>
-      <w:proofErr w:type="spellEnd"/>
-      <w:r>
-        <w:rPr>
-          <w:rFonts w:ascii="Times New Roman" w:hAnsi="Times New Roman" w:cs="Times New Roman"/>
-          <w:sz w:val="24"/>
-          <w:szCs w:val="24"/>
-        </w:rPr>
-        <w:t>()</w:t>
+        <w:t>.block()</w:t>
       </w:r>
       <w:r>
         <w:rPr>
@@ -218,23 +152,13 @@
         </w:rPr>
         <w:t xml:space="preserve"> </w:t>
       </w:r>
-      <w:proofErr w:type="gramStart"/>
-      <w:r>
-        <w:rPr>
-          <w:rFonts w:ascii="Times New Roman" w:hAnsi="Times New Roman" w:cs="Times New Roman"/>
-          <w:sz w:val="24"/>
-          <w:szCs w:val="24"/>
-        </w:rPr>
-        <w:t>{{ users</w:t>
-      </w:r>
-      <w:proofErr w:type="gramEnd"/>
-      <w:r>
-        <w:rPr>
-          <w:rFonts w:ascii="Times New Roman" w:hAnsi="Times New Roman" w:cs="Times New Roman"/>
-          <w:sz w:val="24"/>
-          <w:szCs w:val="24"/>
-        </w:rPr>
-        <w:t>[0].name }}</w:t>
+      <w:r>
+        <w:rPr>
+          <w:rFonts w:ascii="Times New Roman" w:hAnsi="Times New Roman" w:cs="Times New Roman"/>
+          <w:sz w:val="24"/>
+          <w:szCs w:val="24"/>
+        </w:rPr>
+        <w:t>{{ users[0].name }}</w:t>
       </w:r>
     </w:p>
     <w:p>
@@ -246,49 +170,21 @@
           <w:szCs w:val="24"/>
         </w:rPr>
       </w:pPr>
-      <w:proofErr w:type="gramStart"/>
-      <w:r>
-        <w:rPr>
-          <w:rFonts w:ascii="Times New Roman" w:hAnsi="Times New Roman" w:cs="Times New Roman"/>
-          <w:sz w:val="24"/>
-          <w:szCs w:val="24"/>
-        </w:rPr>
-        <w:t>{{ users</w:t>
-      </w:r>
-      <w:proofErr w:type="gramEnd"/>
-      <w:r>
-        <w:rPr>
-          <w:rFonts w:ascii="Times New Roman" w:hAnsi="Times New Roman" w:cs="Times New Roman"/>
-          <w:sz w:val="24"/>
-          <w:szCs w:val="24"/>
-        </w:rPr>
-        <w:t>[0].</w:t>
-      </w:r>
-      <w:proofErr w:type="spellStart"/>
-      <w:r>
-        <w:rPr>
-          <w:rFonts w:ascii="Times New Roman" w:hAnsi="Times New Roman" w:cs="Times New Roman"/>
-          <w:sz w:val="24"/>
-          <w:szCs w:val="24"/>
-        </w:rPr>
-        <w:t>address</w:t>
-      </w:r>
-      <w:r>
-        <w:rPr>
-          <w:rFonts w:ascii="Times New Roman" w:hAnsi="Times New Roman" w:cs="Times New Roman"/>
-          <w:sz w:val="24"/>
-          <w:szCs w:val="24"/>
-        </w:rPr>
-        <w:t>.block</w:t>
-      </w:r>
-      <w:proofErr w:type="spellEnd"/>
-      <w:r>
-        <w:rPr>
-          <w:rFonts w:ascii="Times New Roman" w:hAnsi="Times New Roman" w:cs="Times New Roman"/>
-          <w:sz w:val="24"/>
-          <w:szCs w:val="24"/>
-        </w:rPr>
-        <w:t>()</w:t>
+      <w:r>
+        <w:rPr>
+          <w:rFonts w:ascii="Times New Roman" w:hAnsi="Times New Roman" w:cs="Times New Roman"/>
+          <w:sz w:val="24"/>
+          <w:szCs w:val="24"/>
+        </w:rPr>
+        <w:t>{{ users[0].address</w:t>
+      </w:r>
+      <w:r>
+        <w:rPr>
+          <w:rFonts w:ascii="Times New Roman" w:hAnsi="Times New Roman" w:cs="Times New Roman"/>
+          <w:sz w:val="24"/>
+          <w:szCs w:val="24"/>
+        </w:rPr>
+        <w:t>.block()</w:t>
       </w:r>
       <w:r>
         <w:rPr>
@@ -319,7 +215,6 @@
           <w:szCs w:val="24"/>
         </w:rPr>
       </w:pPr>
-      <w:proofErr w:type="gramStart"/>
       <w:r>
         <w:rPr>
           <w:rFonts w:ascii="Times New Roman" w:hAnsi="Times New Roman" w:cs="Times New Roman"/>
@@ -327,37 +222,7 @@
           <w:sz w:val="24"/>
           <w:szCs w:val="24"/>
         </w:rPr>
-        <w:t xml:space="preserve">{{ </w:t>
-      </w:r>
-      <w:proofErr w:type="spellStart"/>
-      <w:r>
-        <w:rPr>
-          <w:rFonts w:ascii="Times New Roman" w:hAnsi="Times New Roman" w:cs="Times New Roman"/>
-          <w:color w:val="000000"/>
-          <w:sz w:val="24"/>
-          <w:szCs w:val="24"/>
-        </w:rPr>
-        <w:t>format</w:t>
-      </w:r>
-      <w:proofErr w:type="gramEnd"/>
-      <w:r>
-        <w:rPr>
-          <w:rFonts w:ascii="Times New Roman" w:hAnsi="Times New Roman" w:cs="Times New Roman"/>
-          <w:color w:val="000000"/>
-          <w:sz w:val="24"/>
-          <w:szCs w:val="24"/>
-        </w:rPr>
-        <w:t>_date</w:t>
-      </w:r>
-      <w:proofErr w:type="spellEnd"/>
-      <w:r>
-        <w:rPr>
-          <w:rFonts w:ascii="Times New Roman" w:hAnsi="Times New Roman" w:cs="Times New Roman"/>
-          <w:color w:val="000000"/>
-          <w:sz w:val="24"/>
-          <w:szCs w:val="24"/>
-        </w:rPr>
-        <w:t>(today()) }}</w:t>
+        <w:t>{{ format_date(today()) }}</w:t>
       </w:r>
     </w:p>
     <w:p>
@@ -385,27 +250,8 @@
           <w:sz w:val="24"/>
           <w:szCs w:val="24"/>
         </w:rPr>
-        <w:t xml:space="preserve">As you know, my tenancy in the house/apartment that I rented from you at </w:t>
-      </w:r>
-      <w:proofErr w:type="gramStart"/>
-      <w:r>
-        <w:rPr>
-          <w:rFonts w:ascii="Times New Roman" w:hAnsi="Times New Roman" w:cs="Times New Roman"/>
-          <w:sz w:val="24"/>
-          <w:szCs w:val="24"/>
-        </w:rPr>
-        <w:t xml:space="preserve">{{ </w:t>
-      </w:r>
-      <w:proofErr w:type="spellStart"/>
-      <w:r>
-        <w:rPr>
-          <w:rFonts w:ascii="Times New Roman" w:hAnsi="Times New Roman" w:cs="Times New Roman"/>
-          <w:sz w:val="24"/>
-          <w:szCs w:val="24"/>
-        </w:rPr>
-        <w:t>rental</w:t>
-      </w:r>
-      <w:proofErr w:type="gramEnd"/>
+        <w:t>As you know, my tenancy in the house/apartment that I rented from you at {{ rental</w:t>
+      </w:r>
       <w:r>
         <w:rPr>
           <w:rFonts w:ascii="Times New Roman" w:hAnsi="Times New Roman" w:cs="Times New Roman"/>
@@ -428,77 +274,32 @@
           <w:sz w:val="24"/>
           <w:szCs w:val="24"/>
         </w:rPr>
-        <w:t>.on_one_line</w:t>
-      </w:r>
-      <w:proofErr w:type="spellEnd"/>
-      <w:r>
-        <w:rPr>
-          <w:rFonts w:ascii="Times New Roman" w:hAnsi="Times New Roman" w:cs="Times New Roman"/>
-          <w:sz w:val="24"/>
-          <w:szCs w:val="24"/>
-        </w:rPr>
-        <w:t>()</w:t>
-      </w:r>
-      <w:r>
-        <w:rPr>
-          <w:rFonts w:ascii="Times New Roman" w:hAnsi="Times New Roman" w:cs="Times New Roman"/>
-          <w:sz w:val="24"/>
-          <w:szCs w:val="24"/>
-        </w:rPr>
-        <w:t xml:space="preserve"> }} was terminated on {{ </w:t>
-      </w:r>
-      <w:proofErr w:type="spellStart"/>
-      <w:r>
-        <w:rPr>
-          <w:rFonts w:ascii="Times New Roman" w:hAnsi="Times New Roman" w:cs="Times New Roman"/>
-          <w:sz w:val="24"/>
-          <w:szCs w:val="24"/>
-        </w:rPr>
-        <w:t>tenancy_end_date</w:t>
-      </w:r>
-      <w:proofErr w:type="spellEnd"/>
-      <w:r>
-        <w:rPr>
-          <w:rFonts w:ascii="Times New Roman" w:hAnsi="Times New Roman" w:cs="Times New Roman"/>
-          <w:sz w:val="24"/>
-          <w:szCs w:val="24"/>
-        </w:rPr>
-        <w:t xml:space="preserve"> }}. </w:t>
-      </w:r>
-    </w:p>
-    <w:p>
-      <w:pPr>
-        <w:rPr>
-          <w:rFonts w:ascii="Times New Roman" w:hAnsi="Times New Roman" w:cs="Times New Roman"/>
-          <w:sz w:val="24"/>
-          <w:szCs w:val="24"/>
-        </w:rPr>
-      </w:pPr>
-      <w:r>
-        <w:rPr>
-          <w:rFonts w:ascii="Times New Roman" w:hAnsi="Times New Roman" w:cs="Times New Roman"/>
-          <w:sz w:val="24"/>
-          <w:szCs w:val="24"/>
-        </w:rPr>
-        <w:t xml:space="preserve">{%p if </w:t>
-      </w:r>
-      <w:proofErr w:type="spellStart"/>
-      <w:r>
-        <w:rPr>
-          <w:rFonts w:ascii="Times New Roman" w:hAnsi="Times New Roman" w:cs="Times New Roman"/>
-          <w:sz w:val="24"/>
-          <w:szCs w:val="24"/>
-        </w:rPr>
-        <w:t>not_returned</w:t>
-      </w:r>
-      <w:proofErr w:type="spellEnd"/>
-      <w:r>
-        <w:rPr>
-          <w:rFonts w:ascii="Times New Roman" w:hAnsi="Times New Roman" w:cs="Times New Roman"/>
-          <w:sz w:val="24"/>
-          <w:szCs w:val="24"/>
-        </w:rPr>
-        <w:t xml:space="preserve"> %}</w:t>
+        <w:t>.on_one_line()</w:t>
+      </w:r>
+      <w:r>
+        <w:rPr>
+          <w:rFonts w:ascii="Times New Roman" w:hAnsi="Times New Roman" w:cs="Times New Roman"/>
+          <w:sz w:val="24"/>
+          <w:szCs w:val="24"/>
+        </w:rPr>
+        <w:t xml:space="preserve"> }} was terminated on {{ tenancy_end_date }}. </w:t>
+      </w:r>
+    </w:p>
+    <w:p>
+      <w:pPr>
+        <w:rPr>
+          <w:rFonts w:ascii="Times New Roman" w:hAnsi="Times New Roman" w:cs="Times New Roman"/>
+          <w:sz w:val="24"/>
+          <w:szCs w:val="24"/>
+        </w:rPr>
+      </w:pPr>
+      <w:r>
+        <w:rPr>
+          <w:rFonts w:ascii="Times New Roman" w:hAnsi="Times New Roman" w:cs="Times New Roman"/>
+          <w:sz w:val="24"/>
+          <w:szCs w:val="24"/>
+        </w:rPr>
+        <w:t>{%p if not_returned %}</w:t>
       </w:r>
     </w:p>
     <w:p>
@@ -517,41 +318,13 @@
         </w:rPr>
         <w:t xml:space="preserve">As of today you have not returned </w:t>
       </w:r>
-      <w:proofErr w:type="gramStart"/>
-      <w:r>
-        <w:rPr>
-          <w:rFonts w:ascii="Times New Roman" w:hAnsi="Times New Roman" w:cs="Times New Roman"/>
-          <w:sz w:val="24"/>
-          <w:szCs w:val="24"/>
-        </w:rPr>
-        <w:t xml:space="preserve">{{ </w:t>
-      </w:r>
-      <w:proofErr w:type="spellStart"/>
-      <w:r>
-        <w:rPr>
-          <w:rFonts w:ascii="Times New Roman" w:hAnsi="Times New Roman" w:cs="Times New Roman"/>
-          <w:sz w:val="24"/>
-          <w:szCs w:val="24"/>
-        </w:rPr>
-        <w:t>not</w:t>
-      </w:r>
-      <w:proofErr w:type="gramEnd"/>
-      <w:r>
-        <w:rPr>
-          <w:rFonts w:ascii="Times New Roman" w:hAnsi="Times New Roman" w:cs="Times New Roman"/>
-          <w:sz w:val="24"/>
-          <w:szCs w:val="24"/>
-        </w:rPr>
-        <w:t>_returned_amount</w:t>
-      </w:r>
-      <w:proofErr w:type="spellEnd"/>
-      <w:r>
-        <w:rPr>
-          <w:rFonts w:ascii="Times New Roman" w:hAnsi="Times New Roman" w:cs="Times New Roman"/>
-          <w:sz w:val="24"/>
-          <w:szCs w:val="24"/>
-        </w:rPr>
-        <w:t xml:space="preserve"> | currency }}</w:t>
+      <w:r>
+        <w:rPr>
+          <w:rFonts w:ascii="Times New Roman" w:hAnsi="Times New Roman" w:cs="Times New Roman"/>
+          <w:sz w:val="24"/>
+          <w:szCs w:val="24"/>
+        </w:rPr>
+        <w:t>{{ not_returned_amount | currency }}</w:t>
       </w:r>
       <w:r>
         <w:rPr>
@@ -567,25 +340,7 @@
           <w:sz w:val="24"/>
           <w:szCs w:val="24"/>
         </w:rPr>
-        <w:t xml:space="preserve">{{ </w:t>
-      </w:r>
-      <w:proofErr w:type="spellStart"/>
-      <w:r>
-        <w:rPr>
-          <w:rFonts w:ascii="Times New Roman" w:hAnsi="Times New Roman" w:cs="Times New Roman"/>
-          <w:sz w:val="24"/>
-          <w:szCs w:val="24"/>
-        </w:rPr>
-        <w:t>total_deposit</w:t>
-      </w:r>
-      <w:proofErr w:type="spellEnd"/>
-      <w:r>
-        <w:rPr>
-          <w:rFonts w:ascii="Times New Roman" w:hAnsi="Times New Roman" w:cs="Times New Roman"/>
-          <w:sz w:val="24"/>
-          <w:szCs w:val="24"/>
-        </w:rPr>
-        <w:t xml:space="preserve"> | currency }}</w:t>
+        <w:t>{{ total_deposit | currency }}</w:t>
       </w:r>
       <w:r>
         <w:rPr>
@@ -627,25 +382,7 @@
           <w:sz w:val="24"/>
           <w:szCs w:val="24"/>
         </w:rPr>
-        <w:t xml:space="preserve">{%p if </w:t>
-      </w:r>
-      <w:proofErr w:type="spellStart"/>
-      <w:r>
-        <w:rPr>
-          <w:rFonts w:ascii="Times New Roman" w:hAnsi="Times New Roman" w:cs="Times New Roman"/>
-          <w:sz w:val="24"/>
-          <w:szCs w:val="24"/>
-        </w:rPr>
-        <w:t>partial_return</w:t>
-      </w:r>
-      <w:proofErr w:type="spellEnd"/>
-      <w:r>
-        <w:rPr>
-          <w:rFonts w:ascii="Times New Roman" w:hAnsi="Times New Roman" w:cs="Times New Roman"/>
-          <w:sz w:val="24"/>
-          <w:szCs w:val="24"/>
-        </w:rPr>
-        <w:t xml:space="preserve"> %}</w:t>
+        <w:t>{%p if partial_return %}</w:t>
       </w:r>
     </w:p>
     <w:p>
@@ -664,41 +401,13 @@
         </w:rPr>
         <w:t xml:space="preserve">You sent me a notice dated </w:t>
       </w:r>
-      <w:proofErr w:type="gramStart"/>
-      <w:r>
-        <w:rPr>
-          <w:rFonts w:ascii="Times New Roman" w:hAnsi="Times New Roman" w:cs="Times New Roman"/>
-          <w:sz w:val="24"/>
-          <w:szCs w:val="24"/>
-        </w:rPr>
-        <w:t xml:space="preserve">{{ </w:t>
-      </w:r>
-      <w:proofErr w:type="spellStart"/>
-      <w:r>
-        <w:rPr>
-          <w:rFonts w:ascii="Times New Roman" w:hAnsi="Times New Roman" w:cs="Times New Roman"/>
-          <w:sz w:val="24"/>
-          <w:szCs w:val="24"/>
-        </w:rPr>
-        <w:t>notice</w:t>
-      </w:r>
-      <w:proofErr w:type="gramEnd"/>
-      <w:r>
-        <w:rPr>
-          <w:rFonts w:ascii="Times New Roman" w:hAnsi="Times New Roman" w:cs="Times New Roman"/>
-          <w:sz w:val="24"/>
-          <w:szCs w:val="24"/>
-        </w:rPr>
-        <w:t>_date</w:t>
-      </w:r>
-      <w:proofErr w:type="spellEnd"/>
-      <w:r>
-        <w:rPr>
-          <w:rFonts w:ascii="Times New Roman" w:hAnsi="Times New Roman" w:cs="Times New Roman"/>
-          <w:sz w:val="24"/>
-          <w:szCs w:val="24"/>
-        </w:rPr>
-        <w:t xml:space="preserve"> }}</w:t>
+      <w:r>
+        <w:rPr>
+          <w:rFonts w:ascii="Times New Roman" w:hAnsi="Times New Roman" w:cs="Times New Roman"/>
+          <w:sz w:val="24"/>
+          <w:szCs w:val="24"/>
+        </w:rPr>
+        <w:t>{{ notice_date }}</w:t>
       </w:r>
       <w:r>
         <w:rPr>
@@ -714,25 +423,7 @@
           <w:sz w:val="24"/>
           <w:szCs w:val="24"/>
         </w:rPr>
-        <w:t xml:space="preserve">{{ </w:t>
-      </w:r>
-      <w:proofErr w:type="spellStart"/>
-      <w:r>
-        <w:rPr>
-          <w:rFonts w:ascii="Times New Roman" w:hAnsi="Times New Roman" w:cs="Times New Roman"/>
-          <w:sz w:val="24"/>
-          <w:szCs w:val="24"/>
-        </w:rPr>
-        <w:t>not_returned_amount</w:t>
-      </w:r>
-      <w:proofErr w:type="spellEnd"/>
-      <w:r>
-        <w:rPr>
-          <w:rFonts w:ascii="Times New Roman" w:hAnsi="Times New Roman" w:cs="Times New Roman"/>
-          <w:sz w:val="24"/>
-          <w:szCs w:val="24"/>
-        </w:rPr>
-        <w:t xml:space="preserve"> | currency }}</w:t>
+        <w:t>{{ not_returned_amount | currency }}</w:t>
       </w:r>
       <w:r>
         <w:rPr>
@@ -748,25 +439,7 @@
           <w:sz w:val="24"/>
           <w:szCs w:val="24"/>
         </w:rPr>
-        <w:t xml:space="preserve"> {{ </w:t>
-      </w:r>
-      <w:proofErr w:type="spellStart"/>
-      <w:r>
-        <w:rPr>
-          <w:rFonts w:ascii="Times New Roman" w:hAnsi="Times New Roman" w:cs="Times New Roman"/>
-          <w:sz w:val="24"/>
-          <w:szCs w:val="24"/>
-        </w:rPr>
-        <w:t>total_deposit</w:t>
-      </w:r>
-      <w:proofErr w:type="spellEnd"/>
-      <w:r>
-        <w:rPr>
-          <w:rFonts w:ascii="Times New Roman" w:hAnsi="Times New Roman" w:cs="Times New Roman"/>
-          <w:sz w:val="24"/>
-          <w:szCs w:val="24"/>
-        </w:rPr>
-        <w:t xml:space="preserve"> | currency }}</w:t>
+        <w:t xml:space="preserve"> {{ total_deposit | currency }}</w:t>
       </w:r>
       <w:r>
         <w:rPr>
@@ -782,7 +455,15 @@
           <w:sz w:val="24"/>
           <w:szCs w:val="24"/>
         </w:rPr>
-        <w:t>. The damages you allege are:</w:t>
+        <w:t xml:space="preserve">. </w:t>
+      </w:r>
+      <w:r>
+        <w:rPr>
+          <w:rFonts w:ascii="Times New Roman" w:hAnsi="Times New Roman" w:cs="Times New Roman"/>
+          <w:sz w:val="24"/>
+          <w:szCs w:val="24"/>
+        </w:rPr>
+        <w:t>I disagree because:</w:t>
       </w:r>
     </w:p>
     <w:p>
@@ -816,25 +497,7 @@
           <w:sz w:val="24"/>
           <w:szCs w:val="24"/>
         </w:rPr>
-        <w:t xml:space="preserve">{%p if </w:t>
-      </w:r>
-      <w:proofErr w:type="spellStart"/>
-      <w:r>
-        <w:rPr>
-          <w:rFonts w:ascii="Times New Roman" w:hAnsi="Times New Roman" w:cs="Times New Roman"/>
-          <w:sz w:val="24"/>
-          <w:szCs w:val="24"/>
-        </w:rPr>
-        <w:t>wear_and_tear</w:t>
-      </w:r>
-      <w:proofErr w:type="spellEnd"/>
-      <w:r>
-        <w:rPr>
-          <w:rFonts w:ascii="Times New Roman" w:hAnsi="Times New Roman" w:cs="Times New Roman"/>
-          <w:sz w:val="24"/>
-          <w:szCs w:val="24"/>
-        </w:rPr>
-        <w:t xml:space="preserve"> %}</w:t>
+        <w:t>{%p if wear_and_tear %}</w:t>
       </w:r>
     </w:p>
     <w:p>
@@ -856,7 +519,15 @@
           <w:sz w:val="24"/>
           <w:szCs w:val="24"/>
         </w:rPr>
-        <w:t>Not damage beyond normal wear and tear</w:t>
+        <w:t>The damage you allege is n</w:t>
+      </w:r>
+      <w:r>
+        <w:rPr>
+          <w:rFonts w:ascii="Times New Roman" w:hAnsi="Times New Roman" w:cs="Times New Roman"/>
+          <w:sz w:val="24"/>
+          <w:szCs w:val="24"/>
+        </w:rPr>
+        <w:t>ot damage beyond normal wear and tear</w:t>
       </w:r>
     </w:p>
     <w:p>
@@ -890,25 +561,7 @@
           <w:sz w:val="24"/>
           <w:szCs w:val="24"/>
         </w:rPr>
-        <w:t xml:space="preserve">{%p if </w:t>
-      </w:r>
-      <w:proofErr w:type="spellStart"/>
-      <w:r>
-        <w:rPr>
-          <w:rFonts w:ascii="Times New Roman" w:hAnsi="Times New Roman" w:cs="Times New Roman"/>
-          <w:sz w:val="24"/>
-          <w:szCs w:val="24"/>
-        </w:rPr>
-        <w:t>not_owed</w:t>
-      </w:r>
-      <w:proofErr w:type="spellEnd"/>
-      <w:r>
-        <w:rPr>
-          <w:rFonts w:ascii="Times New Roman" w:hAnsi="Times New Roman" w:cs="Times New Roman"/>
-          <w:sz w:val="24"/>
-          <w:szCs w:val="24"/>
-        </w:rPr>
-        <w:t xml:space="preserve"> %}</w:t>
+        <w:t>{%p if not_owed %}</w:t>
       </w:r>
     </w:p>
     <w:p>
@@ -930,18 +583,32 @@
           <w:sz w:val="24"/>
           <w:szCs w:val="24"/>
         </w:rPr>
-        <w:t xml:space="preserve">Not money I </w:t>
-      </w:r>
-      <w:proofErr w:type="gramStart"/>
-      <w:r>
-        <w:rPr>
-          <w:rFonts w:ascii="Times New Roman" w:hAnsi="Times New Roman" w:cs="Times New Roman"/>
-          <w:sz w:val="24"/>
-          <w:szCs w:val="24"/>
-        </w:rPr>
-        <w:t>owe</w:t>
-      </w:r>
-      <w:proofErr w:type="gramEnd"/>
+        <w:t>I</w:t>
+      </w:r>
+      <w:r>
+        <w:rPr>
+          <w:rFonts w:ascii="Times New Roman" w:hAnsi="Times New Roman" w:cs="Times New Roman"/>
+          <w:sz w:val="24"/>
+          <w:szCs w:val="24"/>
+        </w:rPr>
+        <w:t xml:space="preserve"> do not</w:t>
+      </w:r>
+      <w:r>
+        <w:rPr>
+          <w:rFonts w:ascii="Times New Roman" w:hAnsi="Times New Roman" w:cs="Times New Roman"/>
+          <w:sz w:val="24"/>
+          <w:szCs w:val="24"/>
+        </w:rPr>
+        <w:t xml:space="preserve"> owe</w:t>
+      </w:r>
+      <w:r>
+        <w:rPr>
+          <w:rFonts w:ascii="Times New Roman" w:hAnsi="Times New Roman" w:cs="Times New Roman"/>
+          <w:sz w:val="24"/>
+          <w:szCs w:val="24"/>
+        </w:rPr>
+        <w:t xml:space="preserve"> you this money</w:t>
+      </w:r>
     </w:p>
     <w:p>
       <w:pPr>
@@ -974,25 +641,7 @@
           <w:sz w:val="24"/>
           <w:szCs w:val="24"/>
         </w:rPr>
-        <w:t xml:space="preserve">{%p if </w:t>
-      </w:r>
-      <w:proofErr w:type="spellStart"/>
-      <w:r>
-        <w:rPr>
-          <w:rFonts w:ascii="Times New Roman" w:hAnsi="Times New Roman" w:cs="Times New Roman"/>
-          <w:sz w:val="24"/>
-          <w:szCs w:val="24"/>
-        </w:rPr>
-        <w:t>not_my_damage</w:t>
-      </w:r>
-      <w:proofErr w:type="spellEnd"/>
-      <w:r>
-        <w:rPr>
-          <w:rFonts w:ascii="Times New Roman" w:hAnsi="Times New Roman" w:cs="Times New Roman"/>
-          <w:sz w:val="24"/>
-          <w:szCs w:val="24"/>
-        </w:rPr>
-        <w:t xml:space="preserve"> %}</w:t>
+        <w:t>{%p if not_my_damage %}</w:t>
       </w:r>
     </w:p>
     <w:p>
@@ -1014,34 +663,23 @@
           <w:sz w:val="24"/>
           <w:szCs w:val="24"/>
         </w:rPr>
-        <w:t xml:space="preserve">Not damages caused by </w:t>
-      </w:r>
-      <w:proofErr w:type="gramStart"/>
-      <w:r>
-        <w:rPr>
-          <w:rFonts w:ascii="Times New Roman" w:hAnsi="Times New Roman" w:cs="Times New Roman"/>
-          <w:sz w:val="24"/>
-          <w:szCs w:val="24"/>
-        </w:rPr>
-        <w:t>me</w:t>
-      </w:r>
-      <w:proofErr w:type="gramEnd"/>
-    </w:p>
-    <w:p>
-      <w:pPr>
-        <w:rPr>
-          <w:rFonts w:ascii="Times New Roman" w:hAnsi="Times New Roman" w:cs="Times New Roman"/>
-          <w:sz w:val="24"/>
-          <w:szCs w:val="24"/>
-        </w:rPr>
-      </w:pPr>
-      <w:r>
-        <w:rPr>
-          <w:rFonts w:ascii="Times New Roman" w:hAnsi="Times New Roman" w:cs="Times New Roman"/>
-          <w:sz w:val="24"/>
-          <w:szCs w:val="24"/>
-        </w:rPr>
-        <w:lastRenderedPageBreak/>
+        <w:t>I did not cause the damages you allege</w:t>
+      </w:r>
+    </w:p>
+    <w:p>
+      <w:pPr>
+        <w:rPr>
+          <w:rFonts w:ascii="Times New Roman" w:hAnsi="Times New Roman" w:cs="Times New Roman"/>
+          <w:sz w:val="24"/>
+          <w:szCs w:val="24"/>
+        </w:rPr>
+      </w:pPr>
+      <w:r>
+        <w:rPr>
+          <w:rFonts w:ascii="Times New Roman" w:hAnsi="Times New Roman" w:cs="Times New Roman"/>
+          <w:sz w:val="24"/>
+          <w:szCs w:val="24"/>
+        </w:rPr>
         <w:t>{%p endif %}</w:t>
       </w:r>
     </w:p>
@@ -1059,33 +697,15 @@
           <w:sz w:val="24"/>
           <w:szCs w:val="24"/>
         </w:rPr>
-        <w:t xml:space="preserve">{%p </w:t>
-      </w:r>
-      <w:r>
-        <w:rPr>
-          <w:rFonts w:ascii="Times New Roman" w:hAnsi="Times New Roman" w:cs="Times New Roman"/>
-          <w:sz w:val="24"/>
-          <w:szCs w:val="24"/>
-        </w:rPr>
-        <w:t xml:space="preserve">if </w:t>
-      </w:r>
-      <w:proofErr w:type="spellStart"/>
-      <w:r>
-        <w:rPr>
-          <w:rFonts w:ascii="Times New Roman" w:hAnsi="Times New Roman" w:cs="Times New Roman"/>
-          <w:sz w:val="24"/>
-          <w:szCs w:val="24"/>
-        </w:rPr>
-        <w:t>other_dispute</w:t>
-      </w:r>
-      <w:proofErr w:type="spellEnd"/>
-      <w:r>
-        <w:rPr>
-          <w:rFonts w:ascii="Times New Roman" w:hAnsi="Times New Roman" w:cs="Times New Roman"/>
-          <w:sz w:val="24"/>
-          <w:szCs w:val="24"/>
-        </w:rPr>
-        <w:t xml:space="preserve"> %}</w:t>
+        <w:t>{%p if</w:t>
+      </w:r>
+      <w:r>
+        <w:rPr>
+          <w:rFonts w:ascii="Times New Roman" w:hAnsi="Times New Roman" w:cs="Times New Roman"/>
+          <w:sz w:val="24"/>
+          <w:szCs w:val="24"/>
+        </w:rPr>
+        <w:t xml:space="preserve"> no_reason %}</w:t>
       </w:r>
     </w:p>
     <w:p>
@@ -1101,34 +721,202 @@
           <w:szCs w:val="24"/>
         </w:rPr>
       </w:pPr>
-      <w:proofErr w:type="gramStart"/>
-      <w:r>
-        <w:rPr>
-          <w:rFonts w:ascii="Times New Roman" w:hAnsi="Times New Roman" w:cs="Times New Roman"/>
-          <w:sz w:val="24"/>
-          <w:szCs w:val="24"/>
-        </w:rPr>
-        <w:t xml:space="preserve">{{ </w:t>
-      </w:r>
-      <w:proofErr w:type="spellStart"/>
-      <w:r>
-        <w:rPr>
-          <w:rFonts w:ascii="Times New Roman" w:hAnsi="Times New Roman" w:cs="Times New Roman"/>
-          <w:sz w:val="24"/>
-          <w:szCs w:val="24"/>
-        </w:rPr>
-        <w:t>other</w:t>
-      </w:r>
-      <w:proofErr w:type="gramEnd"/>
-      <w:r>
-        <w:rPr>
-          <w:rFonts w:ascii="Times New Roman" w:hAnsi="Times New Roman" w:cs="Times New Roman"/>
-          <w:sz w:val="24"/>
-          <w:szCs w:val="24"/>
-        </w:rPr>
-        <w:t>_dispute_detail</w:t>
-      </w:r>
-      <w:proofErr w:type="spellEnd"/>
+      <w:r>
+        <w:rPr>
+          <w:rFonts w:ascii="Times New Roman" w:hAnsi="Times New Roman" w:cs="Times New Roman"/>
+          <w:sz w:val="24"/>
+          <w:szCs w:val="24"/>
+        </w:rPr>
+        <w:t>You d</w:t>
+      </w:r>
+      <w:r>
+        <w:rPr>
+          <w:rFonts w:ascii="Times New Roman" w:hAnsi="Times New Roman" w:cs="Times New Roman"/>
+          <w:sz w:val="24"/>
+          <w:szCs w:val="24"/>
+        </w:rPr>
+        <w:t>id not include an itemized</w:t>
+      </w:r>
+      <w:r>
+        <w:rPr>
+          <w:rFonts w:ascii="Times New Roman" w:hAnsi="Times New Roman" w:cs="Times New Roman"/>
+          <w:sz w:val="24"/>
+          <w:szCs w:val="24"/>
+        </w:rPr>
+        <w:t xml:space="preserve"> list of damages or reason</w:t>
+      </w:r>
+      <w:r>
+        <w:rPr>
+          <w:rFonts w:ascii="Times New Roman" w:hAnsi="Times New Roman" w:cs="Times New Roman"/>
+          <w:sz w:val="24"/>
+          <w:szCs w:val="24"/>
+        </w:rPr>
+        <w:t xml:space="preserve"> why you kept my deposit</w:t>
+      </w:r>
+    </w:p>
+    <w:p>
+      <w:pPr>
+        <w:rPr>
+          <w:rFonts w:ascii="Times New Roman" w:hAnsi="Times New Roman" w:cs="Times New Roman"/>
+          <w:sz w:val="24"/>
+          <w:szCs w:val="24"/>
+        </w:rPr>
+      </w:pPr>
+      <w:r>
+        <w:rPr>
+          <w:rFonts w:ascii="Times New Roman" w:hAnsi="Times New Roman" w:cs="Times New Roman"/>
+          <w:sz w:val="24"/>
+          <w:szCs w:val="24"/>
+        </w:rPr>
+        <w:t>{%p endif %}</w:t>
+      </w:r>
+    </w:p>
+    <w:p>
+      <w:pPr>
+        <w:rPr>
+          <w:rFonts w:ascii="Times New Roman" w:hAnsi="Times New Roman" w:cs="Times New Roman"/>
+          <w:sz w:val="24"/>
+          <w:szCs w:val="24"/>
+        </w:rPr>
+      </w:pPr>
+      <w:r>
+        <w:rPr>
+          <w:rFonts w:ascii="Times New Roman" w:hAnsi="Times New Roman" w:cs="Times New Roman"/>
+          <w:sz w:val="24"/>
+          <w:szCs w:val="24"/>
+        </w:rPr>
+        <w:t xml:space="preserve">{%p </w:t>
+      </w:r>
+      <w:r>
+        <w:rPr>
+          <w:rFonts w:ascii="Times New Roman" w:hAnsi="Times New Roman" w:cs="Times New Roman"/>
+          <w:sz w:val="24"/>
+          <w:szCs w:val="24"/>
+        </w:rPr>
+        <w:t xml:space="preserve">if </w:t>
+      </w:r>
+      <w:r>
+        <w:rPr>
+          <w:rFonts w:ascii="Times New Roman" w:hAnsi="Times New Roman" w:cs="Times New Roman"/>
+          <w:sz w:val="24"/>
+          <w:szCs w:val="24"/>
+        </w:rPr>
+        <w:t>other_dispute %}</w:t>
+      </w:r>
+    </w:p>
+    <w:p>
+      <w:pPr>
+        <w:pStyle w:val="ListParagraph"/>
+        <w:numPr>
+          <w:ilvl w:val="0"/>
+          <w:numId w:val="1"/>
+        </w:numPr>
+        <w:rPr>
+          <w:rFonts w:ascii="Times New Roman" w:hAnsi="Times New Roman" w:cs="Times New Roman"/>
+          <w:sz w:val="24"/>
+          <w:szCs w:val="24"/>
+        </w:rPr>
+      </w:pPr>
+      <w:r>
+        <w:rPr>
+          <w:rFonts w:ascii="Times New Roman" w:hAnsi="Times New Roman" w:cs="Times New Roman"/>
+          <w:sz w:val="24"/>
+          <w:szCs w:val="24"/>
+        </w:rPr>
+        <w:t>{{ other_dispute_detail }}</w:t>
+      </w:r>
+    </w:p>
+    <w:p>
+      <w:pPr>
+        <w:rPr>
+          <w:rFonts w:ascii="Times New Roman" w:hAnsi="Times New Roman" w:cs="Times New Roman"/>
+          <w:sz w:val="24"/>
+          <w:szCs w:val="24"/>
+        </w:rPr>
+      </w:pPr>
+      <w:r>
+        <w:rPr>
+          <w:rFonts w:ascii="Times New Roman" w:hAnsi="Times New Roman" w:cs="Times New Roman"/>
+          <w:sz w:val="24"/>
+          <w:szCs w:val="24"/>
+        </w:rPr>
+        <w:t>{%p endif %}</w:t>
+      </w:r>
+      <w:r>
+        <w:rPr>
+          <w:rFonts w:ascii="Times New Roman" w:hAnsi="Times New Roman" w:cs="Times New Roman"/>
+          <w:sz w:val="24"/>
+          <w:szCs w:val="24"/>
+        </w:rPr>
+        <w:t xml:space="preserve"> </w:t>
+      </w:r>
+    </w:p>
+    <w:p>
+      <w:pPr>
+        <w:rPr>
+          <w:rFonts w:ascii="Times New Roman" w:hAnsi="Times New Roman" w:cs="Times New Roman"/>
+          <w:sz w:val="24"/>
+          <w:szCs w:val="24"/>
+        </w:rPr>
+      </w:pPr>
+      <w:r>
+        <w:rPr>
+          <w:rFonts w:ascii="Times New Roman" w:hAnsi="Times New Roman" w:cs="Times New Roman"/>
+          <w:sz w:val="24"/>
+          <w:szCs w:val="24"/>
+        </w:rPr>
+        <w:t xml:space="preserve">Therefore, in accordance with the provisions of Maine State Law at 14 M.R.S.A. §6033 and 6034, I am advising you that if a FULL REFUND of my Security Deposit is not made to me within SEVEN (7) DAYS of your receipt of this notice, I intend to bring a law suit against you to recover my Security Deposit, as well as any additional Damages, Costs and Attorneys Fees which the law allows. </w:t>
+      </w:r>
+    </w:p>
+    <w:p>
+      <w:pPr>
+        <w:rPr>
+          <w:rFonts w:ascii="Times New Roman" w:hAnsi="Times New Roman" w:cs="Times New Roman"/>
+          <w:sz w:val="24"/>
+          <w:szCs w:val="24"/>
+        </w:rPr>
+      </w:pPr>
+      <w:r>
+        <w:rPr>
+          <w:rFonts w:ascii="Times New Roman" w:hAnsi="Times New Roman" w:cs="Times New Roman"/>
+          <w:sz w:val="24"/>
+          <w:szCs w:val="24"/>
+        </w:rPr>
+        <w:t>Payment should be sent to me at</w:t>
+      </w:r>
+      <w:r>
+        <w:rPr>
+          <w:rFonts w:ascii="Times New Roman" w:hAnsi="Times New Roman" w:cs="Times New Roman"/>
+          <w:sz w:val="24"/>
+          <w:szCs w:val="24"/>
+        </w:rPr>
+        <w:t xml:space="preserve">: </w:t>
+      </w:r>
+    </w:p>
+    <w:p>
+      <w:pPr>
+        <w:rPr>
+          <w:rFonts w:ascii="Times New Roman" w:hAnsi="Times New Roman" w:cs="Times New Roman"/>
+          <w:sz w:val="24"/>
+          <w:szCs w:val="24"/>
+        </w:rPr>
+      </w:pPr>
+      <w:r>
+        <w:rPr>
+          <w:rFonts w:ascii="Times New Roman" w:hAnsi="Times New Roman" w:cs="Times New Roman"/>
+          <w:sz w:val="24"/>
+          <w:szCs w:val="24"/>
+        </w:rPr>
+        <w:t>{{ users[0].address</w:t>
+      </w:r>
+      <w:r>
+        <w:rPr>
+          <w:rFonts w:ascii="Times New Roman" w:hAnsi="Times New Roman" w:cs="Times New Roman"/>
+          <w:sz w:val="24"/>
+          <w:szCs w:val="24"/>
+        </w:rPr>
+        <w:t>.block()</w:t>
+      </w:r>
       <w:r>
         <w:rPr>
           <w:rFonts w:ascii="Times New Roman" w:hAnsi="Times New Roman" w:cs="Times New Roman"/>
@@ -1152,152 +940,6 @@
           <w:sz w:val="24"/>
           <w:szCs w:val="24"/>
         </w:rPr>
-        <w:t>{%p endif %}</w:t>
-      </w:r>
-      <w:r>
-        <w:rPr>
-          <w:rFonts w:ascii="Times New Roman" w:hAnsi="Times New Roman" w:cs="Times New Roman"/>
-          <w:sz w:val="24"/>
-          <w:szCs w:val="24"/>
-        </w:rPr>
-        <w:t xml:space="preserve"> </w:t>
-      </w:r>
-    </w:p>
-    <w:p>
-      <w:pPr>
-        <w:rPr>
-          <w:rFonts w:ascii="Times New Roman" w:hAnsi="Times New Roman" w:cs="Times New Roman"/>
-          <w:sz w:val="24"/>
-          <w:szCs w:val="24"/>
-        </w:rPr>
-      </w:pPr>
-      <w:r>
-        <w:rPr>
-          <w:rFonts w:ascii="Times New Roman" w:hAnsi="Times New Roman" w:cs="Times New Roman"/>
-          <w:sz w:val="24"/>
-          <w:szCs w:val="24"/>
-        </w:rPr>
-        <w:t xml:space="preserve">Therefore, in accordance with the provisions of Maine State Law at 14 M.R.S.A. §6033 and 6034, I am advising you that if a FULL REFUND of my Security Deposit is not made to me within SEVEN (7) DAYS of your receipt of this notice, I intend to bring a law suit against you to recover my Security Deposit, as well as any additional Damages, Costs and </w:t>
-      </w:r>
-      <w:proofErr w:type="spellStart"/>
-      <w:r>
-        <w:rPr>
-          <w:rFonts w:ascii="Times New Roman" w:hAnsi="Times New Roman" w:cs="Times New Roman"/>
-          <w:sz w:val="24"/>
-          <w:szCs w:val="24"/>
-        </w:rPr>
-        <w:t>Attorneys</w:t>
-      </w:r>
-      <w:proofErr w:type="spellEnd"/>
-      <w:r>
-        <w:rPr>
-          <w:rFonts w:ascii="Times New Roman" w:hAnsi="Times New Roman" w:cs="Times New Roman"/>
-          <w:sz w:val="24"/>
-          <w:szCs w:val="24"/>
-        </w:rPr>
-        <w:t xml:space="preserve"> Fees which the law allows. </w:t>
-      </w:r>
-    </w:p>
-    <w:p>
-      <w:pPr>
-        <w:rPr>
-          <w:rFonts w:ascii="Times New Roman" w:hAnsi="Times New Roman" w:cs="Times New Roman"/>
-          <w:sz w:val="24"/>
-          <w:szCs w:val="24"/>
-        </w:rPr>
-      </w:pPr>
-      <w:r>
-        <w:rPr>
-          <w:rFonts w:ascii="Times New Roman" w:hAnsi="Times New Roman" w:cs="Times New Roman"/>
-          <w:sz w:val="24"/>
-          <w:szCs w:val="24"/>
-        </w:rPr>
-        <w:t>Payment should be sent to me at</w:t>
-      </w:r>
-      <w:r>
-        <w:rPr>
-          <w:rFonts w:ascii="Times New Roman" w:hAnsi="Times New Roman" w:cs="Times New Roman"/>
-          <w:sz w:val="24"/>
-          <w:szCs w:val="24"/>
-        </w:rPr>
-        <w:t xml:space="preserve">: </w:t>
-      </w:r>
-    </w:p>
-    <w:p>
-      <w:pPr>
-        <w:rPr>
-          <w:rFonts w:ascii="Times New Roman" w:hAnsi="Times New Roman" w:cs="Times New Roman"/>
-          <w:sz w:val="24"/>
-          <w:szCs w:val="24"/>
-        </w:rPr>
-      </w:pPr>
-      <w:proofErr w:type="gramStart"/>
-      <w:r>
-        <w:rPr>
-          <w:rFonts w:ascii="Times New Roman" w:hAnsi="Times New Roman" w:cs="Times New Roman"/>
-          <w:sz w:val="24"/>
-          <w:szCs w:val="24"/>
-        </w:rPr>
-        <w:t>{{ users</w:t>
-      </w:r>
-      <w:proofErr w:type="gramEnd"/>
-      <w:r>
-        <w:rPr>
-          <w:rFonts w:ascii="Times New Roman" w:hAnsi="Times New Roman" w:cs="Times New Roman"/>
-          <w:sz w:val="24"/>
-          <w:szCs w:val="24"/>
-        </w:rPr>
-        <w:t>[0].</w:t>
-      </w:r>
-      <w:proofErr w:type="spellStart"/>
-      <w:r>
-        <w:rPr>
-          <w:rFonts w:ascii="Times New Roman" w:hAnsi="Times New Roman" w:cs="Times New Roman"/>
-          <w:sz w:val="24"/>
-          <w:szCs w:val="24"/>
-        </w:rPr>
-        <w:t>address</w:t>
-      </w:r>
-      <w:r>
-        <w:rPr>
-          <w:rFonts w:ascii="Times New Roman" w:hAnsi="Times New Roman" w:cs="Times New Roman"/>
-          <w:sz w:val="24"/>
-          <w:szCs w:val="24"/>
-        </w:rPr>
-        <w:t>.block</w:t>
-      </w:r>
-      <w:proofErr w:type="spellEnd"/>
-      <w:r>
-        <w:rPr>
-          <w:rFonts w:ascii="Times New Roman" w:hAnsi="Times New Roman" w:cs="Times New Roman"/>
-          <w:sz w:val="24"/>
-          <w:szCs w:val="24"/>
-        </w:rPr>
-        <w:t>()</w:t>
-      </w:r>
-      <w:r>
-        <w:rPr>
-          <w:rFonts w:ascii="Times New Roman" w:hAnsi="Times New Roman" w:cs="Times New Roman"/>
-          <w:sz w:val="24"/>
-          <w:szCs w:val="24"/>
-        </w:rPr>
-        <w:t xml:space="preserve"> }}</w:t>
-      </w:r>
-    </w:p>
-    <w:p>
-      <w:pPr>
-        <w:rPr>
-          <w:rFonts w:ascii="Times New Roman" w:hAnsi="Times New Roman" w:cs="Times New Roman"/>
-          <w:sz w:val="24"/>
-          <w:szCs w:val="24"/>
-        </w:rPr>
-      </w:pPr>
-      <w:r>
-        <w:rPr>
-          <w:rFonts w:ascii="Times New Roman" w:hAnsi="Times New Roman" w:cs="Times New Roman"/>
-          <w:sz w:val="24"/>
-          <w:szCs w:val="24"/>
-        </w:rPr>
         <w:t>Regards,</w:t>
       </w:r>
     </w:p>
@@ -1310,7 +952,6 @@
           <w:szCs w:val="24"/>
         </w:rPr>
       </w:pPr>
-      <w:proofErr w:type="gramStart"/>
       <w:r>
         <w:rPr>
           <w:rFonts w:ascii="Times New Roman" w:hAnsi="Times New Roman" w:cs="Times New Roman"/>
@@ -1318,45 +959,25 @@
           <w:sz w:val="24"/>
           <w:szCs w:val="24"/>
         </w:rPr>
-        <w:t>{{ users</w:t>
-      </w:r>
-      <w:proofErr w:type="gramEnd"/>
-      <w:r>
+        <w:t>{{ users[0].signature }}</w:t>
+      </w:r>
+    </w:p>
+    <w:p>
+      <w:pPr>
         <w:rPr>
           <w:rFonts w:ascii="Times New Roman" w:hAnsi="Times New Roman" w:cs="Times New Roman"/>
           <w:color w:val="000000"/>
           <w:sz w:val="24"/>
           <w:szCs w:val="24"/>
         </w:rPr>
-        <w:t>[0].signature }}</w:t>
-      </w:r>
-    </w:p>
-    <w:p>
-      <w:pPr>
-        <w:rPr>
-          <w:rFonts w:ascii="Times New Roman" w:hAnsi="Times New Roman" w:cs="Times New Roman"/>
-          <w:color w:val="000000"/>
-          <w:sz w:val="24"/>
-          <w:szCs w:val="24"/>
-        </w:rPr>
-      </w:pPr>
-      <w:proofErr w:type="gramStart"/>
-      <w:r>
-        <w:rPr>
-          <w:rFonts w:ascii="Times New Roman" w:hAnsi="Times New Roman" w:cs="Times New Roman"/>
-          <w:sz w:val="24"/>
-          <w:szCs w:val="24"/>
-        </w:rPr>
-        <w:t>{{ users</w:t>
-      </w:r>
-      <w:proofErr w:type="gramEnd"/>
-      <w:r>
-        <w:rPr>
-          <w:rFonts w:ascii="Times New Roman" w:hAnsi="Times New Roman" w:cs="Times New Roman"/>
-          <w:sz w:val="24"/>
-          <w:szCs w:val="24"/>
-        </w:rPr>
-        <w:t>[0].name }}</w:t>
+      </w:pPr>
+      <w:r>
+        <w:rPr>
+          <w:rFonts w:ascii="Times New Roman" w:hAnsi="Times New Roman" w:cs="Times New Roman"/>
+          <w:sz w:val="24"/>
+          <w:szCs w:val="24"/>
+        </w:rPr>
+        <w:t>{{ users[0].name }}</w:t>
       </w:r>
     </w:p>
     <w:p>
@@ -1385,7 +1006,7 @@
   <w:abstractNum w:abstractNumId="0" w15:restartNumberingAfterBreak="0">
     <w:nsid w:val="2BD67496"/>
     <w:multiLevelType w:val="hybridMultilevel"/>
-    <w:tmpl w:val="6BD687A4"/>
+    <w:tmpl w:val="7C902686"/>
     <w:lvl w:ilvl="0" w:tplc="04090001">
       <w:start w:val="1"/>
       <w:numFmt w:val="bullet"/>
@@ -2714,4 +2335,305 @@
     </a:ext>
   </a:extLst>
 </a:theme>
+</file>
+
+<file path=customXml/item1.xml><?xml version="1.0" encoding="utf-8"?>
+<ct:contentTypeSchema xmlns:ct="http://schemas.microsoft.com/office/2006/metadata/contentType" xmlns:ma="http://schemas.microsoft.com/office/2006/metadata/properties/metaAttributes" ct:_="" ma:_="" ma:contentTypeName="Document" ma:contentTypeID="0x01010094EA8CCF0820424FA50DCE49C2FD25FF" ma:contentTypeVersion="16" ma:contentTypeDescription="Create a new document." ma:contentTypeScope="" ma:versionID="5aef4472ac4e3fcdb8dc00a0155301b2">
+  <xsd:schema xmlns:xsd="http://www.w3.org/2001/XMLSchema" xmlns:xs="http://www.w3.org/2001/XMLSchema" xmlns:p="http://schemas.microsoft.com/office/2006/metadata/properties" xmlns:ns2="fe089279-cce7-4507-8e0a-26cf680cd51b" xmlns:ns3="502fd2cd-f14c-4760-9a26-64de99db65d4" targetNamespace="http://schemas.microsoft.com/office/2006/metadata/properties" ma:root="true" ma:fieldsID="a19b0468e3e7c12f12ac709368259b03" ns2:_="" ns3:_="">
+    <xsd:import namespace="fe089279-cce7-4507-8e0a-26cf680cd51b"/>
+    <xsd:import namespace="502fd2cd-f14c-4760-9a26-64de99db65d4"/>
+    <xsd:element name="properties">
+      <xsd:complexType>
+        <xsd:sequence>
+          <xsd:element name="documentManagement">
+            <xsd:complexType>
+              <xsd:all>
+                <xsd:element ref="ns2:MediaServiceMetadata" minOccurs="0"/>
+                <xsd:element ref="ns2:MediaServiceFastMetadata" minOccurs="0"/>
+                <xsd:element ref="ns2:MediaServiceAutoKeyPoints" minOccurs="0"/>
+                <xsd:element ref="ns2:MediaServiceKeyPoints" minOccurs="0"/>
+                <xsd:element ref="ns2:MediaServiceDateTaken" minOccurs="0"/>
+                <xsd:element ref="ns2:MediaLengthInSeconds" minOccurs="0"/>
+                <xsd:element ref="ns3:SharedWithUsers" minOccurs="0"/>
+                <xsd:element ref="ns3:SharedWithDetails" minOccurs="0"/>
+                <xsd:element ref="ns2:lcf76f155ced4ddcb4097134ff3c332f" minOccurs="0"/>
+                <xsd:element ref="ns3:TaxCatchAll" minOccurs="0"/>
+                <xsd:element ref="ns2:MediaServiceGenerationTime" minOccurs="0"/>
+                <xsd:element ref="ns2:MediaServiceEventHashCode" minOccurs="0"/>
+                <xsd:element ref="ns2:MediaServiceOCR" minOccurs="0"/>
+                <xsd:element ref="ns2:MediaServiceObjectDetectorVersions" minOccurs="0"/>
+                <xsd:element ref="ns2:MediaServiceSearchProperties" minOccurs="0"/>
+              </xsd:all>
+            </xsd:complexType>
+          </xsd:element>
+        </xsd:sequence>
+      </xsd:complexType>
+    </xsd:element>
+  </xsd:schema>
+  <xsd:schema xmlns:xsd="http://www.w3.org/2001/XMLSchema" xmlns:xs="http://www.w3.org/2001/XMLSchema" xmlns:dms="http://schemas.microsoft.com/office/2006/documentManagement/types" xmlns:pc="http://schemas.microsoft.com/office/infopath/2007/PartnerControls" targetNamespace="fe089279-cce7-4507-8e0a-26cf680cd51b" elementFormDefault="qualified">
+    <xsd:import namespace="http://schemas.microsoft.com/office/2006/documentManagement/types"/>
+    <xsd:import namespace="http://schemas.microsoft.com/office/infopath/2007/PartnerControls"/>
+    <xsd:element name="MediaServiceMetadata" ma:index="8" nillable="true" ma:displayName="MediaServiceMetadata" ma:hidden="true" ma:internalName="MediaServiceMetadata" ma:readOnly="true">
+      <xsd:simpleType>
+        <xsd:restriction base="dms:Note"/>
+      </xsd:simpleType>
+    </xsd:element>
+    <xsd:element name="MediaServiceFastMetadata" ma:index="9" nillable="true" ma:displayName="MediaServiceFastMetadata" ma:hidden="true" ma:internalName="MediaServiceFastMetadata" ma:readOnly="true">
+      <xsd:simpleType>
+        <xsd:restriction base="dms:Note"/>
+      </xsd:simpleType>
+    </xsd:element>
+    <xsd:element name="MediaServiceAutoKeyPoints" ma:index="10" nillable="true" ma:displayName="MediaServiceAutoKeyPoints" ma:hidden="true" ma:internalName="MediaServiceAutoKeyPoints" ma:readOnly="true">
+      <xsd:simpleType>
+        <xsd:restriction base="dms:Note"/>
+      </xsd:simpleType>
+    </xsd:element>
+    <xsd:element name="MediaServiceKeyPoints" ma:index="11" nillable="true" ma:displayName="KeyPoints" ma:internalName="MediaServiceKeyPoints" ma:readOnly="true">
+      <xsd:simpleType>
+        <xsd:restriction base="dms:Note">
+          <xsd:maxLength value="255"/>
+        </xsd:restriction>
+      </xsd:simpleType>
+    </xsd:element>
+    <xsd:element name="MediaServiceDateTaken" ma:index="12" nillable="true" ma:displayName="MediaServiceDateTaken" ma:hidden="true" ma:internalName="MediaServiceDateTaken" ma:readOnly="true">
+      <xsd:simpleType>
+        <xsd:restriction base="dms:Text"/>
+      </xsd:simpleType>
+    </xsd:element>
+    <xsd:element name="MediaLengthInSeconds" ma:index="13" nillable="true" ma:displayName="Length (seconds)" ma:internalName="MediaLengthInSeconds" ma:readOnly="true">
+      <xsd:simpleType>
+        <xsd:restriction base="dms:Unknown"/>
+      </xsd:simpleType>
+    </xsd:element>
+    <xsd:element name="lcf76f155ced4ddcb4097134ff3c332f" ma:index="17" nillable="true" ma:taxonomy="true" ma:internalName="lcf76f155ced4ddcb4097134ff3c332f" ma:taxonomyFieldName="MediaServiceImageTags" ma:displayName="Image Tags" ma:readOnly="false" ma:fieldId="{5cf76f15-5ced-4ddc-b409-7134ff3c332f}" ma:taxonomyMulti="true" ma:sspId="e90e0ad2-f4bc-4653-abf3-b32ff6af6f06" ma:termSetId="09814cd3-568e-fe90-9814-8d621ff8fb84" ma:anchorId="fba54fb3-c3e1-fe81-a776-ca4b69148c4d" ma:open="true" ma:isKeyword="false">
+      <xsd:complexType>
+        <xsd:sequence>
+          <xsd:element ref="pc:Terms" minOccurs="0" maxOccurs="1"/>
+        </xsd:sequence>
+      </xsd:complexType>
+    </xsd:element>
+    <xsd:element name="MediaServiceGenerationTime" ma:index="19" nillable="true" ma:displayName="MediaServiceGenerationTime" ma:hidden="true" ma:internalName="MediaServiceGenerationTime" ma:readOnly="true">
+      <xsd:simpleType>
+        <xsd:restriction base="dms:Text"/>
+      </xsd:simpleType>
+    </xsd:element>
+    <xsd:element name="MediaServiceEventHashCode" ma:index="20" nillable="true" ma:displayName="MediaServiceEventHashCode" ma:hidden="true" ma:internalName="MediaServiceEventHashCode" ma:readOnly="true">
+      <xsd:simpleType>
+        <xsd:restriction base="dms:Text"/>
+      </xsd:simpleType>
+    </xsd:element>
+    <xsd:element name="MediaServiceOCR" ma:index="21" nillable="true" ma:displayName="Extracted Text" ma:internalName="MediaServiceOCR" ma:readOnly="true">
+      <xsd:simpleType>
+        <xsd:restriction base="dms:Note">
+          <xsd:maxLength value="255"/>
+        </xsd:restriction>
+      </xsd:simpleType>
+    </xsd:element>
+    <xsd:element name="MediaServiceObjectDetectorVersions" ma:index="22" nillable="true" ma:displayName="MediaServiceObjectDetectorVersions" ma:hidden="true" ma:indexed="true" ma:internalName="MediaServiceObjectDetectorVersions" ma:readOnly="true">
+      <xsd:simpleType>
+        <xsd:restriction base="dms:Text"/>
+      </xsd:simpleType>
+    </xsd:element>
+    <xsd:element name="MediaServiceSearchProperties" ma:index="23" nillable="true" ma:displayName="MediaServiceSearchProperties" ma:hidden="true" ma:internalName="MediaServiceSearchProperties" ma:readOnly="true">
+      <xsd:simpleType>
+        <xsd:restriction base="dms:Note"/>
+      </xsd:simpleType>
+    </xsd:element>
+  </xsd:schema>
+  <xsd:schema xmlns:xsd="http://www.w3.org/2001/XMLSchema" xmlns:xs="http://www.w3.org/2001/XMLSchema" xmlns:dms="http://schemas.microsoft.com/office/2006/documentManagement/types" xmlns:pc="http://schemas.microsoft.com/office/infopath/2007/PartnerControls" targetNamespace="502fd2cd-f14c-4760-9a26-64de99db65d4" elementFormDefault="qualified">
+    <xsd:import namespace="http://schemas.microsoft.com/office/2006/documentManagement/types"/>
+    <xsd:import namespace="http://schemas.microsoft.com/office/infopath/2007/PartnerControls"/>
+    <xsd:element name="SharedWithUsers" ma:index="14" nillable="true" ma:displayName="Shared With" ma:internalName="SharedWithUsers" ma:readOnly="true">
+      <xsd:complexType>
+        <xsd:complexContent>
+          <xsd:extension base="dms:UserMulti">
+            <xsd:sequence>
+              <xsd:element name="UserInfo" minOccurs="0" maxOccurs="unbounded">
+                <xsd:complexType>
+                  <xsd:sequence>
+                    <xsd:element name="DisplayName" type="xsd:string" minOccurs="0"/>
+                    <xsd:element name="AccountId" type="dms:UserId" minOccurs="0" nillable="true"/>
+                    <xsd:element name="AccountType" type="xsd:string" minOccurs="0"/>
+                  </xsd:sequence>
+                </xsd:complexType>
+              </xsd:element>
+            </xsd:sequence>
+          </xsd:extension>
+        </xsd:complexContent>
+      </xsd:complexType>
+    </xsd:element>
+    <xsd:element name="SharedWithDetails" ma:index="15" nillable="true" ma:displayName="Shared With Details" ma:internalName="SharedWithDetails" ma:readOnly="true">
+      <xsd:simpleType>
+        <xsd:restriction base="dms:Note">
+          <xsd:maxLength value="255"/>
+        </xsd:restriction>
+      </xsd:simpleType>
+    </xsd:element>
+    <xsd:element name="TaxCatchAll" ma:index="18" nillable="true" ma:displayName="Taxonomy Catch All Column" ma:hidden="true" ma:list="{276b0f4d-efb9-4fa5-96b8-ed2acba6b570}" ma:internalName="TaxCatchAll" ma:showField="CatchAllData" ma:web="502fd2cd-f14c-4760-9a26-64de99db65d4">
+      <xsd:complexType>
+        <xsd:complexContent>
+          <xsd:extension base="dms:MultiChoiceLookup">
+            <xsd:sequence>
+              <xsd:element name="Value" type="dms:Lookup" maxOccurs="unbounded" minOccurs="0" nillable="true"/>
+            </xsd:sequence>
+          </xsd:extension>
+        </xsd:complexContent>
+      </xsd:complexType>
+    </xsd:element>
+  </xsd:schema>
+  <xsd:schema xmlns="http://schemas.openxmlformats.org/package/2006/metadata/core-properties" xmlns:xsd="http://www.w3.org/2001/XMLSchema" xmlns:xsi="http://www.w3.org/2001/XMLSchema-instance" xmlns:dc="http://purl.org/dc/elements/1.1/" xmlns:dcterms="http://purl.org/dc/terms/" xmlns:odoc="http://schemas.microsoft.com/internal/obd" targetNamespace="http://schemas.openxmlformats.org/package/2006/metadata/core-properties" elementFormDefault="qualified" attributeFormDefault="unqualified" blockDefault="#all">
+    <xsd:import namespace="http://purl.org/dc/elements/1.1/" schemaLocation="http://dublincore.org/schemas/xmls/qdc/2003/04/02/dc.xsd"/>
+    <xsd:import namespace="http://purl.org/dc/terms/" schemaLocation="http://dublincore.org/schemas/xmls/qdc/2003/04/02/dcterms.xsd"/>
+    <xsd:element name="coreProperties" type="CT_coreProperties"/>
+    <xsd:complexType name="CT_coreProperties">
+      <xsd:all>
+        <xsd:element ref="dc:creator" minOccurs="0" maxOccurs="1"/>
+        <xsd:element ref="dcterms:created" minOccurs="0" maxOccurs="1"/>
+        <xsd:element ref="dc:identifier" minOccurs="0" maxOccurs="1"/>
+        <xsd:element name="contentType" minOccurs="0" maxOccurs="1" type="xsd:string" ma:index="0" ma:displayName="Content Type"/>
+        <xsd:element ref="dc:title" minOccurs="0" maxOccurs="1" ma:index="4" ma:displayName="Title"/>
+        <xsd:element ref="dc:subject" minOccurs="0" maxOccurs="1"/>
+        <xsd:element ref="dc:description" minOccurs="0" maxOccurs="1"/>
+        <xsd:element name="keywords" minOccurs="0" maxOccurs="1" type="xsd:string"/>
+        <xsd:element ref="dc:language" minOccurs="0" maxOccurs="1"/>
+        <xsd:element name="category" minOccurs="0" maxOccurs="1" type="xsd:string"/>
+        <xsd:element name="version" minOccurs="0" maxOccurs="1" type="xsd:string"/>
+        <xsd:element name="revision" minOccurs="0" maxOccurs="1" type="xsd:string">
+          <xsd:annotation>
+            <xsd:documentation>
+                        This value indicates the number of saves or revisions. The application is responsible for updating this value after each revision.
+                    </xsd:documentation>
+          </xsd:annotation>
+        </xsd:element>
+        <xsd:element name="lastModifiedBy" minOccurs="0" maxOccurs="1" type="xsd:string"/>
+        <xsd:element ref="dcterms:modified" minOccurs="0" maxOccurs="1"/>
+        <xsd:element name="contentStatus" minOccurs="0" maxOccurs="1" type="xsd:string"/>
+      </xsd:all>
+    </xsd:complexType>
+  </xsd:schema>
+  <xs:schema xmlns:pc="http://schemas.microsoft.com/office/infopath/2007/PartnerControls" xmlns:xs="http://www.w3.org/2001/XMLSchema" targetNamespace="http://schemas.microsoft.com/office/infopath/2007/PartnerControls" elementFormDefault="qualified" attributeFormDefault="unqualified">
+    <xs:element name="Person">
+      <xs:complexType>
+        <xs:sequence>
+          <xs:element ref="pc:DisplayName" minOccurs="0"/>
+          <xs:element ref="pc:AccountId" minOccurs="0"/>
+          <xs:element ref="pc:AccountType" minOccurs="0"/>
+        </xs:sequence>
+      </xs:complexType>
+    </xs:element>
+    <xs:element name="DisplayName" type="xs:string"/>
+    <xs:element name="AccountId" type="xs:string"/>
+    <xs:element name="AccountType" type="xs:string"/>
+    <xs:element name="BDCAssociatedEntity">
+      <xs:complexType>
+        <xs:sequence>
+          <xs:element ref="pc:BDCEntity" minOccurs="0" maxOccurs="unbounded"/>
+        </xs:sequence>
+        <xs:attribute ref="pc:EntityNamespace"/>
+        <xs:attribute ref="pc:EntityName"/>
+        <xs:attribute ref="pc:SystemInstanceName"/>
+        <xs:attribute ref="pc:AssociationName"/>
+      </xs:complexType>
+    </xs:element>
+    <xs:attribute name="EntityNamespace" type="xs:string"/>
+    <xs:attribute name="EntityName" type="xs:string"/>
+    <xs:attribute name="SystemInstanceName" type="xs:string"/>
+    <xs:attribute name="AssociationName" type="xs:string"/>
+    <xs:element name="BDCEntity">
+      <xs:complexType>
+        <xs:sequence>
+          <xs:element ref="pc:EntityDisplayName" minOccurs="0"/>
+          <xs:element ref="pc:EntityInstanceReference" minOccurs="0"/>
+          <xs:element ref="pc:EntityId1" minOccurs="0"/>
+          <xs:element ref="pc:EntityId2" minOccurs="0"/>
+          <xs:element ref="pc:EntityId3" minOccurs="0"/>
+          <xs:element ref="pc:EntityId4" minOccurs="0"/>
+          <xs:element ref="pc:EntityId5" minOccurs="0"/>
+        </xs:sequence>
+      </xs:complexType>
+    </xs:element>
+    <xs:element name="EntityDisplayName" type="xs:string"/>
+    <xs:element name="EntityInstanceReference" type="xs:string"/>
+    <xs:element name="EntityId1" type="xs:string"/>
+    <xs:element name="EntityId2" type="xs:string"/>
+    <xs:element name="EntityId3" type="xs:string"/>
+    <xs:element name="EntityId4" type="xs:string"/>
+    <xs:element name="EntityId5" type="xs:string"/>
+    <xs:element name="Terms">
+      <xs:complexType>
+        <xs:sequence>
+          <xs:element ref="pc:TermInfo" minOccurs="0" maxOccurs="unbounded"/>
+        </xs:sequence>
+      </xs:complexType>
+    </xs:element>
+    <xs:element name="TermInfo">
+      <xs:complexType>
+        <xs:sequence>
+          <xs:element ref="pc:TermName" minOccurs="0"/>
+          <xs:element ref="pc:TermId" minOccurs="0"/>
+        </xs:sequence>
+      </xs:complexType>
+    </xs:element>
+    <xs:element name="TermName" type="xs:string"/>
+    <xs:element name="TermId" type="xs:string"/>
+  </xs:schema>
+</ct:contentTypeSchema>
+</file>
+
+<file path=customXml/item2.xml><?xml version="1.0" encoding="utf-8"?>
+<?mso-contentType ?>
+<FormTemplates xmlns="http://schemas.microsoft.com/sharepoint/v3/contenttype/forms">
+  <Display>DocumentLibraryForm</Display>
+  <Edit>DocumentLibraryForm</Edit>
+  <New>DocumentLibraryForm</New>
+</FormTemplates>
+</file>
+
+<file path=customXml/item3.xml><?xml version="1.0" encoding="utf-8"?>
+<p:properties xmlns:p="http://schemas.microsoft.com/office/2006/metadata/properties" xmlns:xsi="http://www.w3.org/2001/XMLSchema-instance" xmlns:pc="http://schemas.microsoft.com/office/infopath/2007/PartnerControls">
+  <documentManagement>
+    <lcf76f155ced4ddcb4097134ff3c332f xmlns="fe089279-cce7-4507-8e0a-26cf680cd51b">
+      <Terms xmlns="http://schemas.microsoft.com/office/infopath/2007/PartnerControls"/>
+    </lcf76f155ced4ddcb4097134ff3c332f>
+    <TaxCatchAll xmlns="502fd2cd-f14c-4760-9a26-64de99db65d4" xsi:nil="true"/>
+  </documentManagement>
+</p:properties>
+</file>
+
+<file path=customXml/itemProps1.xml><?xml version="1.0" encoding="utf-8"?>
+<ds:datastoreItem xmlns:ds="http://schemas.openxmlformats.org/officeDocument/2006/customXml" ds:itemID="{F85EFA1B-07C9-4F63-A586-D8D624F11FF1}">
+  <ds:schemaRefs>
+    <ds:schemaRef ds:uri="http://schemas.microsoft.com/office/2006/metadata/contentType"/>
+    <ds:schemaRef ds:uri="http://schemas.microsoft.com/office/2006/metadata/properties/metaAttributes"/>
+    <ds:schemaRef ds:uri="http://www.w3.org/2001/XMLSchema"/>
+    <ds:schemaRef ds:uri="http://schemas.microsoft.com/office/2006/metadata/properties"/>
+    <ds:schemaRef ds:uri="fe089279-cce7-4507-8e0a-26cf680cd51b"/>
+    <ds:schemaRef ds:uri="502fd2cd-f14c-4760-9a26-64de99db65d4"/>
+    <ds:schemaRef ds:uri="http://schemas.microsoft.com/office/2006/documentManagement/types"/>
+    <ds:schemaRef ds:uri="http://schemas.microsoft.com/office/infopath/2007/PartnerControls"/>
+    <ds:schemaRef ds:uri="http://schemas.openxmlformats.org/package/2006/metadata/core-properties"/>
+    <ds:schemaRef ds:uri="http://purl.org/dc/elements/1.1/"/>
+    <ds:schemaRef ds:uri="http://purl.org/dc/terms/"/>
+    <ds:schemaRef ds:uri="http://schemas.microsoft.com/internal/obd"/>
+  </ds:schemaRefs>
+</ds:datastoreItem>
+</file>
+
+<file path=customXml/itemProps2.xml><?xml version="1.0" encoding="utf-8"?>
+<ds:datastoreItem xmlns:ds="http://schemas.openxmlformats.org/officeDocument/2006/customXml" ds:itemID="{A866263E-36CC-43B3-B176-C8506C098BBA}">
+  <ds:schemaRefs>
+    <ds:schemaRef ds:uri="http://schemas.microsoft.com/sharepoint/v3/contenttype/forms"/>
+  </ds:schemaRefs>
+</ds:datastoreItem>
+</file>
+
+<file path=customXml/itemProps3.xml><?xml version="1.0" encoding="utf-8"?>
+<ds:datastoreItem xmlns:ds="http://schemas.openxmlformats.org/officeDocument/2006/customXml" ds:itemID="{ACD98893-7A60-442D-ABF8-83F515D18C30}">
+  <ds:schemaRefs>
+    <ds:schemaRef ds:uri="http://schemas.microsoft.com/office/2006/metadata/properties"/>
+    <ds:schemaRef ds:uri="http://schemas.microsoft.com/office/infopath/2007/PartnerControls"/>
+    <ds:schemaRef ds:uri="fe089279-cce7-4507-8e0a-26cf680cd51b"/>
+    <ds:schemaRef ds:uri="502fd2cd-f14c-4760-9a26-64de99db65d4"/>
+  </ds:schemaRefs>
+</ds:datastoreItem>
 </file>
</xml_diff>